<commit_message>
Updated doc with design decisions
</commit_message>
<xml_diff>
--- a/ArticuloFinal.docx
+++ b/ArticuloFinal.docx
@@ -16,8 +16,6 @@
       <w:r>
         <w:t xml:space="preserve"> and</w:t>
       </w:r>
-      <w:bookmarkStart w:id="0" w:name="_GoBack"/>
-      <w:bookmarkEnd w:id="0"/>
       <w:r>
         <w:t xml:space="preserve"> Manrique J. </w:t>
       </w:r>
@@ -42,7 +40,7 @@
       <w:pPr>
         <w:pStyle w:val="Abstract"/>
       </w:pPr>
-      <w:commentRangeStart w:id="1"/>
+      <w:commentRangeStart w:id="0"/>
       <w:r>
         <w:rPr>
           <w:i/>
@@ -58,7 +56,7 @@
       <w:pPr>
         <w:pStyle w:val="IndexTerms"/>
       </w:pPr>
-      <w:bookmarkStart w:id="2" w:name="PointTmp"/>
+      <w:bookmarkStart w:id="1" w:name="PointTmp"/>
       <w:r>
         <w:rPr>
           <w:i/>
@@ -75,17 +73,17 @@
       <w:r>
         <w:t xml:space="preserve"> </w:t>
       </w:r>
-      <w:commentRangeEnd w:id="1"/>
+      <w:commentRangeEnd w:id="0"/>
       <w:r>
         <w:rPr>
           <w:rStyle w:val="Refdecomentario"/>
           <w:b w:val="0"/>
           <w:bCs w:val="0"/>
         </w:rPr>
-        <w:commentReference w:id="1"/>
-      </w:r>
-    </w:p>
-    <w:bookmarkEnd w:id="2"/>
+        <w:commentReference w:id="0"/>
+      </w:r>
+    </w:p>
+    <w:bookmarkEnd w:id="1"/>
     <w:p>
       <w:pPr>
         <w:pStyle w:val="Ttulo1"/>
@@ -924,7 +922,15 @@
         <w:rPr>
           <w:b/>
         </w:rPr>
-        <w:t>Objective function</w:t>
+        <w:t>Target</w:t>
+      </w:r>
+      <w:bookmarkStart w:id="2" w:name="_GoBack"/>
+      <w:bookmarkEnd w:id="2"/>
+      <w:r>
+        <w:rPr>
+          <w:b/>
+        </w:rPr>
+        <w:t xml:space="preserve"> function</w:t>
       </w:r>
       <w:r>
         <w:t xml:space="preserve">: </w:t>
@@ -970,246 +976,12 @@
                   </m:ctrlPr>
                 </m:dPr>
                 <m:e>
-                  <m:d>
-                    <m:dPr>
-                      <m:begChr m:val="["/>
-                      <m:endChr m:val="]"/>
-                      <m:ctrlPr>
-                        <w:rPr>
-                          <w:rFonts w:ascii="Cambria Math" w:hAnsi="Cambria Math"/>
-                          <w:i/>
-                        </w:rPr>
-                      </m:ctrlPr>
-                    </m:dPr>
-                    <m:e>
-                      <m:f>
-                        <m:fPr>
-                          <m:ctrlPr>
-                            <w:rPr>
-                              <w:rFonts w:ascii="Cambria Math" w:hAnsi="Cambria Math"/>
-                              <w:i/>
-                            </w:rPr>
-                          </m:ctrlPr>
-                        </m:fPr>
-                        <m:num>
-                          <m:sSub>
-                            <m:sSubPr>
-                              <m:ctrlPr>
-                                <w:rPr>
-                                  <w:rFonts w:ascii="Cambria Math" w:hAnsi="Cambria Math"/>
-                                  <w:i/>
-                                </w:rPr>
-                              </m:ctrlPr>
-                            </m:sSubPr>
-                            <m:e>
-                              <m:r>
-                                <w:rPr>
-                                  <w:rFonts w:ascii="Cambria Math" w:hAnsi="Cambria Math"/>
-                                </w:rPr>
-                                <m:t>p</m:t>
-                              </m:r>
-                            </m:e>
-                            <m:sub>
-                              <m:r>
-                                <w:rPr>
-                                  <w:rFonts w:ascii="Cambria Math" w:hAnsi="Cambria Math"/>
-                                </w:rPr>
-                                <m:t>1</m:t>
-                              </m:r>
-                            </m:sub>
-                          </m:sSub>
-                          <m:r>
-                            <w:rPr>
-                              <w:rFonts w:ascii="Cambria Math" w:hAnsi="Cambria Math"/>
-                            </w:rPr>
-                            <m:t>*</m:t>
-                          </m:r>
-                          <m:d>
-                            <m:dPr>
-                              <m:ctrlPr>
-                                <w:rPr>
-                                  <w:rFonts w:ascii="Cambria Math" w:hAnsi="Cambria Math"/>
-                                  <w:i/>
-                                </w:rPr>
-                              </m:ctrlPr>
-                            </m:dPr>
-                            <m:e>
-                              <m:func>
-                                <m:funcPr>
-                                  <m:ctrlPr>
-                                    <w:rPr>
-                                      <w:rFonts w:ascii="Cambria Math" w:hAnsi="Cambria Math"/>
-                                    </w:rPr>
-                                  </m:ctrlPr>
-                                </m:funcPr>
-                                <m:fName>
-                                  <m:r>
-                                    <m:rPr>
-                                      <m:sty m:val="p"/>
-                                    </m:rPr>
-                                    <w:rPr>
-                                      <w:rFonts w:ascii="Cambria Math" w:hAnsi="Cambria Math"/>
-                                    </w:rPr>
-                                    <m:t>min</m:t>
-                                  </m:r>
-                                  <m:ctrlPr>
-                                    <w:rPr>
-                                      <w:rFonts w:ascii="Cambria Math" w:hAnsi="Cambria Math"/>
-                                      <w:i/>
-                                    </w:rPr>
-                                  </m:ctrlPr>
-                                </m:fName>
-                                <m:e>
-                                  <m:d>
-                                    <m:dPr>
-                                      <m:ctrlPr>
-                                        <w:rPr>
-                                          <w:rFonts w:ascii="Cambria Math" w:hAnsi="Cambria Math"/>
-                                          <w:i/>
-                                        </w:rPr>
-                                      </m:ctrlPr>
-                                    </m:dPr>
-                                    <m:e>
-                                      <m:r>
-                                        <w:rPr>
-                                          <w:rFonts w:ascii="Cambria Math" w:hAnsi="Cambria Math"/>
-                                        </w:rPr>
-                                        <m:t>Puntaje</m:t>
-                                      </m:r>
-                                    </m:e>
-                                  </m:d>
-                                </m:e>
-                              </m:func>
-                              <m:r>
-                                <w:rPr>
-                                  <w:rFonts w:ascii="Cambria Math" w:hAnsi="Cambria Math"/>
-                                </w:rPr>
-                                <m:t>*d+1</m:t>
-                              </m:r>
-                            </m:e>
-                          </m:d>
-                        </m:num>
-                        <m:den>
-                          <m:nary>
-                            <m:naryPr>
-                              <m:chr m:val="∑"/>
-                              <m:limLoc m:val="undOvr"/>
-                              <m:ctrlPr>
-                                <w:rPr>
-                                  <w:rFonts w:ascii="Cambria Math" w:hAnsi="Cambria Math"/>
-                                  <w:i/>
-                                </w:rPr>
-                              </m:ctrlPr>
-                            </m:naryPr>
-                            <m:sub>
-                              <m:r>
-                                <w:rPr>
-                                  <w:rFonts w:ascii="Cambria Math" w:hAnsi="Cambria Math"/>
-                                </w:rPr>
-                                <m:t>i=0</m:t>
-                              </m:r>
-                            </m:sub>
-                            <m:sup>
-                              <m:r>
-                                <w:rPr>
-                                  <w:rFonts w:ascii="Cambria Math" w:hAnsi="Cambria Math"/>
-                                </w:rPr>
-                                <m:t>d-1</m:t>
-                              </m:r>
-                            </m:sup>
-                            <m:e>
-                              <m:nary>
-                                <m:naryPr>
-                                  <m:chr m:val="∑"/>
-                                  <m:limLoc m:val="undOvr"/>
-                                  <m:ctrlPr>
-                                    <w:rPr>
-                                      <w:rFonts w:ascii="Cambria Math" w:hAnsi="Cambria Math"/>
-                                      <w:i/>
-                                    </w:rPr>
-                                  </m:ctrlPr>
-                                </m:naryPr>
-                                <m:sub>
-                                  <m:r>
-                                    <w:rPr>
-                                      <w:rFonts w:ascii="Cambria Math" w:hAnsi="Cambria Math"/>
-                                    </w:rPr>
-                                    <m:t>j=1</m:t>
-                                  </m:r>
-                                </m:sub>
-                                <m:sup>
-                                  <m:r>
-                                    <w:rPr>
-                                      <w:rFonts w:ascii="Cambria Math" w:hAnsi="Cambria Math"/>
-                                    </w:rPr>
-                                    <m:t>n</m:t>
-                                  </m:r>
-                                </m:sup>
-                                <m:e>
-                                  <m:sSub>
-                                    <m:sSubPr>
-                                      <m:ctrlPr>
-                                        <w:rPr>
-                                          <w:rFonts w:ascii="Cambria Math" w:hAnsi="Cambria Math"/>
-                                          <w:i/>
-                                        </w:rPr>
-                                      </m:ctrlPr>
-                                    </m:sSubPr>
-                                    <m:e>
-                                      <m:r>
-                                        <w:rPr>
-                                          <w:rFonts w:ascii="Cambria Math" w:hAnsi="Cambria Math"/>
-                                        </w:rPr>
-                                        <m:t>x</m:t>
-                                      </m:r>
-                                    </m:e>
-                                    <m:sub>
-                                      <m:r>
-                                        <w:rPr>
-                                          <w:rFonts w:ascii="Cambria Math" w:hAnsi="Cambria Math"/>
-                                        </w:rPr>
-                                        <m:t>ij</m:t>
-                                      </m:r>
-                                    </m:sub>
-                                  </m:sSub>
-                                  <m:r>
-                                    <w:rPr>
-                                      <w:rFonts w:ascii="Cambria Math" w:hAnsi="Cambria Math"/>
-                                    </w:rPr>
-                                    <m:t>*Puntaje</m:t>
-                                  </m:r>
-                                  <m:d>
-                                    <m:dPr>
-                                      <m:ctrlPr>
-                                        <w:rPr>
-                                          <w:rFonts w:ascii="Cambria Math" w:hAnsi="Cambria Math"/>
-                                          <w:i/>
-                                        </w:rPr>
-                                      </m:ctrlPr>
-                                    </m:dPr>
-                                    <m:e>
-                                      <m:r>
-                                        <w:rPr>
-                                          <w:rFonts w:ascii="Cambria Math" w:hAnsi="Cambria Math"/>
-                                        </w:rPr>
-                                        <m:t>j</m:t>
-                                      </m:r>
-                                    </m:e>
-                                  </m:d>
-                                  <m:r>
-                                    <w:rPr>
-                                      <w:rFonts w:ascii="Cambria Math" w:hAnsi="Cambria Math"/>
-                                    </w:rPr>
-                                    <m:t>+1</m:t>
-                                  </m:r>
-                                </m:e>
-                              </m:nary>
-                            </m:e>
-                          </m:nary>
-                        </m:den>
-                      </m:f>
-                    </m:e>
-                  </m:d>
+                  <m:r>
+                    <w:rPr>
+                      <w:rFonts w:ascii="Cambria Math" w:hAnsi="Cambria Math"/>
+                    </w:rPr>
+                    <m:t>p1*F1</m:t>
+                  </m:r>
                   <m:r>
                     <w:rPr>
                       <w:rFonts w:ascii="Cambria Math" w:hAnsi="Cambria Math"/>
@@ -1248,399 +1020,12 @@
                     </w:rPr>
                     <m:t>*</m:t>
                   </m:r>
-                  <m:f>
-                    <m:fPr>
-                      <m:ctrlPr>
-                        <w:rPr>
-                          <w:rFonts w:ascii="Cambria Math" w:hAnsi="Cambria Math"/>
-                          <w:i/>
-                        </w:rPr>
-                      </m:ctrlPr>
-                    </m:fPr>
-                    <m:num>
-                      <m:d>
-                        <m:dPr>
-                          <m:begChr m:val="["/>
-                          <m:endChr m:val="]"/>
-                          <m:ctrlPr>
-                            <w:rPr>
-                              <w:rFonts w:ascii="Cambria Math" w:hAnsi="Cambria Math"/>
-                              <w:i/>
-                            </w:rPr>
-                          </m:ctrlPr>
-                        </m:dPr>
-                        <m:e>
-                          <m:nary>
-                            <m:naryPr>
-                              <m:chr m:val="∑"/>
-                              <m:limLoc m:val="undOvr"/>
-                              <m:ctrlPr>
-                                <w:rPr>
-                                  <w:rFonts w:ascii="Cambria Math" w:hAnsi="Cambria Math"/>
-                                  <w:i/>
-                                </w:rPr>
-                              </m:ctrlPr>
-                            </m:naryPr>
-                            <m:sub>
-                              <m:r>
-                                <w:rPr>
-                                  <w:rFonts w:ascii="Cambria Math" w:hAnsi="Cambria Math"/>
-                                </w:rPr>
-                                <m:t>i=0</m:t>
-                              </m:r>
-                            </m:sub>
-                            <m:sup>
-                              <m:r>
-                                <w:rPr>
-                                  <w:rFonts w:ascii="Cambria Math" w:hAnsi="Cambria Math"/>
-                                </w:rPr>
-                                <m:t>d-2</m:t>
-                              </m:r>
-                            </m:sup>
-                            <m:e>
-                              <m:nary>
-                                <m:naryPr>
-                                  <m:chr m:val="∑"/>
-                                  <m:limLoc m:val="undOvr"/>
-                                  <m:ctrlPr>
-                                    <w:rPr>
-                                      <w:rFonts w:ascii="Cambria Math" w:hAnsi="Cambria Math"/>
-                                      <w:i/>
-                                    </w:rPr>
-                                  </m:ctrlPr>
-                                </m:naryPr>
-                                <m:sub>
-                                  <m:r>
-                                    <w:rPr>
-                                      <w:rFonts w:ascii="Cambria Math" w:hAnsi="Cambria Math"/>
-                                    </w:rPr>
-                                    <m:t>j=1</m:t>
-                                  </m:r>
-                                </m:sub>
-                                <m:sup>
-                                  <m:r>
-                                    <w:rPr>
-                                      <w:rFonts w:ascii="Cambria Math" w:hAnsi="Cambria Math"/>
-                                    </w:rPr>
-                                    <m:t>n</m:t>
-                                  </m:r>
-                                </m:sup>
-                                <m:e>
-                                  <m:nary>
-                                    <m:naryPr>
-                                      <m:chr m:val="∑"/>
-                                      <m:limLoc m:val="undOvr"/>
-                                      <m:ctrlPr>
-                                        <w:rPr>
-                                          <w:rFonts w:ascii="Cambria Math" w:hAnsi="Cambria Math"/>
-                                          <w:i/>
-                                        </w:rPr>
-                                      </m:ctrlPr>
-                                    </m:naryPr>
-                                    <m:sub>
-                                      <m:r>
-                                        <w:rPr>
-                                          <w:rFonts w:ascii="Cambria Math" w:hAnsi="Cambria Math"/>
-                                        </w:rPr>
-                                        <m:t>k=1,   k≠j</m:t>
-                                      </m:r>
-                                    </m:sub>
-                                    <m:sup>
-                                      <m:r>
-                                        <w:rPr>
-                                          <w:rFonts w:ascii="Cambria Math" w:hAnsi="Cambria Math"/>
-                                        </w:rPr>
-                                        <m:t>n</m:t>
-                                      </m:r>
-                                    </m:sup>
-                                    <m:e>
-                                      <m:sSub>
-                                        <m:sSubPr>
-                                          <m:ctrlPr>
-                                            <w:rPr>
-                                              <w:rFonts w:ascii="Cambria Math" w:hAnsi="Cambria Math"/>
-                                              <w:i/>
-                                            </w:rPr>
-                                          </m:ctrlPr>
-                                        </m:sSubPr>
-                                        <m:e>
-                                          <m:r>
-                                            <w:rPr>
-                                              <w:rFonts w:ascii="Cambria Math" w:hAnsi="Cambria Math"/>
-                                            </w:rPr>
-                                            <m:t>x</m:t>
-                                          </m:r>
-                                        </m:e>
-                                        <m:sub>
-                                          <m:r>
-                                            <w:rPr>
-                                              <w:rFonts w:ascii="Cambria Math" w:hAnsi="Cambria Math"/>
-                                            </w:rPr>
-                                            <m:t>ij</m:t>
-                                          </m:r>
-                                        </m:sub>
-                                      </m:sSub>
-                                      <m:r>
-                                        <w:rPr>
-                                          <w:rFonts w:ascii="Cambria Math" w:hAnsi="Cambria Math"/>
-                                        </w:rPr>
-                                        <m:t>∙</m:t>
-                                      </m:r>
-                                      <m:sSub>
-                                        <m:sSubPr>
-                                          <m:ctrlPr>
-                                            <w:rPr>
-                                              <w:rFonts w:ascii="Cambria Math" w:hAnsi="Cambria Math"/>
-                                              <w:i/>
-                                            </w:rPr>
-                                          </m:ctrlPr>
-                                        </m:sSubPr>
-                                        <m:e>
-                                          <m:r>
-                                            <w:rPr>
-                                              <w:rFonts w:ascii="Cambria Math" w:hAnsi="Cambria Math"/>
-                                            </w:rPr>
-                                            <m:t>x</m:t>
-                                          </m:r>
-                                        </m:e>
-                                        <m:sub>
-                                          <m:r>
-                                            <w:rPr>
-                                              <w:rFonts w:ascii="Cambria Math" w:hAnsi="Cambria Math"/>
-                                            </w:rPr>
-                                            <m:t>i+1  k</m:t>
-                                          </m:r>
-                                        </m:sub>
-                                      </m:sSub>
-                                      <m:r>
-                                        <w:rPr>
-                                          <w:rFonts w:ascii="Cambria Math" w:hAnsi="Cambria Math"/>
-                                        </w:rPr>
-                                        <m:t>∙</m:t>
-                                      </m:r>
-                                      <m:sSub>
-                                        <m:sSubPr>
-                                          <m:ctrlPr>
-                                            <w:rPr>
-                                              <w:rFonts w:ascii="Cambria Math" w:hAnsi="Cambria Math"/>
-                                              <w:i/>
-                                            </w:rPr>
-                                          </m:ctrlPr>
-                                        </m:sSubPr>
-                                        <m:e>
-                                          <m:r>
-                                            <w:rPr>
-                                              <w:rFonts w:ascii="Cambria Math" w:hAnsi="Cambria Math"/>
-                                            </w:rPr>
-                                            <m:t>CT</m:t>
-                                          </m:r>
-                                        </m:e>
-                                        <m:sub>
-                                          <m:r>
-                                            <w:rPr>
-                                              <w:rFonts w:ascii="Cambria Math" w:hAnsi="Cambria Math"/>
-                                            </w:rPr>
-                                            <m:t>jk</m:t>
-                                          </m:r>
-                                        </m:sub>
-                                      </m:sSub>
-                                    </m:e>
-                                  </m:nary>
-                                </m:e>
-                              </m:nary>
-                            </m:e>
-                          </m:nary>
-                          <m:r>
-                            <w:rPr>
-                              <w:rFonts w:ascii="Cambria Math" w:hAnsi="Cambria Math"/>
-                            </w:rPr>
-                            <m:t>+</m:t>
-                          </m:r>
-                          <m:nary>
-                            <m:naryPr>
-                              <m:chr m:val="∑"/>
-                              <m:limLoc m:val="undOvr"/>
-                              <m:ctrlPr>
-                                <w:rPr>
-                                  <w:rFonts w:ascii="Cambria Math" w:hAnsi="Cambria Math"/>
-                                  <w:i/>
-                                </w:rPr>
-                              </m:ctrlPr>
-                            </m:naryPr>
-                            <m:sub>
-                              <m:r>
-                                <w:rPr>
-                                  <w:rFonts w:ascii="Cambria Math" w:hAnsi="Cambria Math"/>
-                                </w:rPr>
-                                <m:t>i=0</m:t>
-                              </m:r>
-                            </m:sub>
-                            <m:sup>
-                              <m:r>
-                                <w:rPr>
-                                  <w:rFonts w:ascii="Cambria Math" w:hAnsi="Cambria Math"/>
-                                </w:rPr>
-                                <m:t>d-1</m:t>
-                              </m:r>
-                            </m:sup>
-                            <m:e>
-                              <m:nary>
-                                <m:naryPr>
-                                  <m:chr m:val="∑"/>
-                                  <m:limLoc m:val="undOvr"/>
-                                  <m:ctrlPr>
-                                    <w:rPr>
-                                      <w:rFonts w:ascii="Cambria Math" w:hAnsi="Cambria Math"/>
-                                      <w:i/>
-                                    </w:rPr>
-                                  </m:ctrlPr>
-                                </m:naryPr>
-                                <m:sub>
-                                  <m:r>
-                                    <w:rPr>
-                                      <w:rFonts w:ascii="Cambria Math" w:hAnsi="Cambria Math"/>
-                                    </w:rPr>
-                                    <m:t>j=1</m:t>
-                                  </m:r>
-                                </m:sub>
-                                <m:sup>
-                                  <m:r>
-                                    <w:rPr>
-                                      <w:rFonts w:ascii="Cambria Math" w:hAnsi="Cambria Math"/>
-                                    </w:rPr>
-                                    <m:t>n</m:t>
-                                  </m:r>
-                                </m:sup>
-                                <m:e>
-                                  <m:sSub>
-                                    <m:sSubPr>
-                                      <m:ctrlPr>
-                                        <w:rPr>
-                                          <w:rFonts w:ascii="Cambria Math" w:hAnsi="Cambria Math"/>
-                                          <w:i/>
-                                        </w:rPr>
-                                      </m:ctrlPr>
-                                    </m:sSubPr>
-                                    <m:e>
-                                      <m:r>
-                                        <w:rPr>
-                                          <w:rFonts w:ascii="Cambria Math" w:hAnsi="Cambria Math"/>
-                                        </w:rPr>
-                                        <m:t>x</m:t>
-                                      </m:r>
-                                    </m:e>
-                                    <m:sub>
-                                      <m:r>
-                                        <w:rPr>
-                                          <w:rFonts w:ascii="Cambria Math" w:hAnsi="Cambria Math"/>
-                                        </w:rPr>
-                                        <m:t>ij</m:t>
-                                      </m:r>
-                                    </m:sub>
-                                  </m:sSub>
-                                  <m:r>
-                                    <w:rPr>
-                                      <w:rFonts w:ascii="Cambria Math" w:hAnsi="Cambria Math"/>
-                                    </w:rPr>
-                                    <m:t>∙C</m:t>
-                                  </m:r>
-                                  <m:sSub>
-                                    <m:sSubPr>
-                                      <m:ctrlPr>
-                                        <w:rPr>
-                                          <w:rFonts w:ascii="Cambria Math" w:hAnsi="Cambria Math"/>
-                                          <w:i/>
-                                        </w:rPr>
-                                      </m:ctrlPr>
-                                    </m:sSubPr>
-                                    <m:e>
-                                      <m:r>
-                                        <w:rPr>
-                                          <w:rFonts w:ascii="Cambria Math" w:hAnsi="Cambria Math"/>
-                                        </w:rPr>
-                                        <m:t>V</m:t>
-                                      </m:r>
-                                    </m:e>
-                                    <m:sub>
-                                      <m:r>
-                                        <w:rPr>
-                                          <w:rFonts w:ascii="Cambria Math" w:hAnsi="Cambria Math"/>
-                                        </w:rPr>
-                                        <m:t>j</m:t>
-                                      </m:r>
-                                    </m:sub>
-                                  </m:sSub>
-                                </m:e>
-                              </m:nary>
-                            </m:e>
-                          </m:nary>
-                        </m:e>
-                      </m:d>
-                    </m:num>
-                    <m:den>
-                      <m:func>
-                        <m:funcPr>
-                          <m:ctrlPr>
-                            <w:rPr>
-                              <w:rFonts w:ascii="Cambria Math" w:hAnsi="Cambria Math"/>
-                            </w:rPr>
-                          </m:ctrlPr>
-                        </m:funcPr>
-                        <m:fName>
-                          <m:r>
-                            <m:rPr>
-                              <m:sty m:val="p"/>
-                            </m:rPr>
-                            <w:rPr>
-                              <w:rFonts w:ascii="Cambria Math" w:hAnsi="Cambria Math"/>
-                            </w:rPr>
-                            <m:t>(max</m:t>
-                          </m:r>
-                        </m:fName>
-                        <m:e>
-                          <m:d>
-                            <m:dPr>
-                              <m:ctrlPr>
-                                <w:rPr>
-                                  <w:rFonts w:ascii="Cambria Math" w:hAnsi="Cambria Math"/>
-                                  <w:i/>
-                                </w:rPr>
-                              </m:ctrlPr>
-                            </m:dPr>
-                            <m:e>
-                              <m:r>
-                                <w:rPr>
-                                  <w:rFonts w:ascii="Cambria Math" w:hAnsi="Cambria Math"/>
-                                </w:rPr>
-                                <m:t>CV</m:t>
-                              </m:r>
-                            </m:e>
-                          </m:d>
-                        </m:e>
-                      </m:func>
-                      <m:r>
-                        <w:rPr>
-                          <w:rFonts w:ascii="Cambria Math" w:hAnsi="Cambria Math"/>
-                        </w:rPr>
-                        <m:t>+</m:t>
-                      </m:r>
-                      <m:r>
-                        <m:rPr>
-                          <m:sty m:val="p"/>
-                        </m:rPr>
-                        <w:rPr>
-                          <w:rFonts w:ascii="Cambria Math" w:hAnsi="Cambria Math"/>
-                        </w:rPr>
-                        <m:t>max⁡</m:t>
-                      </m:r>
-                      <m:r>
-                        <w:rPr>
-                          <w:rFonts w:ascii="Cambria Math" w:hAnsi="Cambria Math"/>
-                        </w:rPr>
-                        <m:t>(CT))*d</m:t>
-                      </m:r>
-                    </m:den>
-                  </m:f>
+                  <m:r>
+                    <w:rPr>
+                      <w:rFonts w:ascii="Cambria Math" w:hAnsi="Cambria Math"/>
+                    </w:rPr>
+                    <m:t>F2</m:t>
+                  </m:r>
                   <m:ctrlPr>
                     <w:rPr>
                       <w:rFonts w:ascii="Cambria Math" w:eastAsiaTheme="minorEastAsia" w:hAnsi="Cambria Math"/>
@@ -1695,18 +1080,650 @@
         </w:rPr>
         <w:t>:</w:t>
       </w:r>
-      <m:oMath>
-        <m:r>
-          <m:rPr>
-            <m:sty m:val="p"/>
-          </m:rPr>
-          <w:rPr>
-            <w:rFonts w:ascii="Cambria Math" w:eastAsiaTheme="minorEastAsia" w:hAnsi="Cambria Math"/>
-          </w:rPr>
-          <w:br/>
-        </m:r>
-      </m:oMath>
+    </w:p>
+    <w:p>
+      <w:pPr>
+        <w:jc w:val="both"/>
+        <w:rPr>
+          <w:rFonts w:eastAsiaTheme="minorEastAsia"/>
+        </w:rPr>
+      </w:pPr>
       <m:oMathPara>
+        <m:oMath>
+          <m:r>
+            <w:rPr>
+              <w:rFonts w:ascii="Cambria Math" w:eastAsiaTheme="minorEastAsia" w:hAnsi="Cambria Math"/>
+            </w:rPr>
+            <m:t>F1=</m:t>
+          </m:r>
+          <m:f>
+            <m:fPr>
+              <m:ctrlPr>
+                <w:rPr>
+                  <w:rFonts w:ascii="Cambria Math" w:hAnsi="Cambria Math"/>
+                  <w:i/>
+                </w:rPr>
+              </m:ctrlPr>
+            </m:fPr>
+            <m:num>
+              <m:d>
+                <m:dPr>
+                  <m:ctrlPr>
+                    <w:rPr>
+                      <w:rFonts w:ascii="Cambria Math" w:hAnsi="Cambria Math"/>
+                      <w:i/>
+                    </w:rPr>
+                  </m:ctrlPr>
+                </m:dPr>
+                <m:e>
+                  <m:func>
+                    <m:funcPr>
+                      <m:ctrlPr>
+                        <w:rPr>
+                          <w:rFonts w:ascii="Cambria Math" w:hAnsi="Cambria Math"/>
+                        </w:rPr>
+                      </m:ctrlPr>
+                    </m:funcPr>
+                    <m:fName>
+                      <m:r>
+                        <m:rPr>
+                          <m:sty m:val="p"/>
+                        </m:rPr>
+                        <w:rPr>
+                          <w:rFonts w:ascii="Cambria Math" w:hAnsi="Cambria Math"/>
+                        </w:rPr>
+                        <m:t>min</m:t>
+                      </m:r>
+                      <m:ctrlPr>
+                        <w:rPr>
+                          <w:rFonts w:ascii="Cambria Math" w:hAnsi="Cambria Math"/>
+                          <w:i/>
+                        </w:rPr>
+                      </m:ctrlPr>
+                    </m:fName>
+                    <m:e>
+                      <m:d>
+                        <m:dPr>
+                          <m:ctrlPr>
+                            <w:rPr>
+                              <w:rFonts w:ascii="Cambria Math" w:hAnsi="Cambria Math"/>
+                              <w:i/>
+                            </w:rPr>
+                          </m:ctrlPr>
+                        </m:dPr>
+                        <m:e>
+                          <m:r>
+                            <w:rPr>
+                              <w:rFonts w:ascii="Cambria Math" w:hAnsi="Cambria Math"/>
+                            </w:rPr>
+                            <m:t>Puntaje</m:t>
+                          </m:r>
+                        </m:e>
+                      </m:d>
+                    </m:e>
+                  </m:func>
+                  <m:r>
+                    <w:rPr>
+                      <w:rFonts w:ascii="Cambria Math" w:hAnsi="Cambria Math"/>
+                    </w:rPr>
+                    <m:t>*d+1</m:t>
+                  </m:r>
+                </m:e>
+              </m:d>
+            </m:num>
+            <m:den>
+              <m:nary>
+                <m:naryPr>
+                  <m:chr m:val="∑"/>
+                  <m:limLoc m:val="undOvr"/>
+                  <m:ctrlPr>
+                    <w:rPr>
+                      <w:rFonts w:ascii="Cambria Math" w:hAnsi="Cambria Math"/>
+                      <w:i/>
+                    </w:rPr>
+                  </m:ctrlPr>
+                </m:naryPr>
+                <m:sub>
+                  <m:r>
+                    <w:rPr>
+                      <w:rFonts w:ascii="Cambria Math" w:hAnsi="Cambria Math"/>
+                    </w:rPr>
+                    <m:t>i=0</m:t>
+                  </m:r>
+                </m:sub>
+                <m:sup>
+                  <m:r>
+                    <w:rPr>
+                      <w:rFonts w:ascii="Cambria Math" w:hAnsi="Cambria Math"/>
+                    </w:rPr>
+                    <m:t>d-1</m:t>
+                  </m:r>
+                </m:sup>
+                <m:e>
+                  <m:nary>
+                    <m:naryPr>
+                      <m:chr m:val="∑"/>
+                      <m:limLoc m:val="undOvr"/>
+                      <m:ctrlPr>
+                        <w:rPr>
+                          <w:rFonts w:ascii="Cambria Math" w:hAnsi="Cambria Math"/>
+                          <w:i/>
+                        </w:rPr>
+                      </m:ctrlPr>
+                    </m:naryPr>
+                    <m:sub>
+                      <m:r>
+                        <w:rPr>
+                          <w:rFonts w:ascii="Cambria Math" w:hAnsi="Cambria Math"/>
+                        </w:rPr>
+                        <m:t>j=1</m:t>
+                      </m:r>
+                    </m:sub>
+                    <m:sup>
+                      <m:r>
+                        <w:rPr>
+                          <w:rFonts w:ascii="Cambria Math" w:hAnsi="Cambria Math"/>
+                        </w:rPr>
+                        <m:t>n</m:t>
+                      </m:r>
+                    </m:sup>
+                    <m:e>
+                      <m:sSub>
+                        <m:sSubPr>
+                          <m:ctrlPr>
+                            <w:rPr>
+                              <w:rFonts w:ascii="Cambria Math" w:hAnsi="Cambria Math"/>
+                              <w:i/>
+                            </w:rPr>
+                          </m:ctrlPr>
+                        </m:sSubPr>
+                        <m:e>
+                          <m:r>
+                            <w:rPr>
+                              <w:rFonts w:ascii="Cambria Math" w:hAnsi="Cambria Math"/>
+                            </w:rPr>
+                            <m:t>x</m:t>
+                          </m:r>
+                        </m:e>
+                        <m:sub>
+                          <m:r>
+                            <w:rPr>
+                              <w:rFonts w:ascii="Cambria Math" w:hAnsi="Cambria Math"/>
+                            </w:rPr>
+                            <m:t>ij</m:t>
+                          </m:r>
+                        </m:sub>
+                      </m:sSub>
+                      <m:r>
+                        <w:rPr>
+                          <w:rFonts w:ascii="Cambria Math" w:hAnsi="Cambria Math"/>
+                        </w:rPr>
+                        <m:t>*Puntaje</m:t>
+                      </m:r>
+                      <m:d>
+                        <m:dPr>
+                          <m:ctrlPr>
+                            <w:rPr>
+                              <w:rFonts w:ascii="Cambria Math" w:hAnsi="Cambria Math"/>
+                              <w:i/>
+                            </w:rPr>
+                          </m:ctrlPr>
+                        </m:dPr>
+                        <m:e>
+                          <m:r>
+                            <w:rPr>
+                              <w:rFonts w:ascii="Cambria Math" w:hAnsi="Cambria Math"/>
+                            </w:rPr>
+                            <m:t>j</m:t>
+                          </m:r>
+                        </m:e>
+                      </m:d>
+                      <m:r>
+                        <w:rPr>
+                          <w:rFonts w:ascii="Cambria Math" w:hAnsi="Cambria Math"/>
+                        </w:rPr>
+                        <m:t>+1</m:t>
+                      </m:r>
+                    </m:e>
+                  </m:nary>
+                </m:e>
+              </m:nary>
+            </m:den>
+          </m:f>
+          <m:r>
+            <m:rPr>
+              <m:sty m:val="p"/>
+            </m:rPr>
+            <w:rPr>
+              <w:rFonts w:ascii="Cambria Math" w:eastAsiaTheme="minorEastAsia" w:hAnsi="Cambria Math"/>
+            </w:rPr>
+            <w:br/>
+          </m:r>
+        </m:oMath>
+        <m:oMath>
+          <m:r>
+            <m:rPr>
+              <m:sty m:val="p"/>
+            </m:rPr>
+            <w:rPr>
+              <w:rFonts w:ascii="Cambria Math" w:eastAsiaTheme="minorEastAsia" w:hAnsi="Cambria Math"/>
+            </w:rPr>
+            <m:t>F2=</m:t>
+          </m:r>
+          <m:f>
+            <m:fPr>
+              <m:ctrlPr>
+                <w:rPr>
+                  <w:rFonts w:ascii="Cambria Math" w:hAnsi="Cambria Math"/>
+                  <w:i/>
+                </w:rPr>
+              </m:ctrlPr>
+            </m:fPr>
+            <m:num>
+              <m:d>
+                <m:dPr>
+                  <m:begChr m:val="["/>
+                  <m:endChr m:val="]"/>
+                  <m:ctrlPr>
+                    <w:rPr>
+                      <w:rFonts w:ascii="Cambria Math" w:hAnsi="Cambria Math"/>
+                      <w:i/>
+                    </w:rPr>
+                  </m:ctrlPr>
+                </m:dPr>
+                <m:e>
+                  <m:nary>
+                    <m:naryPr>
+                      <m:chr m:val="∑"/>
+                      <m:limLoc m:val="undOvr"/>
+                      <m:ctrlPr>
+                        <w:rPr>
+                          <w:rFonts w:ascii="Cambria Math" w:hAnsi="Cambria Math"/>
+                          <w:i/>
+                        </w:rPr>
+                      </m:ctrlPr>
+                    </m:naryPr>
+                    <m:sub>
+                      <m:r>
+                        <w:rPr>
+                          <w:rFonts w:ascii="Cambria Math" w:hAnsi="Cambria Math"/>
+                        </w:rPr>
+                        <m:t>i=0</m:t>
+                      </m:r>
+                    </m:sub>
+                    <m:sup>
+                      <m:r>
+                        <w:rPr>
+                          <w:rFonts w:ascii="Cambria Math" w:hAnsi="Cambria Math"/>
+                        </w:rPr>
+                        <m:t>d-2</m:t>
+                      </m:r>
+                    </m:sup>
+                    <m:e>
+                      <m:nary>
+                        <m:naryPr>
+                          <m:chr m:val="∑"/>
+                          <m:limLoc m:val="undOvr"/>
+                          <m:ctrlPr>
+                            <w:rPr>
+                              <w:rFonts w:ascii="Cambria Math" w:hAnsi="Cambria Math"/>
+                              <w:i/>
+                            </w:rPr>
+                          </m:ctrlPr>
+                        </m:naryPr>
+                        <m:sub>
+                          <m:r>
+                            <w:rPr>
+                              <w:rFonts w:ascii="Cambria Math" w:hAnsi="Cambria Math"/>
+                            </w:rPr>
+                            <m:t>j=1</m:t>
+                          </m:r>
+                        </m:sub>
+                        <m:sup>
+                          <m:r>
+                            <w:rPr>
+                              <w:rFonts w:ascii="Cambria Math" w:hAnsi="Cambria Math"/>
+                            </w:rPr>
+                            <m:t>n</m:t>
+                          </m:r>
+                        </m:sup>
+                        <m:e>
+                          <m:nary>
+                            <m:naryPr>
+                              <m:chr m:val="∑"/>
+                              <m:limLoc m:val="undOvr"/>
+                              <m:ctrlPr>
+                                <w:rPr>
+                                  <w:rFonts w:ascii="Cambria Math" w:hAnsi="Cambria Math"/>
+                                  <w:i/>
+                                </w:rPr>
+                              </m:ctrlPr>
+                            </m:naryPr>
+                            <m:sub>
+                              <m:r>
+                                <w:rPr>
+                                  <w:rFonts w:ascii="Cambria Math" w:hAnsi="Cambria Math"/>
+                                </w:rPr>
+                                <m:t>k=1,   k≠j</m:t>
+                              </m:r>
+                            </m:sub>
+                            <m:sup>
+                              <m:r>
+                                <w:rPr>
+                                  <w:rFonts w:ascii="Cambria Math" w:hAnsi="Cambria Math"/>
+                                </w:rPr>
+                                <m:t>n</m:t>
+                              </m:r>
+                            </m:sup>
+                            <m:e>
+                              <m:sSub>
+                                <m:sSubPr>
+                                  <m:ctrlPr>
+                                    <w:rPr>
+                                      <w:rFonts w:ascii="Cambria Math" w:hAnsi="Cambria Math"/>
+                                      <w:i/>
+                                    </w:rPr>
+                                  </m:ctrlPr>
+                                </m:sSubPr>
+                                <m:e>
+                                  <m:r>
+                                    <w:rPr>
+                                      <w:rFonts w:ascii="Cambria Math" w:hAnsi="Cambria Math"/>
+                                    </w:rPr>
+                                    <m:t>x</m:t>
+                                  </m:r>
+                                </m:e>
+                                <m:sub>
+                                  <m:r>
+                                    <w:rPr>
+                                      <w:rFonts w:ascii="Cambria Math" w:hAnsi="Cambria Math"/>
+                                    </w:rPr>
+                                    <m:t>ij</m:t>
+                                  </m:r>
+                                </m:sub>
+                              </m:sSub>
+                              <m:r>
+                                <w:rPr>
+                                  <w:rFonts w:ascii="Cambria Math" w:hAnsi="Cambria Math"/>
+                                </w:rPr>
+                                <m:t>∙</m:t>
+                              </m:r>
+                              <m:sSub>
+                                <m:sSubPr>
+                                  <m:ctrlPr>
+                                    <w:rPr>
+                                      <w:rFonts w:ascii="Cambria Math" w:hAnsi="Cambria Math"/>
+                                      <w:i/>
+                                    </w:rPr>
+                                  </m:ctrlPr>
+                                </m:sSubPr>
+                                <m:e>
+                                  <m:r>
+                                    <w:rPr>
+                                      <w:rFonts w:ascii="Cambria Math" w:hAnsi="Cambria Math"/>
+                                    </w:rPr>
+                                    <m:t>x</m:t>
+                                  </m:r>
+                                </m:e>
+                                <m:sub>
+                                  <m:r>
+                                    <w:rPr>
+                                      <w:rFonts w:ascii="Cambria Math" w:hAnsi="Cambria Math"/>
+                                    </w:rPr>
+                                    <m:t>i+1  k</m:t>
+                                  </m:r>
+                                </m:sub>
+                              </m:sSub>
+                              <m:r>
+                                <w:rPr>
+                                  <w:rFonts w:ascii="Cambria Math" w:hAnsi="Cambria Math"/>
+                                </w:rPr>
+                                <m:t>∙</m:t>
+                              </m:r>
+                              <m:sSub>
+                                <m:sSubPr>
+                                  <m:ctrlPr>
+                                    <w:rPr>
+                                      <w:rFonts w:ascii="Cambria Math" w:hAnsi="Cambria Math"/>
+                                      <w:i/>
+                                    </w:rPr>
+                                  </m:ctrlPr>
+                                </m:sSubPr>
+                                <m:e>
+                                  <m:r>
+                                    <w:rPr>
+                                      <w:rFonts w:ascii="Cambria Math" w:hAnsi="Cambria Math"/>
+                                    </w:rPr>
+                                    <m:t>CT</m:t>
+                                  </m:r>
+                                </m:e>
+                                <m:sub>
+                                  <m:r>
+                                    <w:rPr>
+                                      <w:rFonts w:ascii="Cambria Math" w:hAnsi="Cambria Math"/>
+                                    </w:rPr>
+                                    <m:t>jk</m:t>
+                                  </m:r>
+                                </m:sub>
+                              </m:sSub>
+                            </m:e>
+                          </m:nary>
+                        </m:e>
+                      </m:nary>
+                    </m:e>
+                  </m:nary>
+                  <m:r>
+                    <w:rPr>
+                      <w:rFonts w:ascii="Cambria Math" w:hAnsi="Cambria Math"/>
+                    </w:rPr>
+                    <m:t>+</m:t>
+                  </m:r>
+                  <m:nary>
+                    <m:naryPr>
+                      <m:chr m:val="∑"/>
+                      <m:limLoc m:val="undOvr"/>
+                      <m:ctrlPr>
+                        <w:rPr>
+                          <w:rFonts w:ascii="Cambria Math" w:hAnsi="Cambria Math"/>
+                          <w:i/>
+                        </w:rPr>
+                      </m:ctrlPr>
+                    </m:naryPr>
+                    <m:sub>
+                      <m:r>
+                        <w:rPr>
+                          <w:rFonts w:ascii="Cambria Math" w:hAnsi="Cambria Math"/>
+                        </w:rPr>
+                        <m:t>i=0</m:t>
+                      </m:r>
+                    </m:sub>
+                    <m:sup>
+                      <m:r>
+                        <w:rPr>
+                          <w:rFonts w:ascii="Cambria Math" w:hAnsi="Cambria Math"/>
+                        </w:rPr>
+                        <m:t>d-1</m:t>
+                      </m:r>
+                    </m:sup>
+                    <m:e>
+                      <m:nary>
+                        <m:naryPr>
+                          <m:chr m:val="∑"/>
+                          <m:limLoc m:val="undOvr"/>
+                          <m:ctrlPr>
+                            <w:rPr>
+                              <w:rFonts w:ascii="Cambria Math" w:hAnsi="Cambria Math"/>
+                              <w:i/>
+                            </w:rPr>
+                          </m:ctrlPr>
+                        </m:naryPr>
+                        <m:sub>
+                          <m:r>
+                            <w:rPr>
+                              <w:rFonts w:ascii="Cambria Math" w:hAnsi="Cambria Math"/>
+                            </w:rPr>
+                            <m:t>j=1</m:t>
+                          </m:r>
+                        </m:sub>
+                        <m:sup>
+                          <m:r>
+                            <w:rPr>
+                              <w:rFonts w:ascii="Cambria Math" w:hAnsi="Cambria Math"/>
+                            </w:rPr>
+                            <m:t>n</m:t>
+                          </m:r>
+                        </m:sup>
+                        <m:e>
+                          <m:sSub>
+                            <m:sSubPr>
+                              <m:ctrlPr>
+                                <w:rPr>
+                                  <w:rFonts w:ascii="Cambria Math" w:hAnsi="Cambria Math"/>
+                                  <w:i/>
+                                </w:rPr>
+                              </m:ctrlPr>
+                            </m:sSubPr>
+                            <m:e>
+                              <m:r>
+                                <w:rPr>
+                                  <w:rFonts w:ascii="Cambria Math" w:hAnsi="Cambria Math"/>
+                                </w:rPr>
+                                <m:t>x</m:t>
+                              </m:r>
+                            </m:e>
+                            <m:sub>
+                              <m:r>
+                                <w:rPr>
+                                  <w:rFonts w:ascii="Cambria Math" w:hAnsi="Cambria Math"/>
+                                </w:rPr>
+                                <m:t>ij</m:t>
+                              </m:r>
+                            </m:sub>
+                          </m:sSub>
+                          <m:r>
+                            <w:rPr>
+                              <w:rFonts w:ascii="Cambria Math" w:hAnsi="Cambria Math"/>
+                            </w:rPr>
+                            <m:t>∙C</m:t>
+                          </m:r>
+                          <m:sSub>
+                            <m:sSubPr>
+                              <m:ctrlPr>
+                                <w:rPr>
+                                  <w:rFonts w:ascii="Cambria Math" w:hAnsi="Cambria Math"/>
+                                  <w:i/>
+                                </w:rPr>
+                              </m:ctrlPr>
+                            </m:sSubPr>
+                            <m:e>
+                              <m:r>
+                                <w:rPr>
+                                  <w:rFonts w:ascii="Cambria Math" w:hAnsi="Cambria Math"/>
+                                </w:rPr>
+                                <m:t>V</m:t>
+                              </m:r>
+                            </m:e>
+                            <m:sub>
+                              <m:r>
+                                <w:rPr>
+                                  <w:rFonts w:ascii="Cambria Math" w:hAnsi="Cambria Math"/>
+                                </w:rPr>
+                                <m:t>j</m:t>
+                              </m:r>
+                            </m:sub>
+                          </m:sSub>
+                        </m:e>
+                      </m:nary>
+                    </m:e>
+                  </m:nary>
+                </m:e>
+              </m:d>
+            </m:num>
+            <m:den>
+              <m:func>
+                <m:funcPr>
+                  <m:ctrlPr>
+                    <w:rPr>
+                      <w:rFonts w:ascii="Cambria Math" w:hAnsi="Cambria Math"/>
+                    </w:rPr>
+                  </m:ctrlPr>
+                </m:funcPr>
+                <m:fName>
+                  <m:r>
+                    <m:rPr>
+                      <m:sty m:val="p"/>
+                    </m:rPr>
+                    <w:rPr>
+                      <w:rFonts w:ascii="Cambria Math" w:hAnsi="Cambria Math"/>
+                    </w:rPr>
+                    <m:t>(max</m:t>
+                  </m:r>
+                </m:fName>
+                <m:e>
+                  <m:d>
+                    <m:dPr>
+                      <m:ctrlPr>
+                        <w:rPr>
+                          <w:rFonts w:ascii="Cambria Math" w:hAnsi="Cambria Math"/>
+                          <w:i/>
+                        </w:rPr>
+                      </m:ctrlPr>
+                    </m:dPr>
+                    <m:e>
+                      <m:r>
+                        <w:rPr>
+                          <w:rFonts w:ascii="Cambria Math" w:hAnsi="Cambria Math"/>
+                        </w:rPr>
+                        <m:t>CV</m:t>
+                      </m:r>
+                    </m:e>
+                  </m:d>
+                </m:e>
+              </m:func>
+              <m:r>
+                <w:rPr>
+                  <w:rFonts w:ascii="Cambria Math" w:hAnsi="Cambria Math"/>
+                </w:rPr>
+                <m:t>+</m:t>
+              </m:r>
+              <m:r>
+                <m:rPr>
+                  <m:sty m:val="p"/>
+                </m:rPr>
+                <w:rPr>
+                  <w:rFonts w:ascii="Cambria Math" w:hAnsi="Cambria Math"/>
+                </w:rPr>
+                <m:t>max⁡</m:t>
+              </m:r>
+              <m:r>
+                <w:rPr>
+                  <w:rFonts w:ascii="Cambria Math" w:hAnsi="Cambria Math"/>
+                </w:rPr>
+                <m:t>(CT))*d</m:t>
+              </m:r>
+            </m:den>
+          </m:f>
+          <m:r>
+            <m:rPr>
+              <m:sty m:val="p"/>
+            </m:rPr>
+            <w:rPr>
+              <w:rFonts w:ascii="Cambria Math" w:eastAsiaTheme="minorEastAsia" w:hAnsi="Cambria Math"/>
+            </w:rPr>
+            <w:br/>
+          </m:r>
+        </m:oMath>
+        <m:oMath>
+          <m:r>
+            <m:rPr>
+              <m:sty m:val="p"/>
+            </m:rPr>
+            <w:rPr>
+              <w:rFonts w:ascii="Cambria Math" w:eastAsiaTheme="minorEastAsia" w:hAnsi="Cambria Math"/>
+            </w:rPr>
+            <w:br/>
+          </m:r>
+        </m:oMath>
         <m:oMath>
           <m:r>
             <w:rPr>
@@ -1891,6 +1908,208 @@
         </w:rPr>
         <w:t>Formula () assigns a score to a destiny l proportional to his aggregated rating (average) and the number of persons that have rated the destination. The formula “normalizes” scores dividing them by 5 and seeks to penalize those destinations with a huge amount of reviews by calculating the squared root of such values. Due to the fact that there can be places without a huge popularity that should be considered in the travelling plan, this penalty is taken into consideration.</w:t>
       </w:r>
+    </w:p>
+    <w:p>
+      <w:pPr>
+        <w:rPr>
+          <w:rFonts w:eastAsiaTheme="minorEastAsia"/>
+        </w:rPr>
+      </w:pPr>
+    </w:p>
+    <w:p>
+      <w:pPr>
+        <w:rPr>
+          <w:rFonts w:eastAsiaTheme="minorEastAsia"/>
+        </w:rPr>
+      </w:pPr>
+      <w:r>
+        <w:rPr>
+          <w:rFonts w:eastAsiaTheme="minorEastAsia"/>
+        </w:rPr>
+        <w:t xml:space="preserve">In equation (1), we decided to normalized both functions F1 (quantity of places) and F2 (costs function) with the use of two factors: </w:t>
+      </w:r>
+    </w:p>
+    <w:p>
+      <w:pPr>
+        <w:pStyle w:val="Prrafodelista"/>
+        <w:numPr>
+          <w:ilvl w:val="0"/>
+          <w:numId w:val="46"/>
+        </w:numPr>
+        <w:jc w:val="both"/>
+        <w:rPr>
+          <w:rFonts w:ascii="Times New Roman" w:hAnsi="Times New Roman" w:cs="Times New Roman"/>
+          <w:sz w:val="20"/>
+          <w:szCs w:val="20"/>
+        </w:rPr>
+      </w:pPr>
+      <w:r>
+        <w:rPr>
+          <w:rFonts w:ascii="Times New Roman" w:hAnsi="Times New Roman" w:cs="Times New Roman"/>
+          <w:sz w:val="20"/>
+          <w:szCs w:val="20"/>
+        </w:rPr>
+        <w:t>F1: Multiply by the minimum of the scores calculated in “Puntaje” times the number of days, plus 1</w:t>
+      </w:r>
+    </w:p>
+    <w:p>
+      <w:pPr>
+        <w:pStyle w:val="Prrafodelista"/>
+        <w:ind w:left="450"/>
+        <w:jc w:val="both"/>
+        <w:rPr>
+          <w:rFonts w:ascii="Times New Roman" w:hAnsi="Times New Roman" w:cs="Times New Roman"/>
+          <w:sz w:val="20"/>
+          <w:szCs w:val="20"/>
+        </w:rPr>
+      </w:pPr>
+      <m:oMathPara>
+        <m:oMath>
+          <m:d>
+            <m:dPr>
+              <m:ctrlPr>
+                <w:rPr>
+                  <w:rFonts w:ascii="Cambria Math" w:hAnsi="Cambria Math" w:cs="Times New Roman"/>
+                  <w:i/>
+                  <w:sz w:val="20"/>
+                  <w:szCs w:val="20"/>
+                  <w:lang w:val="es-419"/>
+                </w:rPr>
+              </m:ctrlPr>
+            </m:dPr>
+            <m:e>
+              <m:r>
+                <w:rPr>
+                  <w:rFonts w:ascii="Cambria Math" w:hAnsi="Cambria Math" w:cs="Times New Roman"/>
+                  <w:sz w:val="20"/>
+                  <w:szCs w:val="20"/>
+                </w:rPr>
+                <m:t>Minimum of</m:t>
+              </m:r>
+              <m:r>
+                <w:rPr>
+                  <w:rFonts w:ascii="Cambria Math" w:hAnsi="Cambria Math" w:cs="Times New Roman"/>
+                  <w:sz w:val="20"/>
+                  <w:szCs w:val="20"/>
+                </w:rPr>
+                <m:t xml:space="preserve"> </m:t>
+              </m:r>
+              <m:r>
+                <w:rPr>
+                  <w:rFonts w:ascii="Cambria Math" w:hAnsi="Cambria Math" w:cs="Times New Roman"/>
+                  <w:sz w:val="20"/>
+                  <w:szCs w:val="20"/>
+                </w:rPr>
+                <m:t>"</m:t>
+              </m:r>
+              <m:r>
+                <w:rPr>
+                  <w:rFonts w:ascii="Cambria Math" w:hAnsi="Cambria Math" w:cs="Times New Roman"/>
+                  <w:sz w:val="20"/>
+                  <w:szCs w:val="20"/>
+                  <w:lang w:val="es-419"/>
+                </w:rPr>
+                <m:t>puntaje"</m:t>
+              </m:r>
+              <m:r>
+                <w:rPr>
+                  <w:rFonts w:ascii="Cambria Math" w:hAnsi="Cambria Math" w:cs="Times New Roman"/>
+                  <w:sz w:val="20"/>
+                  <w:szCs w:val="20"/>
+                </w:rPr>
+                <m:t>*</m:t>
+              </m:r>
+              <m:r>
+                <w:rPr>
+                  <w:rFonts w:ascii="Cambria Math" w:hAnsi="Cambria Math" w:cs="Times New Roman"/>
+                  <w:sz w:val="20"/>
+                  <w:szCs w:val="20"/>
+                  <w:lang w:val="es-419"/>
+                </w:rPr>
+                <m:t>d</m:t>
+              </m:r>
+              <m:ctrlPr>
+                <w:rPr>
+                  <w:rFonts w:ascii="Cambria Math" w:eastAsiaTheme="minorEastAsia" w:hAnsi="Cambria Math" w:cs="Times New Roman"/>
+                  <w:i/>
+                  <w:sz w:val="20"/>
+                  <w:szCs w:val="20"/>
+                  <w:lang w:val="es-419"/>
+                </w:rPr>
+              </m:ctrlPr>
+            </m:e>
+          </m:d>
+          <m:r>
+            <w:rPr>
+              <w:rFonts w:ascii="Cambria Math" w:eastAsiaTheme="minorEastAsia" w:hAnsi="Cambria Math" w:cs="Times New Roman"/>
+              <w:sz w:val="20"/>
+              <w:szCs w:val="20"/>
+            </w:rPr>
+            <m:t>+1</m:t>
+          </m:r>
+        </m:oMath>
+      </m:oMathPara>
+    </w:p>
+    <w:p>
+      <w:pPr>
+        <w:pStyle w:val="Prrafodelista"/>
+        <w:numPr>
+          <w:ilvl w:val="0"/>
+          <w:numId w:val="46"/>
+        </w:numPr>
+        <w:jc w:val="both"/>
+        <w:rPr>
+          <w:rFonts w:ascii="Times New Roman" w:hAnsi="Times New Roman" w:cs="Times New Roman"/>
+          <w:sz w:val="20"/>
+          <w:szCs w:val="20"/>
+        </w:rPr>
+      </w:pPr>
+      <w:r>
+        <w:rPr>
+          <w:rFonts w:ascii="Times New Roman" w:hAnsi="Times New Roman" w:cs="Times New Roman"/>
+          <w:sz w:val="20"/>
+          <w:szCs w:val="20"/>
+        </w:rPr>
+        <w:t>F2: Divide by the summation of the maximum cost of transport with the maximum average living cost, times d.</w:t>
+      </w:r>
+    </w:p>
+    <w:p>
+      <w:pPr>
+        <w:rPr>
+          <w:rFonts w:eastAsiaTheme="minorEastAsia"/>
+        </w:rPr>
+      </w:pPr>
+      <m:oMathPara>
+        <m:oMath>
+          <m:d>
+            <m:dPr>
+              <m:ctrlPr>
+                <w:rPr>
+                  <w:rFonts w:ascii="Cambria Math" w:hAnsi="Cambria Math"/>
+                  <w:i/>
+                  <w:lang w:val="es-419"/>
+                </w:rPr>
+              </m:ctrlPr>
+            </m:dPr>
+            <m:e>
+              <m:r>
+                <w:rPr>
+                  <w:rFonts w:ascii="Cambria Math" w:hAnsi="Cambria Math"/>
+                  <w:lang w:val="es-419"/>
+                </w:rPr>
+                <m:t>Maximum Transport Cost+Maximum Daily Cost</m:t>
+              </m:r>
+            </m:e>
+          </m:d>
+          <m:r>
+            <w:rPr>
+              <w:rFonts w:ascii="Cambria Math" w:hAnsi="Cambria Math"/>
+              <w:lang w:val="es-419"/>
+            </w:rPr>
+            <m:t>*d</m:t>
+          </m:r>
+        </m:oMath>
+      </m:oMathPara>
     </w:p>
     <w:p>
       <w:r>
@@ -2737,7 +2956,6 @@
         <w:rPr>
           <w:rFonts w:eastAsiaTheme="minorEastAsia"/>
         </w:rPr>
-        <w:lastRenderedPageBreak/>
         <w:t xml:space="preserve">Where l is the predefined number of points of interest per city. l </w:t>
       </w:r>
     </w:p>
@@ -3519,8 +3737,29 @@
       <w:r>
         <w:rPr>
           <w:rFonts w:eastAsiaTheme="minorEastAsia"/>
-        </w:rPr>
-        <w:t>ix) The first day (i=0) the person must go to someplace:</w:t>
+          <w:i/>
+        </w:rPr>
+        <w:t xml:space="preserve">9) </w:t>
+      </w:r>
+      <w:r>
+        <w:rPr>
+          <w:rFonts w:eastAsiaTheme="minorEastAsia"/>
+          <w:i/>
+        </w:rPr>
+        <w:tab/>
+      </w:r>
+      <w:r>
+        <w:rPr>
+          <w:rFonts w:eastAsiaTheme="minorEastAsia"/>
+          <w:i/>
+        </w:rPr>
+        <w:tab/>
+      </w:r>
+      <w:r>
+        <w:rPr>
+          <w:rFonts w:eastAsiaTheme="minorEastAsia"/>
+        </w:rPr>
+        <w:t xml:space="preserve"> The first day (i=0) the person must go to someplace:</w:t>
       </w:r>
     </w:p>
     <w:p>
@@ -3657,6 +3896,411 @@
         </w:rPr>
         <w:commentReference w:id="5"/>
       </w:r>
+      <w:r>
+        <w:t xml:space="preserve"> Before explaining the algorithm itself, the following design decisions were taken into account: </w:t>
+      </w:r>
+    </w:p>
+    <w:p>
+      <w:pPr>
+        <w:pStyle w:val="Ttulo2"/>
+      </w:pPr>
+      <w:r>
+        <w:t>Allele</w:t>
+      </w:r>
+      <w:r>
+        <w:t>: &lt;</w:t>
+      </w:r>
+      <w:r>
+        <w:t xml:space="preserve">Id of the city </w:t>
+      </w:r>
+      <w:r>
+        <w:t xml:space="preserve">visited </w:t>
+      </w:r>
+      <w:r>
+        <w:t>on day 1</w:t>
+      </w:r>
+      <w:r>
+        <w:t>&gt;-&lt;</w:t>
+      </w:r>
+      <w:r>
+        <w:t xml:space="preserve">Id of the city </w:t>
+      </w:r>
+      <w:r>
+        <w:t xml:space="preserve">visited </w:t>
+      </w:r>
+      <w:r>
+        <w:t>on day 2</w:t>
+      </w:r>
+      <w:r>
+        <w:t>&gt;-….&lt;</w:t>
+      </w:r>
+      <w:r>
+        <w:t>Id of the city visited on day d</w:t>
+      </w:r>
+      <w:r>
+        <w:t>&gt;</w:t>
+      </w:r>
+    </w:p>
+    <w:p>
+      <w:pPr>
+        <w:pStyle w:val="Ttulo2"/>
+      </w:pPr>
+      <w:r>
+        <w:t>Euclidian distance with the two target functions</w:t>
+      </w:r>
+      <w:r>
+        <w:t xml:space="preserve">: </w:t>
+      </w:r>
+    </w:p>
+    <w:p>
+      <w:pPr>
+        <w:pStyle w:val="Prrafodelista"/>
+        <w:ind w:left="1440"/>
+        <w:jc w:val="both"/>
+        <w:rPr>
+          <w:rFonts w:ascii="Times New Roman" w:eastAsiaTheme="minorEastAsia" w:hAnsi="Times New Roman" w:cs="Times New Roman"/>
+          <w:sz w:val="20"/>
+          <w:szCs w:val="20"/>
+          <w:lang w:val="es-419"/>
+        </w:rPr>
+      </w:pPr>
+      <m:oMathPara>
+        <m:oMath>
+          <m:sSub>
+            <m:sSubPr>
+              <m:ctrlPr>
+                <w:rPr>
+                  <w:rFonts w:ascii="Cambria Math" w:hAnsi="Cambria Math" w:cs="Times New Roman"/>
+                  <w:i/>
+                  <w:sz w:val="20"/>
+                  <w:szCs w:val="20"/>
+                  <w:lang w:val="es-419"/>
+                </w:rPr>
+              </m:ctrlPr>
+            </m:sSubPr>
+            <m:e>
+              <m:r>
+                <w:rPr>
+                  <w:rFonts w:ascii="Cambria Math" w:hAnsi="Cambria Math" w:cs="Times New Roman"/>
+                  <w:sz w:val="20"/>
+                  <w:szCs w:val="20"/>
+                  <w:lang w:val="es-419"/>
+                </w:rPr>
+                <m:t>d</m:t>
+              </m:r>
+            </m:e>
+            <m:sub>
+              <m:r>
+                <w:rPr>
+                  <w:rFonts w:ascii="Cambria Math" w:hAnsi="Cambria Math" w:cs="Times New Roman"/>
+                  <w:sz w:val="20"/>
+                  <w:szCs w:val="20"/>
+                  <w:lang w:val="es-419"/>
+                </w:rPr>
+                <m:t>ij</m:t>
+              </m:r>
+            </m:sub>
+          </m:sSub>
+          <m:r>
+            <w:rPr>
+              <w:rFonts w:ascii="Cambria Math" w:hAnsi="Cambria Math" w:cs="Times New Roman"/>
+              <w:sz w:val="20"/>
+              <w:szCs w:val="20"/>
+              <w:lang w:val="es-419"/>
+            </w:rPr>
+            <m:t>=</m:t>
+          </m:r>
+          <m:rad>
+            <m:radPr>
+              <m:degHide m:val="1"/>
+              <m:ctrlPr>
+                <w:rPr>
+                  <w:rFonts w:ascii="Cambria Math" w:hAnsi="Cambria Math" w:cs="Times New Roman"/>
+                  <w:i/>
+                  <w:sz w:val="20"/>
+                  <w:szCs w:val="20"/>
+                  <w:lang w:val="es-419"/>
+                </w:rPr>
+              </m:ctrlPr>
+            </m:radPr>
+            <m:deg/>
+            <m:e>
+              <m:sSup>
+                <m:sSupPr>
+                  <m:ctrlPr>
+                    <w:rPr>
+                      <w:rFonts w:ascii="Cambria Math" w:hAnsi="Cambria Math" w:cs="Times New Roman"/>
+                      <w:i/>
+                      <w:sz w:val="20"/>
+                      <w:szCs w:val="20"/>
+                      <w:lang w:val="es-419"/>
+                    </w:rPr>
+                  </m:ctrlPr>
+                </m:sSupPr>
+                <m:e>
+                  <m:r>
+                    <w:rPr>
+                      <w:rFonts w:ascii="Cambria Math" w:hAnsi="Cambria Math" w:cs="Times New Roman"/>
+                      <w:sz w:val="20"/>
+                      <w:szCs w:val="20"/>
+                      <w:lang w:val="es-419"/>
+                    </w:rPr>
+                    <m:t>(</m:t>
+                  </m:r>
+                  <m:sSub>
+                    <m:sSubPr>
+                      <m:ctrlPr>
+                        <w:rPr>
+                          <w:rFonts w:ascii="Cambria Math" w:hAnsi="Cambria Math" w:cs="Times New Roman"/>
+                          <w:i/>
+                          <w:sz w:val="20"/>
+                          <w:szCs w:val="20"/>
+                          <w:lang w:val="es-419"/>
+                        </w:rPr>
+                      </m:ctrlPr>
+                    </m:sSubPr>
+                    <m:e>
+                      <m:r>
+                        <w:rPr>
+                          <w:rFonts w:ascii="Cambria Math" w:hAnsi="Cambria Math" w:cs="Times New Roman"/>
+                          <w:sz w:val="20"/>
+                          <w:szCs w:val="20"/>
+                          <w:lang w:val="es-419"/>
+                        </w:rPr>
+                        <m:t>f</m:t>
+                      </m:r>
+                    </m:e>
+                    <m:sub>
+                      <m:r>
+                        <w:rPr>
+                          <w:rFonts w:ascii="Cambria Math" w:hAnsi="Cambria Math" w:cs="Times New Roman"/>
+                          <w:sz w:val="20"/>
+                          <w:szCs w:val="20"/>
+                          <w:lang w:val="es-419"/>
+                        </w:rPr>
+                        <m:t>1j</m:t>
+                      </m:r>
+                    </m:sub>
+                  </m:sSub>
+                  <m:r>
+                    <w:rPr>
+                      <w:rFonts w:ascii="Cambria Math" w:hAnsi="Cambria Math" w:cs="Times New Roman"/>
+                      <w:sz w:val="20"/>
+                      <w:szCs w:val="20"/>
+                      <w:lang w:val="es-419"/>
+                    </w:rPr>
+                    <m:t>-</m:t>
+                  </m:r>
+                  <m:sSub>
+                    <m:sSubPr>
+                      <m:ctrlPr>
+                        <w:rPr>
+                          <w:rFonts w:ascii="Cambria Math" w:hAnsi="Cambria Math" w:cs="Times New Roman"/>
+                          <w:i/>
+                          <w:sz w:val="20"/>
+                          <w:szCs w:val="20"/>
+                          <w:lang w:val="es-419"/>
+                        </w:rPr>
+                      </m:ctrlPr>
+                    </m:sSubPr>
+                    <m:e>
+                      <m:r>
+                        <w:rPr>
+                          <w:rFonts w:ascii="Cambria Math" w:hAnsi="Cambria Math" w:cs="Times New Roman"/>
+                          <w:sz w:val="20"/>
+                          <w:szCs w:val="20"/>
+                          <w:lang w:val="es-419"/>
+                        </w:rPr>
+                        <m:t>f</m:t>
+                      </m:r>
+                    </m:e>
+                    <m:sub>
+                      <m:r>
+                        <w:rPr>
+                          <w:rFonts w:ascii="Cambria Math" w:hAnsi="Cambria Math" w:cs="Times New Roman"/>
+                          <w:sz w:val="20"/>
+                          <w:szCs w:val="20"/>
+                          <w:lang w:val="es-419"/>
+                        </w:rPr>
+                        <m:t>1i</m:t>
+                      </m:r>
+                    </m:sub>
+                  </m:sSub>
+                  <m:r>
+                    <w:rPr>
+                      <w:rFonts w:ascii="Cambria Math" w:hAnsi="Cambria Math" w:cs="Times New Roman"/>
+                      <w:sz w:val="20"/>
+                      <w:szCs w:val="20"/>
+                      <w:lang w:val="es-419"/>
+                    </w:rPr>
+                    <m:t>)</m:t>
+                  </m:r>
+                </m:e>
+                <m:sup>
+                  <m:r>
+                    <w:rPr>
+                      <w:rFonts w:ascii="Cambria Math" w:hAnsi="Cambria Math" w:cs="Times New Roman"/>
+                      <w:sz w:val="20"/>
+                      <w:szCs w:val="20"/>
+                      <w:lang w:val="es-419"/>
+                    </w:rPr>
+                    <m:t>2</m:t>
+                  </m:r>
+                </m:sup>
+              </m:sSup>
+              <m:r>
+                <w:rPr>
+                  <w:rFonts w:ascii="Cambria Math" w:hAnsi="Cambria Math" w:cs="Times New Roman"/>
+                  <w:sz w:val="20"/>
+                  <w:szCs w:val="20"/>
+                  <w:lang w:val="es-419"/>
+                </w:rPr>
+                <m:t>+</m:t>
+              </m:r>
+              <m:sSup>
+                <m:sSupPr>
+                  <m:ctrlPr>
+                    <w:rPr>
+                      <w:rFonts w:ascii="Cambria Math" w:hAnsi="Cambria Math" w:cs="Times New Roman"/>
+                      <w:i/>
+                      <w:sz w:val="20"/>
+                      <w:szCs w:val="20"/>
+                      <w:lang w:val="es-419"/>
+                    </w:rPr>
+                  </m:ctrlPr>
+                </m:sSupPr>
+                <m:e>
+                  <m:r>
+                    <w:rPr>
+                      <w:rFonts w:ascii="Cambria Math" w:hAnsi="Cambria Math" w:cs="Times New Roman"/>
+                      <w:sz w:val="20"/>
+                      <w:szCs w:val="20"/>
+                      <w:lang w:val="es-419"/>
+                    </w:rPr>
+                    <m:t>(</m:t>
+                  </m:r>
+                  <m:sSub>
+                    <m:sSubPr>
+                      <m:ctrlPr>
+                        <w:rPr>
+                          <w:rFonts w:ascii="Cambria Math" w:hAnsi="Cambria Math" w:cs="Times New Roman"/>
+                          <w:i/>
+                          <w:sz w:val="20"/>
+                          <w:szCs w:val="20"/>
+                          <w:lang w:val="es-419"/>
+                        </w:rPr>
+                      </m:ctrlPr>
+                    </m:sSubPr>
+                    <m:e>
+                      <m:r>
+                        <w:rPr>
+                          <w:rFonts w:ascii="Cambria Math" w:hAnsi="Cambria Math" w:cs="Times New Roman"/>
+                          <w:sz w:val="20"/>
+                          <w:szCs w:val="20"/>
+                          <w:lang w:val="es-419"/>
+                        </w:rPr>
+                        <m:t>f</m:t>
+                      </m:r>
+                    </m:e>
+                    <m:sub>
+                      <m:r>
+                        <w:rPr>
+                          <w:rFonts w:ascii="Cambria Math" w:hAnsi="Cambria Math" w:cs="Times New Roman"/>
+                          <w:sz w:val="20"/>
+                          <w:szCs w:val="20"/>
+                          <w:lang w:val="es-419"/>
+                        </w:rPr>
+                        <m:t>2j</m:t>
+                      </m:r>
+                    </m:sub>
+                  </m:sSub>
+                  <m:r>
+                    <w:rPr>
+                      <w:rFonts w:ascii="Cambria Math" w:hAnsi="Cambria Math" w:cs="Times New Roman"/>
+                      <w:sz w:val="20"/>
+                      <w:szCs w:val="20"/>
+                      <w:lang w:val="es-419"/>
+                    </w:rPr>
+                    <m:t>-</m:t>
+                  </m:r>
+                  <m:sSub>
+                    <m:sSubPr>
+                      <m:ctrlPr>
+                        <w:rPr>
+                          <w:rFonts w:ascii="Cambria Math" w:hAnsi="Cambria Math" w:cs="Times New Roman"/>
+                          <w:i/>
+                          <w:sz w:val="20"/>
+                          <w:szCs w:val="20"/>
+                          <w:lang w:val="es-419"/>
+                        </w:rPr>
+                      </m:ctrlPr>
+                    </m:sSubPr>
+                    <m:e>
+                      <m:r>
+                        <w:rPr>
+                          <w:rFonts w:ascii="Cambria Math" w:hAnsi="Cambria Math" w:cs="Times New Roman"/>
+                          <w:sz w:val="20"/>
+                          <w:szCs w:val="20"/>
+                          <w:lang w:val="es-419"/>
+                        </w:rPr>
+                        <m:t>f</m:t>
+                      </m:r>
+                    </m:e>
+                    <m:sub>
+                      <m:r>
+                        <w:rPr>
+                          <w:rFonts w:ascii="Cambria Math" w:hAnsi="Cambria Math" w:cs="Times New Roman"/>
+                          <w:sz w:val="20"/>
+                          <w:szCs w:val="20"/>
+                          <w:lang w:val="es-419"/>
+                        </w:rPr>
+                        <m:t>2i</m:t>
+                      </m:r>
+                    </m:sub>
+                  </m:sSub>
+                  <m:r>
+                    <w:rPr>
+                      <w:rFonts w:ascii="Cambria Math" w:hAnsi="Cambria Math" w:cs="Times New Roman"/>
+                      <w:sz w:val="20"/>
+                      <w:szCs w:val="20"/>
+                      <w:lang w:val="es-419"/>
+                    </w:rPr>
+                    <m:t>)</m:t>
+                  </m:r>
+                </m:e>
+                <m:sup>
+                  <m:r>
+                    <w:rPr>
+                      <w:rFonts w:ascii="Cambria Math" w:hAnsi="Cambria Math" w:cs="Times New Roman"/>
+                      <w:sz w:val="20"/>
+                      <w:szCs w:val="20"/>
+                      <w:lang w:val="es-419"/>
+                    </w:rPr>
+                    <m:t>2</m:t>
+                  </m:r>
+                </m:sup>
+              </m:sSup>
+            </m:e>
+          </m:rad>
+        </m:oMath>
+      </m:oMathPara>
+    </w:p>
+    <w:p>
+      <w:pPr>
+        <w:pStyle w:val="Ttulo2"/>
+      </w:pPr>
+      <w:r>
+        <w:t>Since SPEA 2 already calculates the whole Pareto Front, the use of parameters P1 and P2 is no longer necessary.</w:t>
+      </w:r>
+    </w:p>
+    <w:p>
+      <w:pPr>
+        <w:ind w:firstLine="150"/>
+        <w:jc w:val="both"/>
+        <w:rPr>
+          <w:i/>
+        </w:rPr>
+      </w:pPr>
     </w:p>
     <w:p>
       <w:pPr>
@@ -3679,7 +4323,11 @@
         <w:ind w:firstLine="202"/>
       </w:pPr>
       <w:r>
-        <w:t xml:space="preserve">For the verification process, we used the language GAMS with the development environment “gamside” that allowed the proper translation of the mathematic model in order to solve the </w:t>
+        <w:t xml:space="preserve">For the verification process, we used the language GAMS with the development environment “gamside” that allowed the proper translation of the mathematic model in order to solve </w:t>
+      </w:r>
+      <w:r>
+        <w:lastRenderedPageBreak/>
+        <w:t xml:space="preserve">the </w:t>
       </w:r>
       <w:r>
         <w:t>problem</w:t>
@@ -3875,7 +4523,6 @@
         <w:rPr>
           <w:noProof/>
         </w:rPr>
-        <w:lastRenderedPageBreak/>
         <w:drawing>
           <wp:inline distT="0" distB="0" distL="0" distR="0" wp14:anchorId="684F9ADD" wp14:editId="0845C9FC">
             <wp:extent cx="3346450" cy="1170184"/>
@@ -4230,6 +4877,7 @@
         <w:rPr>
           <w:noProof/>
         </w:rPr>
+        <w:lastRenderedPageBreak/>
         <w:drawing>
           <wp:inline distT="0" distB="0" distL="0" distR="0" wp14:anchorId="62F9C5EE" wp14:editId="7836224C">
             <wp:extent cx="3492500" cy="1662669"/>
@@ -4670,7 +5318,6 @@
         <w:rPr>
           <w:noProof/>
         </w:rPr>
-        <w:lastRenderedPageBreak/>
         <w:drawing>
           <wp:inline distT="0" distB="0" distL="0" distR="0" wp14:anchorId="4A2CF67E" wp14:editId="7F96E68B">
             <wp:extent cx="3422650" cy="1561401"/>
@@ -4952,6 +5599,7 @@
           <w:rFonts w:eastAsiaTheme="minorEastAsia"/>
           <w:noProof/>
         </w:rPr>
+        <w:lastRenderedPageBreak/>
         <w:drawing>
           <wp:inline distT="0" distB="0" distL="0" distR="0" wp14:anchorId="0F5019C4" wp14:editId="035F9599">
             <wp:extent cx="2292350" cy="736600"/>
@@ -5505,7 +6153,6 @@
     </w:p>
     <w:p>
       <w:r>
-        <w:lastRenderedPageBreak/>
         <w:t>EXPECTED: Go to the cheapest cities.</w:t>
       </w:r>
     </w:p>
@@ -5632,6 +6279,7 @@
           <w:sz w:val="20"/>
           <w:szCs w:val="20"/>
         </w:rPr>
+        <w:lastRenderedPageBreak/>
         <w:t>n=</w:t>
       </w:r>
       <w:r>
@@ -5972,7 +6620,6 @@
           <w:sz w:val="20"/>
           <w:szCs w:val="20"/>
         </w:rPr>
-        <w:lastRenderedPageBreak/>
         <w:t>mind=2</w:t>
       </w:r>
     </w:p>
@@ -6109,7 +6756,11 @@
         <w:pStyle w:val="Text"/>
       </w:pPr>
       <w:r>
-        <w:t xml:space="preserve">Be aware of the different meanings of the homophones “affect” (usually a verb) and “effect” (usually a noun), “complement” and “compliment,” “discreet” and “discrete,” “principal” (e.g., “principal investigator”) and “principle” (e.g., “principle of measurement”). Do not confuse “imply” and “infer.” </w:t>
+        <w:t xml:space="preserve">Be aware of the different meanings of the homophones </w:t>
+      </w:r>
+      <w:r>
+        <w:lastRenderedPageBreak/>
+        <w:t xml:space="preserve">“affect” (usually a verb) and “effect” (usually a noun), “complement” and “compliment,” “discreet” and “discrete,” “principal” (e.g., “principal investigator”) and “principle” (e.g., “principle of measurement”). Do not confuse “imply” and “infer.” </w:t>
       </w:r>
     </w:p>
     <w:p>
@@ -6171,11 +6822,10 @@
         <w:rPr>
           <w:noProof/>
         </w:rPr>
-        <w:lastRenderedPageBreak/>
         <mc:AlternateContent>
           <mc:Choice Requires="wps">
             <w:drawing>
-              <wp:anchor distT="0" distB="0" distL="114300" distR="114300" simplePos="0" relativeHeight="251655168" behindDoc="0" locked="0" layoutInCell="1" allowOverlap="1" wp14:anchorId="24EB2069" wp14:editId="6B471876">
+              <wp:anchor distT="0" distB="0" distL="114300" distR="114300" simplePos="0" relativeHeight="251656192" behindDoc="0" locked="0" layoutInCell="1" allowOverlap="1" wp14:anchorId="24EB2069" wp14:editId="6B471876">
                 <wp:simplePos x="0" y="0"/>
                 <wp:positionH relativeFrom="margin">
                   <wp:posOffset>28575</wp:posOffset>
@@ -6327,7 +6977,7 @@
                 <v:stroke joinstyle="miter"/>
                 <v:path gradientshapeok="t" o:connecttype="rect"/>
               </v:shapetype>
-              <v:shape id="Text Box 5" o:spid="_x0000_s1026" type="#_x0000_t202" style="position:absolute;margin-left:2.25pt;margin-top:6.8pt;width:248.4pt;height:234pt;z-index:251655168;visibility:visible;mso-wrap-style:square;mso-width-percent:0;mso-height-percent:0;mso-wrap-distance-left:9pt;mso-wrap-distance-top:0;mso-wrap-distance-right:9pt;mso-wrap-distance-bottom:0;mso-position-horizontal:absolute;mso-position-horizontal-relative:margin;mso-position-vertical:absolute;mso-position-vertical-relative:margin;mso-width-percent:0;mso-height-percent:0;mso-width-relative:page;mso-height-relative:page;v-text-anchor:top" o:gfxdata="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" stroked="f">
+              <v:shape id="Text Box 5" o:spid="_x0000_s1026" type="#_x0000_t202" style="position:absolute;margin-left:2.25pt;margin-top:6.8pt;width:248.4pt;height:234pt;z-index:251656192;visibility:visible;mso-wrap-style:square;mso-width-percent:0;mso-height-percent:0;mso-wrap-distance-left:9pt;mso-wrap-distance-top:0;mso-wrap-distance-right:9pt;mso-wrap-distance-bottom:0;mso-position-horizontal:absolute;mso-position-horizontal-relative:margin;mso-position-vertical:absolute;mso-position-vertical-relative:margin;mso-width-percent:0;mso-height-percent:0;mso-width-relative:page;mso-height-relative:page;v-text-anchor:top" o:gfxdata="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" stroked="f">
                 <v:textbox inset="0,0,0,0">
                   <w:txbxContent>
                     <w:p>
@@ -6424,7 +7074,7 @@
         <mc:AlternateContent>
           <mc:Choice Requires="wps">
             <w:drawing>
-              <wp:anchor distT="0" distB="0" distL="114300" distR="114300" simplePos="0" relativeHeight="251653120" behindDoc="0" locked="0" layoutInCell="0" allowOverlap="1" wp14:anchorId="2182492D" wp14:editId="1E3E02D0">
+              <wp:anchor distT="0" distB="0" distL="114300" distR="114300" simplePos="0" relativeHeight="251654144" behindDoc="0" locked="0" layoutInCell="0" allowOverlap="1" wp14:anchorId="2182492D" wp14:editId="1E3E02D0">
                 <wp:simplePos x="0" y="0"/>
                 <wp:positionH relativeFrom="margin">
                   <wp:posOffset>3429000</wp:posOffset>
@@ -8945,7 +9595,7 @@
           </mc:Choice>
           <mc:Fallback>
             <w:pict>
-              <v:shape w14:anchorId="2182492D" id="Text Box 2" o:spid="_x0000_s1027" type="#_x0000_t202" style="position:absolute;margin-left:270pt;margin-top:0;width:248.4pt;height:318.8pt;z-index:251653120;visibility:visible;mso-wrap-style:square;mso-width-percent:0;mso-height-percent:0;mso-wrap-distance-left:9pt;mso-wrap-distance-top:0;mso-wrap-distance-right:9pt;mso-wrap-distance-bottom:0;mso-position-horizontal:absolute;mso-position-horizontal-relative:margin;mso-position-vertical:absolute;mso-position-vertical-relative:margin;mso-width-percent:0;mso-height-percent:0;mso-width-relative:page;mso-height-relative:page;v-text-anchor:top" o:gfxdata="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" o:allowincell="f" stroked="f">
+              <v:shape w14:anchorId="2182492D" id="Text Box 2" o:spid="_x0000_s1027" type="#_x0000_t202" style="position:absolute;margin-left:270pt;margin-top:0;width:248.4pt;height:318.8pt;z-index:251654144;visibility:visible;mso-wrap-style:square;mso-width-percent:0;mso-height-percent:0;mso-wrap-distance-left:9pt;mso-wrap-distance-top:0;mso-wrap-distance-right:9pt;mso-wrap-distance-bottom:0;mso-position-horizontal:absolute;mso-position-horizontal-relative:margin;mso-position-vertical:absolute;mso-position-vertical-relative:margin;mso-width-percent:0;mso-height-percent:0;mso-width-relative:page;mso-height-relative:page;v-text-anchor:top" o:gfxdata="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" o:allowincell="f" stroked="f">
                 <v:textbox inset="0,0,0,0">
                   <w:txbxContent>
                     <w:p>
@@ -13512,6 +14162,7 @@
         <w:pStyle w:val="References"/>
       </w:pPr>
       <w:r>
+        <w:lastRenderedPageBreak/>
         <w:t>R. J. V</w:t>
       </w:r>
       <w:r>
@@ -15560,7 +16211,6 @@
           <w:iCs/>
           <w:color w:val="000000"/>
         </w:rPr>
-        <w:lastRenderedPageBreak/>
         <w:t>Example:</w:t>
       </w:r>
     </w:p>
@@ -19421,6 +20071,7 @@
         <w:pStyle w:val="References"/>
       </w:pPr>
       <w:r>
+        <w:lastRenderedPageBreak/>
         <w:t>N. Kawasaki, “Parametric study of thermal and chemical nonequilibrium nozzle flow,” M.S. thesis, Dept. Electron.</w:t>
       </w:r>
       <w:r>
@@ -19657,7 +20308,6 @@
         </w:rPr>
       </w:pPr>
       <w:r>
-        <w:lastRenderedPageBreak/>
         <w:t>Letter Symbols for Quantities</w:t>
       </w:r>
       <w:r>
@@ -19700,7 +20350,7 @@
           <w:noProof/>
         </w:rPr>
         <w:drawing>
-          <wp:anchor distT="0" distB="118745" distL="114300" distR="114300" simplePos="0" relativeHeight="251661312" behindDoc="0" locked="0" layoutInCell="1" allowOverlap="1" wp14:anchorId="42BAC56C" wp14:editId="170FE28F">
+          <wp:anchor distT="0" distB="118745" distL="114300" distR="114300" simplePos="0" relativeHeight="251662336" behindDoc="0" locked="0" layoutInCell="1" allowOverlap="1" wp14:anchorId="42BAC56C" wp14:editId="170FE28F">
             <wp:simplePos x="0" y="0"/>
             <wp:positionH relativeFrom="column">
               <wp:posOffset>3381375</wp:posOffset>
@@ -19762,7 +20412,7 @@
           <w:noProof/>
         </w:rPr>
         <w:drawing>
-          <wp:anchor distT="0" distB="0" distL="114300" distR="114300" simplePos="0" relativeHeight="251657216" behindDoc="0" locked="0" layoutInCell="1" allowOverlap="1" wp14:anchorId="292B4081" wp14:editId="5955E1A4">
+          <wp:anchor distT="0" distB="0" distL="114300" distR="114300" simplePos="0" relativeHeight="251658240" behindDoc="0" locked="0" layoutInCell="1" allowOverlap="1" wp14:anchorId="292B4081" wp14:editId="5955E1A4">
             <wp:simplePos x="0" y="0"/>
             <wp:positionH relativeFrom="column">
               <wp:posOffset>3810</wp:posOffset>
@@ -19980,8 +20630,9 @@
           <w:bCs/>
           <w:noProof/>
         </w:rPr>
+        <w:lastRenderedPageBreak/>
         <w:drawing>
-          <wp:anchor distT="0" distB="0" distL="114300" distR="114300" simplePos="0" relativeHeight="251659264" behindDoc="0" locked="0" layoutInCell="1" allowOverlap="1" wp14:anchorId="56C5A687" wp14:editId="18D79DBA">
+          <wp:anchor distT="0" distB="0" distL="114300" distR="114300" simplePos="0" relativeHeight="251660288" behindDoc="0" locked="0" layoutInCell="1" allowOverlap="1" wp14:anchorId="56C5A687" wp14:editId="18D79DBA">
             <wp:simplePos x="0" y="0"/>
             <wp:positionH relativeFrom="column">
               <wp:posOffset>-1905</wp:posOffset>
@@ -20067,14 +20718,7 @@
         <w:rPr>
           <w:rFonts w:ascii="Times-Roman" w:hAnsi="Times-Roman" w:cs="Times-Roman"/>
         </w:rPr>
-        <w:t xml:space="preserve">    From 2001 to 2004, he was a Research Assistant with the Princeton Plasma Physics Laboratory. Since 2009, he has been an Assistant Professor with the Mechanical Engineering Department, Texas A&amp;M University, College Station. He is the author of three books, more than 150 articles, and more than 70 inventions. His research interests include high-pressure and high-density nonthermal plasma discharge processes and applications, microscale plasma discharges, </w:t>
-      </w:r>
-      <w:r>
-        <w:rPr>
-          <w:rFonts w:ascii="Times-Roman" w:hAnsi="Times-Roman" w:cs="Times-Roman"/>
-        </w:rPr>
-        <w:lastRenderedPageBreak/>
-        <w:t xml:space="preserve">discharges in liquids, spectroscopic diagnostics, plasma propulsion, and innovation plasma applications. He is an Associate Editor of the journal </w:t>
+        <w:t xml:space="preserve">    From 2001 to 2004, he was a Research Assistant with the Princeton Plasma Physics Laboratory. Since 2009, he has been an Assistant Professor with the Mechanical Engineering Department, Texas A&amp;M University, College Station. He is the author of three books, more than 150 articles, and more than 70 inventions. His research interests include high-pressure and high-density nonthermal plasma discharge processes and applications, microscale plasma discharges, discharges in liquids, spectroscopic diagnostics, plasma propulsion, and innovation plasma applications. He is an Associate Editor of the journal </w:t>
       </w:r>
       <w:r>
         <w:rPr>
@@ -20224,14 +20868,7 @@
         <w:rPr>
           <w:rFonts w:ascii="Times-Roman" w:hAnsi="Times-Roman" w:cs="Times-Roman"/>
         </w:rPr>
-        <w:t xml:space="preserve">received the B.S. degree in mechanical engineering from National Chung Cheng University, Chiayi, Taiwan, in 2004 and the M.S. degree in mechanical engineering from National Tsing Hua University, Hsinchu, Taiwan, in 2006. He is currently pursuing the Ph.D. </w:t>
-      </w:r>
-      <w:r>
-        <w:rPr>
-          <w:rFonts w:ascii="Times-Roman" w:hAnsi="Times-Roman" w:cs="Times-Roman"/>
-        </w:rPr>
-        <w:lastRenderedPageBreak/>
-        <w:t>degree in mechanical engineering at Texas A&amp;M University, College Station.</w:t>
+        <w:t>received the B.S. degree in mechanical engineering from National Chung Cheng University, Chiayi, Taiwan, in 2004 and the M.S. degree in mechanical engineering from National Tsing Hua University, Hsinchu, Taiwan, in 2006. He is currently pursuing the Ph.D. degree in mechanical engineering at Texas A&amp;M University, College Station.</w:t>
       </w:r>
     </w:p>
     <w:p>
@@ -20378,7 +21015,7 @@
 
 <file path=word/comments.xml><?xml version="1.0" encoding="utf-8"?>
 <w:comments xmlns:wpc="http://schemas.microsoft.com/office/word/2010/wordprocessingCanvas" xmlns:cx="http://schemas.microsoft.com/office/drawing/2014/chartex" xmlns:mc="http://schemas.openxmlformats.org/markup-compatibility/2006" xmlns:o="urn:schemas-microsoft-com:office:office" xmlns:r="http://schemas.openxmlformats.org/officeDocument/2006/relationships" xmlns:m="http://schemas.openxmlformats.org/officeDocument/2006/math" xmlns:v="urn:schemas-microsoft-com:vml" xmlns:wp14="http://schemas.microsoft.com/office/word/2010/wordprocessingDrawing" xmlns:wp="http://schemas.openxmlformats.org/drawingml/2006/wordprocessingDrawing" xmlns:w10="urn:schemas-microsoft-com:office:word" xmlns:w="http://schemas.openxmlformats.org/wordprocessingml/2006/main" xmlns:w14="http://schemas.microsoft.com/office/word/2010/wordml" xmlns:w15="http://schemas.microsoft.com/office/word/2012/wordml" xmlns:w16se="http://schemas.microsoft.com/office/word/2015/wordml/symex" xmlns:wpg="http://schemas.microsoft.com/office/word/2010/wordprocessingGroup" xmlns:wpi="http://schemas.microsoft.com/office/word/2010/wordprocessingInk" xmlns:wne="http://schemas.microsoft.com/office/word/2006/wordml" xmlns:wps="http://schemas.microsoft.com/office/word/2010/wordprocessingShape" mc:Ignorable="w14 w15 w16se wp14">
-  <w:comment w:id="1" w:author="Sergio  Guzman Mayorga" w:date="2018-11-16T23:14:00Z" w:initials="SGM">
+  <w:comment w:id="0" w:author="Sergio  Guzman Mayorga" w:date="2018-11-16T23:14:00Z" w:initials="SGM">
     <w:p>
       <w:pPr>
         <w:pStyle w:val="Textocomentario"/>
@@ -20644,7 +21281,7 @@
         <w:noProof/>
         <w:lang w:val="es-CO"/>
       </w:rPr>
-      <w:t>1</w:t>
+      <w:t>2</w:t>
     </w:r>
     <w:r>
       <w:fldChar w:fldCharType="end"/>
@@ -22246,6 +22883,120 @@
     </w:lvl>
   </w:abstractNum>
   <w:abstractNum w:abstractNumId="33" w15:restartNumberingAfterBreak="0">
+    <w:nsid w:val="75994D11"/>
+    <w:multiLevelType w:val="hybridMultilevel"/>
+    <w:tmpl w:val="10F03AFE"/>
+    <w:lvl w:ilvl="0" w:tplc="A9F0ECEC">
+      <w:start w:val="1"/>
+      <w:numFmt w:val="upperLetter"/>
+      <w:lvlText w:val="%1."/>
+      <w:lvlJc w:val="left"/>
+      <w:pPr>
+        <w:ind w:left="450" w:hanging="360"/>
+      </w:pPr>
+      <w:rPr>
+        <w:rFonts w:hint="default"/>
+        <w:i/>
+      </w:rPr>
+    </w:lvl>
+    <w:lvl w:ilvl="1" w:tplc="04090003">
+      <w:start w:val="1"/>
+      <w:numFmt w:val="bullet"/>
+      <w:lvlText w:val="o"/>
+      <w:lvlJc w:val="left"/>
+      <w:pPr>
+        <w:ind w:left="1170" w:hanging="360"/>
+      </w:pPr>
+      <w:rPr>
+        <w:rFonts w:ascii="Courier New" w:hAnsi="Courier New" w:cs="Courier New" w:hint="default"/>
+      </w:rPr>
+    </w:lvl>
+    <w:lvl w:ilvl="2" w:tplc="04090005" w:tentative="1">
+      <w:start w:val="1"/>
+      <w:numFmt w:val="bullet"/>
+      <w:lvlText w:val=""/>
+      <w:lvlJc w:val="left"/>
+      <w:pPr>
+        <w:ind w:left="1890" w:hanging="360"/>
+      </w:pPr>
+      <w:rPr>
+        <w:rFonts w:ascii="Wingdings" w:hAnsi="Wingdings" w:hint="default"/>
+      </w:rPr>
+    </w:lvl>
+    <w:lvl w:ilvl="3" w:tplc="04090001" w:tentative="1">
+      <w:start w:val="1"/>
+      <w:numFmt w:val="bullet"/>
+      <w:lvlText w:val=""/>
+      <w:lvlJc w:val="left"/>
+      <w:pPr>
+        <w:ind w:left="2610" w:hanging="360"/>
+      </w:pPr>
+      <w:rPr>
+        <w:rFonts w:ascii="Symbol" w:hAnsi="Symbol" w:hint="default"/>
+      </w:rPr>
+    </w:lvl>
+    <w:lvl w:ilvl="4" w:tplc="04090003" w:tentative="1">
+      <w:start w:val="1"/>
+      <w:numFmt w:val="bullet"/>
+      <w:lvlText w:val="o"/>
+      <w:lvlJc w:val="left"/>
+      <w:pPr>
+        <w:ind w:left="3330" w:hanging="360"/>
+      </w:pPr>
+      <w:rPr>
+        <w:rFonts w:ascii="Courier New" w:hAnsi="Courier New" w:cs="Courier New" w:hint="default"/>
+      </w:rPr>
+    </w:lvl>
+    <w:lvl w:ilvl="5" w:tplc="04090005" w:tentative="1">
+      <w:start w:val="1"/>
+      <w:numFmt w:val="bullet"/>
+      <w:lvlText w:val=""/>
+      <w:lvlJc w:val="left"/>
+      <w:pPr>
+        <w:ind w:left="4050" w:hanging="360"/>
+      </w:pPr>
+      <w:rPr>
+        <w:rFonts w:ascii="Wingdings" w:hAnsi="Wingdings" w:hint="default"/>
+      </w:rPr>
+    </w:lvl>
+    <w:lvl w:ilvl="6" w:tplc="04090001" w:tentative="1">
+      <w:start w:val="1"/>
+      <w:numFmt w:val="bullet"/>
+      <w:lvlText w:val=""/>
+      <w:lvlJc w:val="left"/>
+      <w:pPr>
+        <w:ind w:left="4770" w:hanging="360"/>
+      </w:pPr>
+      <w:rPr>
+        <w:rFonts w:ascii="Symbol" w:hAnsi="Symbol" w:hint="default"/>
+      </w:rPr>
+    </w:lvl>
+    <w:lvl w:ilvl="7" w:tplc="04090003" w:tentative="1">
+      <w:start w:val="1"/>
+      <w:numFmt w:val="bullet"/>
+      <w:lvlText w:val="o"/>
+      <w:lvlJc w:val="left"/>
+      <w:pPr>
+        <w:ind w:left="5490" w:hanging="360"/>
+      </w:pPr>
+      <w:rPr>
+        <w:rFonts w:ascii="Courier New" w:hAnsi="Courier New" w:cs="Courier New" w:hint="default"/>
+      </w:rPr>
+    </w:lvl>
+    <w:lvl w:ilvl="8" w:tplc="04090005" w:tentative="1">
+      <w:start w:val="1"/>
+      <w:numFmt w:val="bullet"/>
+      <w:lvlText w:val=""/>
+      <w:lvlJc w:val="left"/>
+      <w:pPr>
+        <w:ind w:left="6210" w:hanging="360"/>
+      </w:pPr>
+      <w:rPr>
+        <w:rFonts w:ascii="Wingdings" w:hAnsi="Wingdings" w:hint="default"/>
+      </w:rPr>
+    </w:lvl>
+  </w:abstractNum>
+  <w:abstractNum w:abstractNumId="34" w15:restartNumberingAfterBreak="0">
     <w:nsid w:val="75CE3AEE"/>
     <w:multiLevelType w:val="hybridMultilevel"/>
     <w:tmpl w:val="A03C883C"/>
@@ -22334,7 +23085,7 @@
       </w:pPr>
     </w:lvl>
   </w:abstractNum>
-  <w:abstractNum w:abstractNumId="34" w15:restartNumberingAfterBreak="0">
+  <w:abstractNum w:abstractNumId="35" w15:restartNumberingAfterBreak="0">
     <w:nsid w:val="77E315E9"/>
     <w:multiLevelType w:val="singleLevel"/>
     <w:tmpl w:val="0BEC9FB0"/>
@@ -22349,13 +23100,13 @@
       </w:pPr>
     </w:lvl>
   </w:abstractNum>
-  <w:abstractNum w:abstractNumId="35" w15:restartNumberingAfterBreak="0">
+  <w:abstractNum w:abstractNumId="36" w15:restartNumberingAfterBreak="0">
     <w:nsid w:val="78AE0F66"/>
     <w:multiLevelType w:val="hybridMultilevel"/>
-    <w:tmpl w:val="2E40A1D8"/>
-    <w:lvl w:ilvl="0" w:tplc="B8808198">
+    <w:tmpl w:val="FC70E2E4"/>
+    <w:lvl w:ilvl="0" w:tplc="9AC646A2">
       <w:start w:val="1"/>
-      <w:numFmt w:val="lowerRoman"/>
+      <w:numFmt w:val="decimal"/>
       <w:lvlText w:val="%1)"/>
       <w:lvlJc w:val="left"/>
       <w:pPr>
@@ -22363,6 +23114,7 @@
       </w:pPr>
       <w:rPr>
         <w:rFonts w:hint="default"/>
+        <w:i/>
       </w:rPr>
     </w:lvl>
     <w:lvl w:ilvl="1" w:tplc="04090019" w:tentative="1">
@@ -22580,7 +23332,7 @@
     <w:abstractNumId w:val="26"/>
   </w:num>
   <w:num w:numId="16">
-    <w:abstractNumId w:val="34"/>
+    <w:abstractNumId w:val="35"/>
   </w:num>
   <w:num w:numId="17">
     <w:abstractNumId w:val="18"/>
@@ -22625,7 +23377,7 @@
     </w:lvlOverride>
   </w:num>
   <w:num w:numId="22">
-    <w:abstractNumId w:val="33"/>
+    <w:abstractNumId w:val="34"/>
   </w:num>
   <w:num w:numId="23">
     <w:abstractNumId w:val="32"/>
@@ -22694,7 +23446,10 @@
     <w:abstractNumId w:val="27"/>
   </w:num>
   <w:num w:numId="45">
-    <w:abstractNumId w:val="35"/>
+    <w:abstractNumId w:val="36"/>
+  </w:num>
+  <w:num w:numId="46">
+    <w:abstractNumId w:val="33"/>
   </w:num>
 </w:numbering>
 </file>
@@ -24138,7 +24893,7 @@
 </file>
 
 <file path=customXml/itemProps1.xml><?xml version="1.0" encoding="utf-8"?>
-<ds:datastoreItem xmlns:ds="http://schemas.openxmlformats.org/officeDocument/2006/customXml" ds:itemID="{7D10C459-72C3-4021-A165-2B35C9163ECC}">
+<ds:datastoreItem xmlns:ds="http://schemas.openxmlformats.org/officeDocument/2006/customXml" ds:itemID="{8A51E3F9-7355-4EFA-854A-634B02E1187C}">
   <ds:schemaRefs>
     <ds:schemaRef ds:uri="http://schemas.openxmlformats.org/officeDocument/2006/bibliography"/>
   </ds:schemaRefs>

</xml_diff>

<commit_message>
Changes to syntax on article
</commit_message>
<xml_diff>
--- a/ArticuloFinal.docx
+++ b/ArticuloFinal.docx
@@ -68,7 +68,19 @@
         <w:rPr>
           <w:iCs/>
         </w:rPr>
-        <w:t>Multiobjective optimization, evolutionary algorithms, mathematical modelling, touristic guidance, transport.</w:t>
+        <w:t>Multi</w:t>
+      </w:r>
+      <w:r>
+        <w:rPr>
+          <w:iCs/>
+        </w:rPr>
+        <w:t>-</w:t>
+      </w:r>
+      <w:r>
+        <w:rPr>
+          <w:iCs/>
+        </w:rPr>
+        <w:t>objective optimization, evolutionary algorithms, mathematical modelling, touristic guidance, transport.</w:t>
       </w:r>
       <w:r>
         <w:t xml:space="preserve"> </w:t>
@@ -89,7 +101,7 @@
         <w:pStyle w:val="Ttulo1"/>
       </w:pPr>
       <w:r>
-        <w:t>INTRODUCCIÓN</w:t>
+        <w:t>INTRODUCTION</w:t>
       </w:r>
     </w:p>
     <w:p>
@@ -125,7 +137,13 @@
         <w:rPr>
           <w:smallCaps/>
         </w:rPr>
-        <w:t>RAVELLLING</w:t>
+        <w:t>RAVELL</w:t>
+      </w:r>
+      <w:r>
+        <w:rPr>
+          <w:smallCaps/>
+        </w:rPr>
+        <w:t>ING</w:t>
       </w:r>
       <w:r>
         <w:t xml:space="preserve"> </w:t>
@@ -150,7 +168,13 @@
     </w:p>
     <w:p>
       <w:r>
-        <w:t>From the point of view of the traveler, the best journey is that wihich minimizes costs. Here, a good journey is defined by the quantity of visited places and the quality of these. In other words, the problem to attack is to minimize the cost of travelling maximizing the amount and quality of the visited places. Under this premise, the variables taken into consideration re the next ones:</w:t>
+        <w:t>From the point of view of the trave</w:t>
+      </w:r>
+      <w:r>
+        <w:t>ler, the best journey is that w</w:t>
+      </w:r>
+      <w:r>
+        <w:t>hich minimizes costs. Here, a good journey is defined by the quantity of visited places and the quality of these. In other words, the problem to attack is to minimize the cost of travelling maximizing the amount and quality of the visited places. Under this premise, the variables taken into consideration re the next ones:</w:t>
       </w:r>
     </w:p>
     <w:p/>
@@ -173,7 +197,19 @@
         <w:t xml:space="preserve">Places’ score: </w:t>
       </w:r>
       <w:r>
-        <w:t>Each place must have a score which must be compatable to other places, in order to decide which of them is better.</w:t>
+        <w:t>Each place must h</w:t>
+      </w:r>
+      <w:r>
+        <w:t>ave a score which must be compar</w:t>
+      </w:r>
+      <w:r>
+        <w:t>able to other places</w:t>
+      </w:r>
+      <w:r>
+        <w:t>´</w:t>
+      </w:r>
+      <w:r>
+        <w:t>, in order to decide which of them is better.</w:t>
       </w:r>
     </w:p>
     <w:p>
@@ -319,21 +355,12 @@
         <w:t xml:space="preserve"> </w:t>
       </w:r>
     </w:p>
-    <w:p/>
     <w:p>
       <w:r>
         <w:t xml:space="preserve">2. </w:t>
       </w:r>
       <w:r>
         <w:t xml:space="preserve">Identify and implement a metaheuristic that allows the program to find good solutions to the problem given a certain execution time threshold. </w:t>
-      </w:r>
-    </w:p>
-    <w:p>
-      <w:r>
-        <w:t xml:space="preserve">3. </w:t>
-      </w:r>
-      <w:r>
-        <w:t>Implement a basic application that can build the model with the parameters previously specified.</w:t>
       </w:r>
     </w:p>
     <w:p>
@@ -538,7 +565,6 @@
           <w:sz w:val="20"/>
           <w:szCs w:val="20"/>
         </w:rPr>
-        <w:lastRenderedPageBreak/>
         <w:t>CV:  Average l</w:t>
       </w:r>
       <w:r>
@@ -555,7 +581,15 @@
           <w:sz w:val="20"/>
           <w:szCs w:val="20"/>
         </w:rPr>
-        <w:t>..</w:t>
+        <w:t>y</w:t>
+      </w:r>
+      <w:r>
+        <w:rPr>
+          <w:rFonts w:ascii="Times New Roman" w:hAnsi="Times New Roman" w:cs="Times New Roman"/>
+          <w:sz w:val="20"/>
+          <w:szCs w:val="20"/>
+        </w:rPr>
+        <w:t>.</w:t>
       </w:r>
     </w:p>
     <w:p>
@@ -2745,7 +2779,15 @@
           <w:sz w:val="20"/>
           <w:szCs w:val="20"/>
         </w:rPr>
-        <w:t>Th estructure of quantity of reviews is represented with real numbers bigger tan or equal to zero.</w:t>
+        <w:t xml:space="preserve">The </w:t>
+      </w:r>
+      <w:r>
+        <w:rPr>
+          <w:rFonts w:ascii="Times New Roman" w:hAnsi="Times New Roman" w:cs="Times New Roman"/>
+          <w:sz w:val="20"/>
+          <w:szCs w:val="20"/>
+        </w:rPr>
+        <w:t>structure of quantity of reviews is represented with real numbers bigger tan or equal to zero.</w:t>
       </w:r>
       <w:r>
         <w:rPr>
@@ -3826,13 +3868,19 @@
         <w:t>r to solve this complex problem</w:t>
       </w:r>
       <w:r>
-        <w:t xml:space="preserve">, we translated the previous mathematical model into the </w:t>
-      </w:r>
-      <w:r>
-        <w:t>evolutive</w:t>
-      </w:r>
-      <w:r>
-        <w:t xml:space="preserve"> algorithm (or metaheuristic) SPEA 2 in order to get an efficient answer.</w:t>
+        <w:t xml:space="preserve">, we translated the previous mathematical model into </w:t>
+      </w:r>
+      <w:r>
+        <w:t>the algorithm</w:t>
+      </w:r>
+      <w:r>
+        <w:t xml:space="preserve"> SPEA 2 </w:t>
+      </w:r>
+      <w:r>
+        <w:t xml:space="preserve">(a metaheuristic) </w:t>
+      </w:r>
+      <w:r>
+        <w:t>in order to get an efficient answer.</w:t>
       </w:r>
       <w:commentRangeEnd w:id="4"/>
       <w:r>
@@ -4246,9 +4294,7 @@
           <w:i/>
         </w:rPr>
       </w:pPr>
-      <w:bookmarkStart w:id="5" w:name="_GoBack"/>
-    </w:p>
-    <w:bookmarkEnd w:id="5"/>
+    </w:p>
     <w:p>
       <w:pPr>
         <w:pStyle w:val="Ttulo1"/>
@@ -4262,7 +4308,7 @@
           <w:smallCaps w:val="0"/>
           <w:kern w:val="0"/>
         </w:rPr>
-        <w:commentReference w:id="6"/>
+        <w:commentReference w:id="5"/>
       </w:r>
     </w:p>
     <w:p>
@@ -4270,20 +4316,20 @@
         <w:ind w:firstLine="202"/>
       </w:pPr>
       <w:r>
-        <w:t xml:space="preserve">For the verification process, we used the language GAMS with the development environment “gamside” that allowed the proper translation of the mathematic model in order to solve </w:t>
+        <w:t xml:space="preserve">For the verification process, we used the language GAMS with the development environment “gamside” that allowed the proper translation of the mathematic model in order to solve the </w:t>
+      </w:r>
+      <w:r>
+        <w:t>problem</w:t>
+      </w:r>
+      <w:r>
+        <w:t xml:space="preserve"> with mathematical methods that, despite not being optimal in time, i sable to find </w:t>
+      </w:r>
+      <w:r>
+        <w:t xml:space="preserve">answers for the basic scenarios of the previously stated model through the use of a mixed </w:t>
       </w:r>
       <w:r>
         <w:lastRenderedPageBreak/>
-        <w:t xml:space="preserve">the </w:t>
-      </w:r>
-      <w:r>
-        <w:t>problem</w:t>
-      </w:r>
-      <w:r>
-        <w:t xml:space="preserve"> with mathematical methods that, despite not being optimal in time, i sable to find </w:t>
-      </w:r>
-      <w:r>
-        <w:t>answers for the basic scenarios of the previously stated model through the use of a mixed integer non-linear problem solver (MINLP) like BONMIN or COUENNE</w:t>
+        <w:t>integer non-linear problem solver (MINLP) like BONMIN or COUENNE</w:t>
       </w:r>
       <w:r>
         <w:t>.</w:t>
@@ -4371,7 +4417,15 @@
           <w:sz w:val="20"/>
           <w:szCs w:val="20"/>
         </w:rPr>
-        <w:t>Mind=1 y Maxd=1</w:t>
+        <w:t>Mind=1 and</w:t>
+      </w:r>
+      <w:r>
+        <w:rPr>
+          <w:rFonts w:ascii="Times New Roman" w:hAnsi="Times New Roman" w:cs="Times New Roman"/>
+          <w:sz w:val="20"/>
+          <w:szCs w:val="20"/>
+        </w:rPr>
+        <w:t xml:space="preserve"> Maxd=1</w:t>
       </w:r>
     </w:p>
     <w:p>
@@ -4850,7 +4904,6 @@
         <w:rPr>
           <w:noProof/>
         </w:rPr>
-        <w:lastRenderedPageBreak/>
         <w:drawing>
           <wp:inline distT="0" distB="0" distL="0" distR="0" wp14:anchorId="62F9C5EE" wp14:editId="7836224C">
             <wp:extent cx="3492500" cy="1662669"/>
@@ -4938,6 +4991,7 @@
     </w:p>
     <w:p>
       <w:r>
+        <w:lastRenderedPageBreak/>
         <w:t xml:space="preserve">SPEA 2 (Java): </w:t>
       </w:r>
     </w:p>
@@ -5612,7 +5666,6 @@
           <w:rFonts w:eastAsiaTheme="minorEastAsia"/>
           <w:noProof/>
         </w:rPr>
-        <w:lastRenderedPageBreak/>
         <w:drawing>
           <wp:inline distT="0" distB="0" distL="0" distR="0" wp14:anchorId="0F5019C4" wp14:editId="035F9599">
             <wp:extent cx="2292350" cy="736600"/>
@@ -5796,6 +5849,7 @@
         <w:rPr>
           <w:noProof/>
         </w:rPr>
+        <w:lastRenderedPageBreak/>
         <w:drawing>
           <wp:inline distT="0" distB="0" distL="0" distR="0" wp14:anchorId="261039EC" wp14:editId="01AB3ED0">
             <wp:extent cx="2990850" cy="969790"/>
@@ -6344,6 +6398,7 @@
           <w:sz w:val="20"/>
           <w:szCs w:val="20"/>
         </w:rPr>
+        <w:lastRenderedPageBreak/>
         <w:t xml:space="preserve">Real life Scenario: </w:t>
       </w:r>
     </w:p>
@@ -6366,7 +6421,6 @@
           <w:sz w:val="20"/>
           <w:szCs w:val="20"/>
         </w:rPr>
-        <w:lastRenderedPageBreak/>
         <w:t>n=</w:t>
       </w:r>
       <w:r>
@@ -6763,7 +6817,7 @@
           <w:smallCaps w:val="0"/>
           <w:kern w:val="0"/>
         </w:rPr>
-        <w:commentReference w:id="7"/>
+        <w:commentReference w:id="6"/>
       </w:r>
     </w:p>
     <w:p/>
@@ -6771,126 +6825,19 @@
       <w:pPr>
         <w:pStyle w:val="Ttulo1"/>
       </w:pPr>
-      <w:commentRangeStart w:id="8"/>
+      <w:commentRangeStart w:id="7"/>
       <w:r>
         <w:t>CONCLUSIONS AND FUTURE WORK</w:t>
       </w:r>
-      <w:commentRangeEnd w:id="8"/>
+      <w:commentRangeEnd w:id="7"/>
       <w:r>
         <w:rPr>
           <w:rStyle w:val="Refdecomentario"/>
           <w:smallCaps w:val="0"/>
           <w:kern w:val="0"/>
         </w:rPr>
-        <w:commentReference w:id="8"/>
-      </w:r>
-    </w:p>
-    <w:p>
-      <w:pPr>
-        <w:pStyle w:val="Text"/>
-      </w:pPr>
-      <w:r>
-        <w:t>The word “data” is plural, not singular. The subscript for the permeability of vacuum µ</w:t>
-      </w:r>
-      <w:r>
-        <w:rPr>
-          <w:vertAlign w:val="subscript"/>
-        </w:rPr>
-        <w:t>0</w:t>
-      </w:r>
-      <w:r>
-        <w:t xml:space="preserve"> is zero, not a lowercase letter “o.” The term for residual magnetization is “remanence”; the adjective is “remanent”; do not write “remnance” or “remnant.” Use the word “micrometer” instead of “micron.” A graph within a graph is an “inset,” not an “insert.” The word “alternatively” is preferred to the word “alternately” (unless you really mean something that alternates). Use the word “whereas” instead of “while” (unless you are referring to simultaneous events). Do not use the word “essentially” to mean “approximately” or “effectively.” Do not use the word “issue” as a euphemism for “problem.” When compositions are not specified, separate chemical symbols by en-dashes; for example, “NiMn” indicates the intermetallic compound Ni</w:t>
-      </w:r>
-      <w:r>
-        <w:rPr>
-          <w:vertAlign w:val="subscript"/>
-        </w:rPr>
-        <w:t>0.5</w:t>
-      </w:r>
-      <w:r>
-        <w:t>Mn</w:t>
-      </w:r>
-      <w:r>
-        <w:rPr>
-          <w:vertAlign w:val="subscript"/>
-        </w:rPr>
-        <w:t>0.5</w:t>
-      </w:r>
-      <w:r>
-        <w:t xml:space="preserve"> whereas “Ni–Mn” indicates an alloy of some composition Ni</w:t>
-      </w:r>
-      <w:r>
-        <w:rPr>
-          <w:vertAlign w:val="subscript"/>
-        </w:rPr>
-        <w:t>x</w:t>
-      </w:r>
-      <w:r>
-        <w:t>Mn</w:t>
-      </w:r>
-      <w:r>
-        <w:rPr>
-          <w:vertAlign w:val="subscript"/>
-        </w:rPr>
-        <w:t>1-x</w:t>
-      </w:r>
-      <w:r>
-        <w:t>.</w:t>
-      </w:r>
-    </w:p>
-    <w:p>
-      <w:pPr>
-        <w:pStyle w:val="Text"/>
-      </w:pPr>
-      <w:r>
-        <w:t xml:space="preserve">Be aware of the different meanings of the homophones </w:t>
-      </w:r>
-      <w:r>
-        <w:lastRenderedPageBreak/>
-        <w:t xml:space="preserve">“affect” (usually a verb) and “effect” (usually a noun), “complement” and “compliment,” “discreet” and “discrete,” “principal” (e.g., “principal investigator”) and “principle” (e.g., “principle of measurement”). Do not confuse “imply” and “infer.” </w:t>
-      </w:r>
-    </w:p>
-    <w:p>
-      <w:pPr>
-        <w:pStyle w:val="Text"/>
-      </w:pPr>
-      <w:r>
-        <w:t>Prefixes such as “non,” “sub,” “micro,” “multi,” and “ultra” are not independent words; they should be joined to the words they modify, usually without a hyphen. There is no period after the “et” in the Latin abbreviation “</w:t>
-      </w:r>
-      <w:r>
-        <w:rPr>
-          <w:i/>
-          <w:iCs/>
-        </w:rPr>
-        <w:t>et al.</w:t>
-      </w:r>
-      <w:r>
-        <w:t>” (it is also italicized). The abbreviation “i.e.,” means “that is,” and the abbreviation “e.g.,” means “for example” (these abbreviations are not italicized).</w:t>
-      </w:r>
-    </w:p>
-    <w:p>
-      <w:pPr>
-        <w:pStyle w:val="Text"/>
-        <w:rPr>
-          <w:rStyle w:val="Hipervnculo"/>
-          <w:sz w:val="18"/>
-        </w:rPr>
-      </w:pPr>
-      <w:r>
-        <w:t>A general IEEE style</w:t>
-      </w:r>
-      <w:r>
-        <w:t xml:space="preserve">guide is available at </w:t>
-      </w:r>
-      <w:hyperlink r:id="rId16" w:history="1">
-        <w:r>
-          <w:rPr>
-            <w:rStyle w:val="Hipervnculo"/>
-            <w:sz w:val="18"/>
-          </w:rPr>
-          <w:t>http://www.ieee.org/web/publications/authors/transjnl/index.html</w:t>
-        </w:r>
-      </w:hyperlink>
+        <w:commentReference w:id="7"/>
+      </w:r>
     </w:p>
     <w:p>
       <w:pPr>
@@ -6909,259 +6856,11 @@
         <w:rPr>
           <w:noProof/>
         </w:rPr>
+        <w:lastRenderedPageBreak/>
         <mc:AlternateContent>
           <mc:Choice Requires="wps">
             <w:drawing>
-              <wp:anchor distT="0" distB="0" distL="114300" distR="114300" simplePos="0" relativeHeight="251656192" behindDoc="0" locked="0" layoutInCell="1" allowOverlap="1" wp14:anchorId="24EB2069" wp14:editId="6B471876">
-                <wp:simplePos x="0" y="0"/>
-                <wp:positionH relativeFrom="margin">
-                  <wp:posOffset>28575</wp:posOffset>
-                </wp:positionH>
-                <wp:positionV relativeFrom="margin">
-                  <wp:posOffset>86360</wp:posOffset>
-                </wp:positionV>
-                <wp:extent cx="3154680" cy="2971800"/>
-                <wp:effectExtent l="0" t="0" r="0" b="0"/>
-                <wp:wrapSquare wrapText="bothSides"/>
-                <wp:docPr id="3" name="Text Box 5"/>
-                <wp:cNvGraphicFramePr>
-                  <a:graphicFrameLocks xmlns:a="http://schemas.openxmlformats.org/drawingml/2006/main"/>
-                </wp:cNvGraphicFramePr>
-                <a:graphic xmlns:a="http://schemas.openxmlformats.org/drawingml/2006/main">
-                  <a:graphicData uri="http://schemas.microsoft.com/office/word/2010/wordprocessingShape">
-                    <wps:wsp>
-                      <wps:cNvSpPr txBox="1">
-                        <a:spLocks noChangeArrowheads="1"/>
-                      </wps:cNvSpPr>
-                      <wps:spPr bwMode="auto">
-                        <a:xfrm>
-                          <a:off x="0" y="0"/>
-                          <a:ext cx="3154680" cy="2971800"/>
-                        </a:xfrm>
-                        <a:prstGeom prst="rect">
-                          <a:avLst/>
-                        </a:prstGeom>
-                        <a:solidFill>
-                          <a:srgbClr val="FFFFFF"/>
-                        </a:solidFill>
-                        <a:ln>
-                          <a:noFill/>
-                        </a:ln>
-                        <a:extLst>
-                          <a:ext uri="{91240B29-F687-4f45-9708-019B960494DF}">
-                            <a14:hiddenLine xmlns:cx1="http://schemas.microsoft.com/office/drawing/2015/9/8/chartex" xmlns:cx2="http://schemas.microsoft.com/office/drawing/2015/10/21/chartex" xmlns:cx3="http://schemas.microsoft.com/office/drawing/2016/5/9/chartex" xmlns:cx4="http://schemas.microsoft.com/office/drawing/2016/5/10/chartex" xmlns:cx5="http://schemas.microsoft.com/office/drawing/2016/5/11/chartex" xmlns:cx6="http://schemas.microsoft.com/office/drawing/2016/5/12/chartex" xmlns:cx7="http://schemas.microsoft.com/office/drawing/2016/5/13/chartex" xmlns:cx8="http://schemas.microsoft.com/office/drawing/2016/5/14/chartex" xmlns:aink="http://schemas.microsoft.com/office/drawing/2016/ink" xmlns:am3d="http://schemas.microsoft.com/office/drawing/2017/model3d" xmlns:w16cid="http://schemas.microsoft.com/office/word/2016/wordml/cid" xmlns:a14="http://schemas.microsoft.com/office/drawing/2010/main" xmlns:w="http://schemas.openxmlformats.org/wordprocessingml/2006/main" xmlns:w10="urn:schemas-microsoft-com:office:word" xmlns:v="urn:schemas-microsoft-com:vml" xmlns:o="urn:schemas-microsoft-com:office:office" xmlns:mv="urn:schemas-microsoft-com:mac:vml" xmlns:mo="http://schemas.microsoft.com/office/mac/office/2008/main" xmlns="" w="9525">
-                              <a:solidFill>
-                                <a:srgbClr val="000000"/>
-                              </a:solidFill>
-                              <a:miter lim="800000"/>
-                              <a:headEnd/>
-                              <a:tailEnd/>
-                            </a14:hiddenLine>
-                          </a:ext>
-                        </a:extLst>
-                      </wps:spPr>
-                      <wps:txbx>
-                        <w:txbxContent>
-                          <w:p>
-                            <w:pPr>
-                              <w:pStyle w:val="Textonotapie"/>
-                              <w:ind w:firstLine="0"/>
-                            </w:pPr>
-                            <w:r>
-                              <w:rPr>
-                                <w:noProof/>
-                                <w:sz w:val="20"/>
-                                <w:szCs w:val="20"/>
-                              </w:rPr>
-                              <w:drawing>
-                                <wp:inline distT="0" distB="0" distL="0" distR="0" wp14:anchorId="4DFC494B" wp14:editId="62949258">
-                                  <wp:extent cx="3152775" cy="2390775"/>
-                                  <wp:effectExtent l="0" t="0" r="0" b="0"/>
-                                  <wp:docPr id="12" name="Picture 9" descr="1fig600"/>
-                                  <wp:cNvGraphicFramePr>
-                                    <a:graphicFrameLocks xmlns:a="http://schemas.openxmlformats.org/drawingml/2006/main" noChangeAspect="1"/>
-                                  </wp:cNvGraphicFramePr>
-                                  <a:graphic xmlns:a="http://schemas.openxmlformats.org/drawingml/2006/main">
-                                    <a:graphicData uri="http://schemas.openxmlformats.org/drawingml/2006/picture">
-                                      <pic:pic xmlns:pic="http://schemas.openxmlformats.org/drawingml/2006/picture">
-                                        <pic:nvPicPr>
-                                          <pic:cNvPr id="0" name="Picture 3" descr="1fig600"/>
-                                          <pic:cNvPicPr>
-                                            <a:picLocks noChangeAspect="1" noChangeArrowheads="1"/>
-                                          </pic:cNvPicPr>
-                                        </pic:nvPicPr>
-                                        <pic:blipFill>
-                                          <a:blip r:embed="rId17">
-                                            <a:extLst>
-                                              <a:ext uri="{28A0092B-C50C-407E-A947-70E740481C1C}">
-                                                <a14:useLocalDpi xmlns:a14="http://schemas.microsoft.com/office/drawing/2010/main" val="0"/>
-                                              </a:ext>
-                                            </a:extLst>
-                                          </a:blip>
-                                          <a:srcRect/>
-                                          <a:stretch>
-                                            <a:fillRect/>
-                                          </a:stretch>
-                                        </pic:blipFill>
-                                        <pic:spPr bwMode="auto">
-                                          <a:xfrm>
-                                            <a:off x="0" y="0"/>
-                                            <a:ext cx="3152775" cy="2390775"/>
-                                          </a:xfrm>
-                                          <a:prstGeom prst="rect">
-                                            <a:avLst/>
-                                          </a:prstGeom>
-                                          <a:noFill/>
-                                          <a:ln>
-                                            <a:noFill/>
-                                          </a:ln>
-                                        </pic:spPr>
-                                      </pic:pic>
-                                    </a:graphicData>
-                                  </a:graphic>
-                                </wp:inline>
-                              </w:drawing>
-                            </w:r>
-                          </w:p>
-                          <w:p>
-                            <w:pPr>
-                              <w:pStyle w:val="Textonotapie"/>
-                              <w:ind w:firstLine="0"/>
-                            </w:pPr>
-                            <w:r>
-                              <w:t>Fig. 1.  Magnetization as a function of applied field. Note that “Fig.” is abbreviated. There is a period after the figure number, followed by two spaces. It is good practice to explain the significance of the figure in the caption.</w:t>
-                            </w:r>
-                          </w:p>
-                          <w:p>
-                            <w:pPr>
-                              <w:pStyle w:val="Textonotapie"/>
-                              <w:ind w:firstLine="0"/>
-                            </w:pPr>
-                            <w:r>
-                              <w:t xml:space="preserve"> </w:t>
-                            </w:r>
-                          </w:p>
-                        </w:txbxContent>
-                      </wps:txbx>
-                      <wps:bodyPr rot="0" vert="horz" wrap="square" lIns="0" tIns="0" rIns="0" bIns="0" anchor="t" anchorCtr="0" upright="1">
-                        <a:noAutofit/>
-                      </wps:bodyPr>
-                    </wps:wsp>
-                  </a:graphicData>
-                </a:graphic>
-                <wp14:sizeRelH relativeFrom="page">
-                  <wp14:pctWidth>0</wp14:pctWidth>
-                </wp14:sizeRelH>
-                <wp14:sizeRelV relativeFrom="page">
-                  <wp14:pctHeight>0</wp14:pctHeight>
-                </wp14:sizeRelV>
-              </wp:anchor>
-            </w:drawing>
-          </mc:Choice>
-          <mc:Fallback>
-            <w:pict>
-              <v:shapetype w14:anchorId="24EB2069" id="_x0000_t202" coordsize="21600,21600" o:spt="202" path="m,l,21600r21600,l21600,xe">
-                <v:stroke joinstyle="miter"/>
-                <v:path gradientshapeok="t" o:connecttype="rect"/>
-              </v:shapetype>
-              <v:shape id="Text Box 5" o:spid="_x0000_s1026" type="#_x0000_t202" style="position:absolute;margin-left:2.25pt;margin-top:6.8pt;width:248.4pt;height:234pt;z-index:251656192;visibility:visible;mso-wrap-style:square;mso-width-percent:0;mso-height-percent:0;mso-wrap-distance-left:9pt;mso-wrap-distance-top:0;mso-wrap-distance-right:9pt;mso-wrap-distance-bottom:0;mso-position-horizontal:absolute;mso-position-horizontal-relative:margin;mso-position-vertical:absolute;mso-position-vertical-relative:margin;mso-width-percent:0;mso-height-percent:0;mso-width-relative:page;mso-height-relative:page;v-text-anchor:top" o:gfxdata="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" stroked="f">
-                <v:textbox inset="0,0,0,0">
-                  <w:txbxContent>
-                    <w:p>
-                      <w:pPr>
-                        <w:pStyle w:val="Textonotapie"/>
-                        <w:ind w:firstLine="0"/>
-                      </w:pPr>
-                      <w:r>
-                        <w:rPr>
-                          <w:noProof/>
-                          <w:sz w:val="20"/>
-                          <w:szCs w:val="20"/>
-                        </w:rPr>
-                        <w:drawing>
-                          <wp:inline distT="0" distB="0" distL="0" distR="0" wp14:anchorId="4DFC494B" wp14:editId="62949258">
-                            <wp:extent cx="3152775" cy="2390775"/>
-                            <wp:effectExtent l="0" t="0" r="0" b="0"/>
-                            <wp:docPr id="12" name="Picture 9" descr="1fig600"/>
-                            <wp:cNvGraphicFramePr>
-                              <a:graphicFrameLocks xmlns:a="http://schemas.openxmlformats.org/drawingml/2006/main" noChangeAspect="1"/>
-                            </wp:cNvGraphicFramePr>
-                            <a:graphic xmlns:a="http://schemas.openxmlformats.org/drawingml/2006/main">
-                              <a:graphicData uri="http://schemas.openxmlformats.org/drawingml/2006/picture">
-                                <pic:pic xmlns:pic="http://schemas.openxmlformats.org/drawingml/2006/picture">
-                                  <pic:nvPicPr>
-                                    <pic:cNvPr id="0" name="Picture 3" descr="1fig600"/>
-                                    <pic:cNvPicPr>
-                                      <a:picLocks noChangeAspect="1" noChangeArrowheads="1"/>
-                                    </pic:cNvPicPr>
-                                  </pic:nvPicPr>
-                                  <pic:blipFill>
-                                    <a:blip r:embed="rId17">
-                                      <a:extLst>
-                                        <a:ext uri="{28A0092B-C50C-407E-A947-70E740481C1C}">
-                                          <a14:useLocalDpi xmlns:a14="http://schemas.microsoft.com/office/drawing/2010/main" val="0"/>
-                                        </a:ext>
-                                      </a:extLst>
-                                    </a:blip>
-                                    <a:srcRect/>
-                                    <a:stretch>
-                                      <a:fillRect/>
-                                    </a:stretch>
-                                  </pic:blipFill>
-                                  <pic:spPr bwMode="auto">
-                                    <a:xfrm>
-                                      <a:off x="0" y="0"/>
-                                      <a:ext cx="3152775" cy="2390775"/>
-                                    </a:xfrm>
-                                    <a:prstGeom prst="rect">
-                                      <a:avLst/>
-                                    </a:prstGeom>
-                                    <a:noFill/>
-                                    <a:ln>
-                                      <a:noFill/>
-                                    </a:ln>
-                                  </pic:spPr>
-                                </pic:pic>
-                              </a:graphicData>
-                            </a:graphic>
-                          </wp:inline>
-                        </w:drawing>
-                      </w:r>
-                    </w:p>
-                    <w:p>
-                      <w:pPr>
-                        <w:pStyle w:val="Textonotapie"/>
-                        <w:ind w:firstLine="0"/>
-                      </w:pPr>
-                      <w:r>
-                        <w:t>Fig. 1.  Magnetization as a function of applied field. Note that “Fig.” is abbreviated. There is a period after the figure number, followed by two spaces. It is good practice to explain the significance of the figure in the caption.</w:t>
-                      </w:r>
-                    </w:p>
-                    <w:p>
-                      <w:pPr>
-                        <w:pStyle w:val="Textonotapie"/>
-                        <w:ind w:firstLine="0"/>
-                      </w:pPr>
-                      <w:r>
-                        <w:t xml:space="preserve"> </w:t>
-                      </w:r>
-                    </w:p>
-                  </w:txbxContent>
-                </v:textbox>
-                <w10:wrap type="square" anchorx="margin" anchory="margin"/>
-              </v:shape>
-            </w:pict>
-          </mc:Fallback>
-        </mc:AlternateContent>
-      </w:r>
-      <w:r>
-        <w:rPr>
-          <w:noProof/>
-        </w:rPr>
-        <mc:AlternateContent>
-          <mc:Choice Requires="wps">
-            <w:drawing>
-              <wp:anchor distT="0" distB="0" distL="114300" distR="114300" simplePos="0" relativeHeight="251654144" behindDoc="0" locked="0" layoutInCell="0" allowOverlap="1" wp14:anchorId="2182492D" wp14:editId="1E3E02D0">
+              <wp:anchor distT="0" distB="0" distL="114300" distR="114300" simplePos="0" relativeHeight="251654144" behindDoc="0" locked="0" layoutInCell="0" allowOverlap="1" wp14:anchorId="2182492D" wp14:editId="50DE78F2">
                 <wp:simplePos x="0" y="0"/>
                 <wp:positionH relativeFrom="margin">
                   <wp:posOffset>3429000</wp:posOffset>
@@ -9682,7 +9381,11 @@
           </mc:Choice>
           <mc:Fallback>
             <w:pict>
-              <v:shape w14:anchorId="2182492D" id="Text Box 2" o:spid="_x0000_s1027" type="#_x0000_t202" style="position:absolute;margin-left:270pt;margin-top:0;width:248.4pt;height:318.8pt;z-index:251654144;visibility:visible;mso-wrap-style:square;mso-width-percent:0;mso-height-percent:0;mso-wrap-distance-left:9pt;mso-wrap-distance-top:0;mso-wrap-distance-right:9pt;mso-wrap-distance-bottom:0;mso-position-horizontal:absolute;mso-position-horizontal-relative:margin;mso-position-vertical:absolute;mso-position-vertical-relative:margin;mso-width-percent:0;mso-height-percent:0;mso-width-relative:page;mso-height-relative:page;v-text-anchor:top" o:gfxdata="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" o:allowincell="f" stroked="f">
+              <v:shapetype w14:anchorId="2182492D" id="_x0000_t202" coordsize="21600,21600" o:spt="202" path="m,l,21600r21600,l21600,xe">
+                <v:stroke joinstyle="miter"/>
+                <v:path gradientshapeok="t" o:connecttype="rect"/>
+              </v:shapetype>
+              <v:shape id="Text Box 2" o:spid="_x0000_s1026" type="#_x0000_t202" style="position:absolute;margin-left:270pt;margin-top:0;width:248.4pt;height:318.8pt;z-index:251654144;visibility:visible;mso-wrap-style:square;mso-width-percent:0;mso-height-percent:0;mso-wrap-distance-left:9pt;mso-wrap-distance-top:0;mso-wrap-distance-right:9pt;mso-wrap-distance-bottom:0;mso-position-horizontal:absolute;mso-position-horizontal-relative:margin;mso-position-vertical:absolute;mso-position-vertical-relative:margin;mso-width-percent:0;mso-height-percent:0;mso-width-relative:page;mso-height-relative:page;v-text-anchor:top" o:gfxdata="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" o:allowincell="f" stroked="f">
                 <v:textbox inset="0,0,0,0">
                   <w:txbxContent>
                     <w:p>
@@ -12148,22 +11851,112 @@
     </w:p>
     <w:p>
       <w:pPr>
-        <w:pStyle w:val="Ttulo1"/>
-      </w:pPr>
-      <w:r>
-        <w:t>CONCLUSIONES</w:t>
-      </w:r>
-      <w:r>
-        <w:br/>
-      </w:r>
-    </w:p>
-    <w:p>
-      <w:pPr>
         <w:pStyle w:val="ReferenceHead"/>
       </w:pPr>
       <w:r>
-        <w:t>BIBLIOGRAFÍA</w:t>
-      </w:r>
+        <w:t>BIBLIOGRAPHY</w:t>
+      </w:r>
+    </w:p>
+    <w:p>
+      <w:pPr>
+        <w:pStyle w:val="NormalWeb"/>
+        <w:rPr>
+          <w:rFonts w:ascii="Arial" w:hAnsi="Arial" w:cs="Arial"/>
+          <w:color w:val="000000"/>
+        </w:rPr>
+      </w:pPr>
+      <w:r>
+        <w:rPr>
+          <w:rFonts w:ascii="Arial" w:hAnsi="Arial" w:cs="Arial"/>
+          <w:color w:val="000000"/>
+        </w:rPr>
+        <w:t xml:space="preserve">Costos (y tiempos) aproximados entre ciudades: </w:t>
+      </w:r>
+      <w:hyperlink r:id="rId16" w:history="1">
+        <w:r>
+          <w:rPr>
+            <w:rStyle w:val="Hipervnculo"/>
+            <w:rFonts w:ascii="Arial" w:hAnsi="Arial" w:cs="Arial"/>
+          </w:rPr>
+          <w:t>https://www.rome2rio.com/es/map/Bogot%C3%A1/Santa-Marta</w:t>
+        </w:r>
+      </w:hyperlink>
+      <w:r>
+        <w:rPr>
+          <w:rStyle w:val="Refdenotaalpie"/>
+          <w:rFonts w:ascii="Arial" w:hAnsi="Arial" w:cs="Arial"/>
+          <w:color w:val="000000"/>
+        </w:rPr>
+        <w:footnoteReference w:id="1"/>
+      </w:r>
+      <w:r>
+        <w:rPr>
+          <w:rFonts w:ascii="Arial" w:hAnsi="Arial" w:cs="Arial"/>
+          <w:color w:val="000000"/>
+        </w:rPr>
+        <w:t xml:space="preserve">   </w:t>
+      </w:r>
+    </w:p>
+    <w:p>
+      <w:pPr>
+        <w:pStyle w:val="NormalWeb"/>
+        <w:rPr>
+          <w:rFonts w:ascii="Arial" w:hAnsi="Arial" w:cs="Arial"/>
+          <w:color w:val="000000"/>
+        </w:rPr>
+      </w:pPr>
+      <w:r>
+        <w:rPr>
+          <w:rFonts w:ascii="Arial" w:hAnsi="Arial" w:cs="Arial"/>
+          <w:color w:val="000000"/>
+        </w:rPr>
+        <w:t xml:space="preserve">Costo de vida promedio: </w:t>
+      </w:r>
+      <w:hyperlink r:id="rId17" w:history="1">
+        <w:r>
+          <w:rPr>
+            <w:rStyle w:val="Hipervnculo"/>
+            <w:rFonts w:ascii="Arial" w:hAnsi="Arial" w:cs="Arial"/>
+          </w:rPr>
+          <w:t>https://www.numbeo.com/cost-of-living/</w:t>
+        </w:r>
+      </w:hyperlink>
+      <w:r>
+        <w:rPr>
+          <w:rFonts w:ascii="Arial" w:hAnsi="Arial" w:cs="Arial"/>
+          <w:color w:val="000000"/>
+        </w:rPr>
+        <w:t xml:space="preserve"> </w:t>
+      </w:r>
+    </w:p>
+    <w:p>
+      <w:pPr>
+        <w:pStyle w:val="ReferenceHead"/>
+        <w:jc w:val="left"/>
+        <w:rPr>
+          <w:lang w:val="es-CO"/>
+        </w:rPr>
+      </w:pPr>
+      <w:r>
+        <w:rPr>
+          <w:rFonts w:ascii="Arial" w:hAnsi="Arial" w:cs="Arial"/>
+          <w:color w:val="000000"/>
+          <w:lang w:val="es-CO"/>
+        </w:rPr>
+        <w:t xml:space="preserve">Puntajes y cantidad de reviews: </w:t>
+      </w:r>
+      <w:hyperlink r:id="rId18" w:history="1">
+        <w:r>
+          <w:rPr>
+            <w:rStyle w:val="Hipervnculo"/>
+            <w:rFonts w:ascii="Arial" w:hAnsi="Arial" w:cs="Arial"/>
+            <w:lang w:val="es-CO"/>
+          </w:rPr>
+          <w:t>https://www.google.com.co/destination/map/topsights?q=Bogot%C3%A1&amp;sa=X&amp;site=search&amp;output=search&amp;dest_mid=%2Fm%2F01dzyc&amp;dest_mid=%2Fm%2F01dzyc&amp;tcfs</w:t>
+        </w:r>
+      </w:hyperlink>
+      <w:bookmarkStart w:id="8" w:name="_GoBack"/>
+      <w:bookmarkEnd w:id="8"/>
     </w:p>
     <w:p>
       <w:pPr>
@@ -13886,7 +13679,7 @@
         </w:rPr>
         <w:t xml:space="preserve"> </w:t>
       </w:r>
-      <w:hyperlink r:id="rId18" w:history="1">
+      <w:hyperlink r:id="rId19" w:history="1">
         <w:r>
           <w:t>htt</w:t>
         </w:r>
@@ -14249,7 +14042,6 @@
         <w:pStyle w:val="References"/>
       </w:pPr>
       <w:r>
-        <w:lastRenderedPageBreak/>
         <w:t>R. J. V</w:t>
       </w:r>
       <w:r>
@@ -14710,7 +14502,7 @@
       <w:r>
         <w:t>le:</w:t>
       </w:r>
-      <w:hyperlink r:id="rId19" w:history="1">
+      <w:hyperlink r:id="rId20" w:history="1">
         <w:r>
           <w:t xml:space="preserve"> </w:t>
         </w:r>
@@ -15662,7 +15454,7 @@
         </w:rPr>
         <w:t xml:space="preserve">  </w:t>
       </w:r>
-      <w:hyperlink r:id="rId20" w:history="1">
+      <w:hyperlink r:id="rId21" w:history="1">
         <w:r>
           <w:rPr>
             <w:rStyle w:val="Hipervnculo"/>
@@ -16875,7 +16667,7 @@
       <w:r>
         <w:t>e:</w:t>
       </w:r>
-      <w:hyperlink r:id="rId21" w:history="1">
+      <w:hyperlink r:id="rId22" w:history="1">
         <w:r>
           <w:t xml:space="preserve"> </w:t>
         </w:r>
@@ -17055,6 +16847,7 @@
           <w:color w:val="000000"/>
           <w:spacing w:val="-1"/>
         </w:rPr>
+        <w:lastRenderedPageBreak/>
         <w:t xml:space="preserve">Basic format </w:t>
       </w:r>
       <w:r>
@@ -18035,7 +17828,7 @@
       <w:r>
         <w:t>ail:</w:t>
       </w:r>
-      <w:hyperlink r:id="rId22" w:history="1">
+      <w:hyperlink r:id="rId23" w:history="1">
         <w:r>
           <w:t xml:space="preserve"> HU</w:t>
         </w:r>
@@ -20158,7 +19951,6 @@
         <w:pStyle w:val="References"/>
       </w:pPr>
       <w:r>
-        <w:lastRenderedPageBreak/>
         <w:t>N. Kawasaki, “Parametric study of thermal and chemical nonequilibrium nozzle flow,” M.S. thesis, Dept. Electron.</w:t>
       </w:r>
       <w:r>
@@ -20460,7 +20252,7 @@
                     <pic:cNvPicPr/>
                   </pic:nvPicPr>
                   <pic:blipFill>
-                    <a:blip r:embed="rId23">
+                    <a:blip r:embed="rId24">
                       <a:extLst>
                         <a:ext uri="{28A0092B-C50C-407E-A947-70E740481C1C}">
                           <a14:useLocalDpi xmlns:a14="http://schemas.microsoft.com/office/drawing/2010/main" val="0"/>
@@ -20522,7 +20314,7 @@
                     <pic:cNvPicPr/>
                   </pic:nvPicPr>
                   <pic:blipFill>
-                    <a:blip r:embed="rId24">
+                    <a:blip r:embed="rId25">
                       <a:extLst>
                         <a:ext uri="{28A0092B-C50C-407E-A947-70E740481C1C}">
                           <a14:useLocalDpi xmlns:a14="http://schemas.microsoft.com/office/drawing/2010/main" val="0"/>
@@ -20568,7 +20360,15 @@
           <w:sz w:val="20"/>
           <w:szCs w:val="20"/>
         </w:rPr>
-        <w:t xml:space="preserve"> (M’76–SM’81–F’87) and the other authors may include biographies at the end of regular papers. Biographies are often not included in conference-related papers. This author became a Member (M) of IEEE in 1976, a Se</w:t>
+        <w:t xml:space="preserve"> (M’76–SM’81–F’87) and the other authors may include </w:t>
+      </w:r>
+      <w:r>
+        <w:rPr>
+          <w:sz w:val="20"/>
+          <w:szCs w:val="20"/>
+        </w:rPr>
+        <w:lastRenderedPageBreak/>
+        <w:t>biographies at the end of regular papers. Biographies are often not included in conference-related papers. This author became a Member (M) of IEEE in 1976, a Se</w:t>
       </w:r>
       <w:r>
         <w:rPr>
@@ -20717,7 +20517,6 @@
           <w:bCs/>
           <w:noProof/>
         </w:rPr>
-        <w:lastRenderedPageBreak/>
         <w:drawing>
           <wp:anchor distT="0" distB="0" distL="114300" distR="114300" simplePos="0" relativeHeight="251660288" behindDoc="0" locked="0" layoutInCell="1" allowOverlap="1" wp14:anchorId="56C5A687" wp14:editId="18D79DBA">
             <wp:simplePos x="0" y="0"/>
@@ -20742,7 +20541,7 @@
                     <pic:cNvPicPr/>
                   </pic:nvPicPr>
                   <pic:blipFill>
-                    <a:blip r:embed="rId25">
+                    <a:blip r:embed="rId26">
                       <a:extLst>
                         <a:ext uri="{28A0092B-C50C-407E-A947-70E740481C1C}">
                           <a14:useLocalDpi xmlns:a14="http://schemas.microsoft.com/office/drawing/2010/main" val="0"/>
@@ -20864,7 +20663,14 @@
         <w:rPr>
           <w:rFonts w:ascii="Times-Roman" w:hAnsi="Times-Roman" w:cs="Times-Roman"/>
         </w:rPr>
-        <w:t xml:space="preserve">   Mr. Author was a recipient of the International Association of Geomagnetism and Aeronomy Young Scientist Award for Excellence in 2008, the IEEE Electromagnetic Compatibility Society Best Symposium Paper Award in 2011, and the American Geophysical Union Outstanding Student Paper Award in Fall 2005.</w:t>
+        <w:t xml:space="preserve">   Mr. Author was a recipient of the International Association of Geomagnetism and Aeronomy Young </w:t>
+      </w:r>
+      <w:r>
+        <w:rPr>
+          <w:rFonts w:ascii="Times-Roman" w:hAnsi="Times-Roman" w:cs="Times-Roman"/>
+        </w:rPr>
+        <w:lastRenderedPageBreak/>
+        <w:t>Scientist Award for Excellence in 2008, the IEEE Electromagnetic Compatibility Society Best Symposium Paper Award in 2011, and the American Geophysical Union Outstanding Student Paper Award in Fall 2005.</w:t>
       </w:r>
     </w:p>
     <w:p>
@@ -20970,6 +20776,7 @@
         <w:rPr>
           <w:rFonts w:ascii="Times-Roman" w:hAnsi="Times-Roman" w:cs="Times-Roman"/>
         </w:rPr>
+        <w:lastRenderedPageBreak/>
         <w:t xml:space="preserve">    From 2008 to 2009, he was a Research Assistant with the Institute of Physics, Academia Sinica, Tapei, Taiwan. His research interest includes the development of surface processing and biological/medical treatment techniques using nonthermal atmospheric pressure plasmas, fundamental study of plasma sources, and fabrication of micro- or nanostructured surfaces.</w:t>
       </w:r>
     </w:p>
@@ -21067,7 +20874,7 @@
           <w:rFonts w:ascii="Times-Roman" w:hAnsi="Times-Roman" w:cs="Times-Roman"/>
         </w:rPr>
         <w:sectPr>
-          <w:headerReference w:type="default" r:id="rId26"/>
+          <w:headerReference w:type="default" r:id="rId27"/>
           <w:type w:val="continuous"/>
           <w:pgSz w:w="12240" w:h="15840" w:code="1"/>
           <w:pgMar w:top="1008" w:right="936" w:bottom="1008" w:left="936" w:header="432" w:footer="432" w:gutter="0"/>
@@ -21204,7 +21011,7 @@
       </w:pPr>
     </w:p>
   </w:comment>
-  <w:comment w:id="6" w:author="Sergio  Guzman Mayorga" w:date="2018-11-16T23:03:00Z" w:initials="SGM">
+  <w:comment w:id="5" w:author="Sergio  Guzman Mayorga" w:date="2018-11-16T23:03:00Z" w:initials="SGM">
     <w:p>
       <w:pPr>
         <w:pStyle w:val="Textocomentario"/>
@@ -21238,7 +21045,7 @@
       </w:r>
     </w:p>
   </w:comment>
-  <w:comment w:id="7" w:author="Sergio  Guzman Mayorga" w:date="2018-11-16T23:04:00Z" w:initials="SGM">
+  <w:comment w:id="6" w:author="Sergio  Guzman Mayorga" w:date="2018-11-16T23:04:00Z" w:initials="SGM">
     <w:p>
       <w:pPr>
         <w:pStyle w:val="Textocomentario"/>
@@ -21260,7 +21067,7 @@
       </w:r>
     </w:p>
   </w:comment>
-  <w:comment w:id="8" w:author="Sergio  Guzman Mayorga" w:date="2018-11-30T20:06:00Z" w:initials="SGM">
+  <w:comment w:id="7" w:author="Sergio  Guzman Mayorga" w:date="2018-11-30T20:06:00Z" w:initials="SGM">
     <w:p>
       <w:pPr>
         <w:pStyle w:val="Textocomentario"/>
@@ -21339,6 +21146,34 @@
       </w:r>
     </w:p>
   </w:footnote>
+  <w:footnote w:id="1">
+    <w:p>
+      <w:pPr>
+        <w:pStyle w:val="Textonotapie"/>
+        <w:rPr>
+          <w:lang w:val="es-CO"/>
+        </w:rPr>
+      </w:pPr>
+      <w:r>
+        <w:rPr>
+          <w:rStyle w:val="Refdenotaalpie"/>
+        </w:rPr>
+        <w:footnoteRef/>
+      </w:r>
+      <w:r>
+        <w:rPr>
+          <w:lang w:val="es-419"/>
+        </w:rPr>
+        <w:t xml:space="preserve"> </w:t>
+      </w:r>
+      <w:r>
+        <w:rPr>
+          <w:lang w:val="es-CO"/>
+        </w:rPr>
+        <w:t>Costos de transporte: Se mandó la propuesta para solicitar acceso al API de Rome2Río que contiene costos de desplazamiento entre ciudades sobre diferentes medios de transporte. Sin embargo, la solicitud no ha sido respondida por lo que es necesario extraer los datos manualmente .</w:t>
+      </w:r>
+    </w:p>
+  </w:footnote>
 </w:footnotes>
 </file>
 
@@ -21368,7 +21203,7 @@
         <w:noProof/>
         <w:lang w:val="es-CO"/>
       </w:rPr>
-      <w:t>2</w:t>
+      <w:t>5</w:t>
     </w:r>
     <w:r>
       <w:fldChar w:fldCharType="end"/>
@@ -23587,7 +23422,7 @@
     <w:lsdException w:name="toc 8" w:semiHidden="1" w:unhideWhenUsed="1"/>
     <w:lsdException w:name="toc 9" w:semiHidden="1" w:unhideWhenUsed="1"/>
     <w:lsdException w:name="Normal Indent" w:semiHidden="1" w:unhideWhenUsed="1"/>
-    <w:lsdException w:name="footnote text" w:semiHidden="1" w:unhideWhenUsed="1"/>
+    <w:lsdException w:name="footnote text" w:semiHidden="1" w:uiPriority="99" w:unhideWhenUsed="1"/>
     <w:lsdException w:name="annotation text" w:semiHidden="1" w:unhideWhenUsed="1"/>
     <w:lsdException w:name="header" w:semiHidden="1" w:unhideWhenUsed="1"/>
     <w:lsdException w:name="footer" w:semiHidden="1" w:uiPriority="99" w:unhideWhenUsed="1"/>
@@ -23596,7 +23431,7 @@
     <w:lsdException w:name="table of figures" w:semiHidden="1" w:unhideWhenUsed="1"/>
     <w:lsdException w:name="envelope address" w:semiHidden="1" w:unhideWhenUsed="1"/>
     <w:lsdException w:name="envelope return" w:semiHidden="1" w:unhideWhenUsed="1"/>
-    <w:lsdException w:name="footnote reference" w:semiHidden="1" w:unhideWhenUsed="1"/>
+    <w:lsdException w:name="footnote reference" w:semiHidden="1" w:uiPriority="99" w:unhideWhenUsed="1"/>
     <w:lsdException w:name="annotation reference" w:semiHidden="1" w:unhideWhenUsed="1"/>
     <w:lsdException w:name="line number" w:semiHidden="1" w:unhideWhenUsed="1"/>
     <w:lsdException w:name="page number" w:semiHidden="1" w:unhideWhenUsed="1"/>
@@ -23645,7 +23480,7 @@
     <w:lsdException w:name="E-mail Signature" w:semiHidden="1" w:unhideWhenUsed="1"/>
     <w:lsdException w:name="HTML Top of Form" w:semiHidden="1" w:unhideWhenUsed="1"/>
     <w:lsdException w:name="HTML Bottom of Form" w:semiHidden="1" w:unhideWhenUsed="1"/>
-    <w:lsdException w:name="Normal (Web)" w:semiHidden="1" w:unhideWhenUsed="1"/>
+    <w:lsdException w:name="Normal (Web)" w:semiHidden="1" w:uiPriority="99" w:unhideWhenUsed="1"/>
     <w:lsdException w:name="HTML Acronym" w:semiHidden="1" w:unhideWhenUsed="1"/>
     <w:lsdException w:name="HTML Address" w:semiHidden="1" w:unhideWhenUsed="1"/>
     <w:lsdException w:name="HTML Cite" w:semiHidden="1" w:unhideWhenUsed="1"/>
@@ -24187,6 +24022,7 @@
     <w:name w:val="footnote text"/>
     <w:basedOn w:val="Normal"/>
     <w:link w:val="TextonotapieCar"/>
+    <w:uiPriority w:val="99"/>
     <w:semiHidden/>
     <w:pPr>
       <w:ind w:firstLine="202"/>
@@ -24229,6 +24065,7 @@
   <w:style w:type="character" w:styleId="Refdenotaalpie">
     <w:name w:val="footnote reference"/>
     <w:basedOn w:val="Fuentedeprrafopredeter"/>
+    <w:uiPriority w:val="99"/>
     <w:semiHidden/>
     <w:rPr>
       <w:vertAlign w:val="superscript"/>
@@ -24567,6 +24404,7 @@
     <w:name w:val="Texto nota pie Car"/>
     <w:basedOn w:val="Fuentedeprrafopredeter"/>
     <w:link w:val="Textonotapie"/>
+    <w:uiPriority w:val="99"/>
     <w:semiHidden/>
     <w:rsid w:val="00C075EF"/>
     <w:rPr>
@@ -24685,6 +24523,21 @@
       <w:iCs/>
       <w:sz w:val="16"/>
       <w:szCs w:val="18"/>
+    </w:rPr>
+  </w:style>
+  <w:style w:type="paragraph" w:styleId="NormalWeb">
+    <w:name w:val="Normal (Web)"/>
+    <w:basedOn w:val="Normal"/>
+    <w:uiPriority w:val="99"/>
+    <w:unhideWhenUsed/>
+    <w:rsid w:val="00B3384B"/>
+    <w:pPr>
+      <w:spacing w:before="100" w:beforeAutospacing="1" w:after="100" w:afterAutospacing="1"/>
+    </w:pPr>
+    <w:rPr>
+      <w:sz w:val="24"/>
+      <w:szCs w:val="24"/>
+      <w:lang w:val="es-CO" w:eastAsia="es-CO"/>
     </w:rPr>
   </w:style>
 </w:styles>
@@ -24980,7 +24833,7 @@
 </file>
 
 <file path=customXml/itemProps1.xml><?xml version="1.0" encoding="utf-8"?>
-<ds:datastoreItem xmlns:ds="http://schemas.openxmlformats.org/officeDocument/2006/customXml" ds:itemID="{F992FF3C-2B32-48DE-85E7-27ED7922EB69}">
+<ds:datastoreItem xmlns:ds="http://schemas.openxmlformats.org/officeDocument/2006/customXml" ds:itemID="{3500577C-C7D4-4B82-9695-A6831A7C7330}">
   <ds:schemaRefs>
     <ds:schemaRef ds:uri="http://schemas.openxmlformats.org/officeDocument/2006/bibliography"/>
   </ds:schemaRefs>

</xml_diff>

<commit_message>
Test graphs, 4 missing
</commit_message>
<xml_diff>
--- a/ArticuloFinal.docx
+++ b/ArticuloFinal.docx
@@ -5323,6 +5323,84 @@
       <w:pPr>
         <w:jc w:val="center"/>
       </w:pPr>
+      <w:r>
+        <w:rPr>
+          <w:noProof/>
+        </w:rPr>
+        <w:lastRenderedPageBreak/>
+        <w:drawing>
+          <wp:inline distT="0" distB="0" distL="0" distR="0" wp14:anchorId="1AB61289" wp14:editId="654A9137">
+            <wp:extent cx="1123950" cy="466725"/>
+            <wp:effectExtent l="19050" t="19050" r="19050" b="28575"/>
+            <wp:docPr id="25" name="Imagen 25"/>
+            <wp:cNvGraphicFramePr>
+              <a:graphicFrameLocks xmlns:a="http://schemas.openxmlformats.org/drawingml/2006/main" noChangeAspect="1"/>
+            </wp:cNvGraphicFramePr>
+            <a:graphic xmlns:a="http://schemas.openxmlformats.org/drawingml/2006/main">
+              <a:graphicData uri="http://schemas.openxmlformats.org/drawingml/2006/picture">
+                <pic:pic xmlns:pic="http://schemas.openxmlformats.org/drawingml/2006/picture">
+                  <pic:nvPicPr>
+                    <pic:cNvPr id="1" name=""/>
+                    <pic:cNvPicPr/>
+                  </pic:nvPicPr>
+                  <pic:blipFill>
+                    <a:blip r:embed="rId13"/>
+                    <a:stretch>
+                      <a:fillRect/>
+                    </a:stretch>
+                  </pic:blipFill>
+                  <pic:spPr>
+                    <a:xfrm>
+                      <a:off x="0" y="0"/>
+                      <a:ext cx="1123950" cy="466725"/>
+                    </a:xfrm>
+                    <a:prstGeom prst="rect">
+                      <a:avLst/>
+                    </a:prstGeom>
+                    <a:ln>
+                      <a:solidFill>
+                        <a:schemeClr val="accent1"/>
+                      </a:solidFill>
+                    </a:ln>
+                  </pic:spPr>
+                </pic:pic>
+              </a:graphicData>
+            </a:graphic>
+          </wp:inline>
+        </w:drawing>
+      </w:r>
+    </w:p>
+    <w:p>
+      <w:pPr>
+        <w:pStyle w:val="Descripcin"/>
+        <w:jc w:val="center"/>
+      </w:pPr>
+      <w:r>
+        <w:t xml:space="preserve">Fig </w:t>
+      </w:r>
+      <w:r>
+        <w:t>3</w:t>
+      </w:r>
+      <w:r>
+        <w:t xml:space="preserve">. Base scenario </w:t>
+      </w:r>
+      <w:r>
+        <w:t>1</w:t>
+      </w:r>
+      <w:r>
+        <w:t xml:space="preserve"> </w:t>
+      </w:r>
+      <w:r>
+        <w:t>chromosome results</w:t>
+      </w:r>
+      <w:r>
+        <w:t xml:space="preserve"> using SPEA2</w:t>
+      </w:r>
+    </w:p>
+    <w:p>
+      <w:pPr>
+        <w:jc w:val="center"/>
+      </w:pPr>
     </w:p>
     <w:p>
       <w:pPr>
@@ -5345,7 +5423,6 @@
           <w:sz w:val="20"/>
           <w:szCs w:val="20"/>
         </w:rPr>
-        <w:lastRenderedPageBreak/>
         <w:t>Base Scenario 2 (Number of days)</w:t>
       </w:r>
       <w:r>
@@ -5699,7 +5776,7 @@
                     <pic:cNvPicPr/>
                   </pic:nvPicPr>
                   <pic:blipFill rotWithShape="1">
-                    <a:blip r:embed="rId13"/>
+                    <a:blip r:embed="rId14"/>
                     <a:srcRect t="1789"/>
                     <a:stretch/>
                   </pic:blipFill>
@@ -5747,7 +5824,10 @@
         <w:t>Fig</w:t>
       </w:r>
       <w:r>
-        <w:t xml:space="preserve"> 3</w:t>
+        <w:t xml:space="preserve"> </w:t>
+      </w:r>
+      <w:r>
+        <w:t>4</w:t>
       </w:r>
       <w:r>
         <w:t xml:space="preserve">. </w:t>
@@ -5791,7 +5871,7 @@
                     <pic:cNvPicPr/>
                   </pic:nvPicPr>
                   <pic:blipFill>
-                    <a:blip r:embed="rId14"/>
+                    <a:blip r:embed="rId15"/>
                     <a:stretch>
                       <a:fillRect/>
                     </a:stretch>
@@ -5831,7 +5911,7 @@
         <w:t xml:space="preserve">Fig </w:t>
       </w:r>
       <w:r>
-        <w:t>4</w:t>
+        <w:t>5</w:t>
       </w:r>
       <w:r>
         <w:t xml:space="preserve">. </w:t>
@@ -5878,7 +5958,7 @@
                     <pic:cNvPicPr/>
                   </pic:nvPicPr>
                   <pic:blipFill rotWithShape="1">
-                    <a:blip r:embed="rId15"/>
+                    <a:blip r:embed="rId16"/>
                     <a:srcRect b="8547"/>
                     <a:stretch/>
                   </pic:blipFill>
@@ -5917,7 +5997,7 @@
         <w:t xml:space="preserve">Fig </w:t>
       </w:r>
       <w:r>
-        <w:t>4</w:t>
+        <w:t>5</w:t>
       </w:r>
       <w:r>
         <w:t xml:space="preserve">. Base scenario 2 </w:t>
@@ -6332,7 +6412,7 @@
                     <pic:cNvPicPr/>
                   </pic:nvPicPr>
                   <pic:blipFill>
-                    <a:blip r:embed="rId16"/>
+                    <a:blip r:embed="rId17"/>
                     <a:stretch>
                       <a:fillRect/>
                     </a:stretch>
@@ -6368,7 +6448,7 @@
         <w:t>Fig</w:t>
       </w:r>
       <w:r>
-        <w:t xml:space="preserve"> 3</w:t>
+        <w:t xml:space="preserve"> 6</w:t>
       </w:r>
       <w:r>
         <w:t xml:space="preserve">. Base scenario </w:t>
@@ -6416,7 +6496,7 @@
                     <pic:cNvPicPr/>
                   </pic:nvPicPr>
                   <pic:blipFill>
-                    <a:blip r:embed="rId17"/>
+                    <a:blip r:embed="rId18"/>
                     <a:stretch>
                       <a:fillRect/>
                     </a:stretch>
@@ -6452,7 +6532,7 @@
         <w:t>Fig</w:t>
       </w:r>
       <w:r>
-        <w:t xml:space="preserve"> 3</w:t>
+        <w:t xml:space="preserve"> 7</w:t>
       </w:r>
       <w:r>
         <w:t xml:space="preserve">. Base scenario </w:t>
@@ -6492,7 +6572,7 @@
                     <pic:cNvPicPr/>
                   </pic:nvPicPr>
                   <pic:blipFill>
-                    <a:blip r:embed="rId18"/>
+                    <a:blip r:embed="rId19"/>
                     <a:stretch>
                       <a:fillRect/>
                     </a:stretch>
@@ -6527,10 +6607,10 @@
         <w:t xml:space="preserve">Fig </w:t>
       </w:r>
       <w:r>
-        <w:t>4</w:t>
-      </w:r>
-      <w:r>
-        <w:t xml:space="preserve">. Base scenario 2 </w:t>
+        <w:t>8. Base scenario 3</w:t>
+      </w:r>
+      <w:r>
+        <w:t xml:space="preserve"> </w:t>
       </w:r>
       <w:r>
         <w:t>chromosome results</w:t>
@@ -6538,8 +6618,6 @@
       <w:r>
         <w:t xml:space="preserve"> using SPEA2</w:t>
       </w:r>
-      <w:bookmarkStart w:id="5" w:name="_GoBack"/>
-      <w:bookmarkEnd w:id="5"/>
     </w:p>
     <w:p>
       <w:pPr>
@@ -6781,7 +6859,7 @@
                     </pic:cNvPicPr>
                   </pic:nvPicPr>
                   <pic:blipFill>
-                    <a:blip r:embed="rId19">
+                    <a:blip r:embed="rId20">
                       <a:extLst>
                         <a:ext uri="{28A0092B-C50C-407E-A947-70E740481C1C}">
                           <a14:useLocalDpi xmlns:a14="http://schemas.microsoft.com/office/drawing/2010/main" val="0"/>
@@ -6826,40 +6904,29 @@
       <w:r>
         <w:t xml:space="preserve">Fig </w:t>
       </w:r>
-      <w:fldSimple w:instr=" SEQ Fig \* ARABIC ">
-        <w:r>
-          <w:rPr>
-            <w:noProof/>
-          </w:rPr>
-          <w:t>4</w:t>
-        </w:r>
-      </w:fldSimple>
+      <w:r>
+        <w:t>9</w:t>
+      </w:r>
       <w:r>
         <w:t xml:space="preserve">. </w:t>
       </w:r>
-      <w:proofErr w:type="spellStart"/>
-      <w:r>
-        <w:t>Tabla</w:t>
-      </w:r>
-      <w:proofErr w:type="spellEnd"/>
-      <w:r>
-        <w:t xml:space="preserve"> de </w:t>
-      </w:r>
-      <w:proofErr w:type="spellStart"/>
-      <w:r>
-        <w:t>costos</w:t>
-      </w:r>
-      <w:proofErr w:type="spellEnd"/>
-      <w:r>
-        <w:t xml:space="preserve"> del </w:t>
-      </w:r>
-      <w:proofErr w:type="spellStart"/>
-      <w:r>
-        <w:t>escenario</w:t>
-      </w:r>
-      <w:proofErr w:type="spellEnd"/>
-      <w:r>
-        <w:t xml:space="preserve"> base 4.</w:t>
+      <w:r>
+        <w:t>B</w:t>
+      </w:r>
+      <w:r>
+        <w:t xml:space="preserve">ase </w:t>
+      </w:r>
+      <w:r>
+        <w:t xml:space="preserve">scenario </w:t>
+      </w:r>
+      <w:r>
+        <w:t>4</w:t>
+      </w:r>
+      <w:r>
+        <w:t xml:space="preserve"> costs table</w:t>
+      </w:r>
+      <w:r>
+        <w:t>.</w:t>
       </w:r>
     </w:p>
     <w:p>
@@ -6951,462 +7018,6 @@
             <wp:extent cx="2990850" cy="969790"/>
             <wp:effectExtent l="0" t="0" r="0" b="1905"/>
             <wp:docPr id="10" name="Imagen 10"/>
-            <wp:cNvGraphicFramePr>
-              <a:graphicFrameLocks xmlns:a="http://schemas.openxmlformats.org/drawingml/2006/main" noChangeAspect="1"/>
-            </wp:cNvGraphicFramePr>
-            <a:graphic xmlns:a="http://schemas.openxmlformats.org/drawingml/2006/main">
-              <a:graphicData uri="http://schemas.openxmlformats.org/drawingml/2006/picture">
-                <pic:pic xmlns:pic="http://schemas.openxmlformats.org/drawingml/2006/picture">
-                  <pic:nvPicPr>
-                    <pic:cNvPr id="1" name=""/>
-                    <pic:cNvPicPr/>
-                  </pic:nvPicPr>
-                  <pic:blipFill>
-                    <a:blip r:embed="rId20"/>
-                    <a:stretch>
-                      <a:fillRect/>
-                    </a:stretch>
-                  </pic:blipFill>
-                  <pic:spPr>
-                    <a:xfrm>
-                      <a:off x="0" y="0"/>
-                      <a:ext cx="3027959" cy="981823"/>
-                    </a:xfrm>
-                    <a:prstGeom prst="rect">
-                      <a:avLst/>
-                    </a:prstGeom>
-                  </pic:spPr>
-                </pic:pic>
-              </a:graphicData>
-            </a:graphic>
-          </wp:inline>
-        </w:drawing>
-      </w:r>
-    </w:p>
-    <w:p>
-      <w:pPr>
-        <w:pStyle w:val="Descripcin"/>
-        <w:jc w:val="center"/>
-        <w:rPr>
-          <w:rFonts w:eastAsiaTheme="minorEastAsia"/>
-          <w:sz w:val="20"/>
-          <w:szCs w:val="20"/>
-        </w:rPr>
-      </w:pPr>
-      <w:r>
-        <w:t xml:space="preserve">Fig </w:t>
-      </w:r>
-      <w:fldSimple w:instr=" SEQ Fig \* ARABIC ">
-        <w:r>
-          <w:rPr>
-            <w:noProof/>
-          </w:rPr>
-          <w:t>5</w:t>
-        </w:r>
-      </w:fldSimple>
-      <w:r>
-        <w:t xml:space="preserve">. </w:t>
-      </w:r>
-      <w:proofErr w:type="spellStart"/>
-      <w:r>
-        <w:t>Resultado</w:t>
-      </w:r>
-      <w:proofErr w:type="spellEnd"/>
-      <w:r>
-        <w:t xml:space="preserve"> </w:t>
-      </w:r>
-      <w:proofErr w:type="spellStart"/>
-      <w:r>
-        <w:t>obtenido</w:t>
-      </w:r>
-      <w:proofErr w:type="spellEnd"/>
-      <w:r>
-        <w:t xml:space="preserve"> del </w:t>
-      </w:r>
-      <w:proofErr w:type="spellStart"/>
-      <w:r>
-        <w:t>escenario</w:t>
-      </w:r>
-      <w:proofErr w:type="spellEnd"/>
-      <w:r>
-        <w:t xml:space="preserve"> base 4 </w:t>
-      </w:r>
-      <w:proofErr w:type="spellStart"/>
-      <w:r>
-        <w:t>en</w:t>
-      </w:r>
-      <w:proofErr w:type="spellEnd"/>
-      <w:r>
-        <w:t xml:space="preserve"> GAMS</w:t>
-      </w:r>
-    </w:p>
-    <w:p>
-      <w:pPr>
-        <w:pStyle w:val="Prrafodelista"/>
-        <w:numPr>
-          <w:ilvl w:val="0"/>
-          <w:numId w:val="41"/>
-        </w:numPr>
-        <w:rPr>
-          <w:rFonts w:ascii="Times New Roman" w:hAnsi="Times New Roman" w:cs="Times New Roman"/>
-          <w:i/>
-          <w:sz w:val="20"/>
-          <w:szCs w:val="20"/>
-        </w:rPr>
-      </w:pPr>
-      <w:r>
-        <w:rPr>
-          <w:rFonts w:ascii="Times New Roman" w:hAnsi="Times New Roman" w:cs="Times New Roman"/>
-          <w:i/>
-          <w:sz w:val="20"/>
-          <w:szCs w:val="20"/>
-        </w:rPr>
-        <w:t>Intermediate Scenario:</w:t>
-      </w:r>
-    </w:p>
-    <w:p>
-      <w:pPr>
-        <w:pStyle w:val="Prrafodelista"/>
-        <w:numPr>
-          <w:ilvl w:val="1"/>
-          <w:numId w:val="41"/>
-        </w:numPr>
-        <w:rPr>
-          <w:rFonts w:ascii="Times New Roman" w:hAnsi="Times New Roman" w:cs="Times New Roman"/>
-          <w:sz w:val="20"/>
-          <w:szCs w:val="20"/>
-        </w:rPr>
-      </w:pPr>
-      <w:r>
-        <w:rPr>
-          <w:rFonts w:ascii="Times New Roman" w:hAnsi="Times New Roman" w:cs="Times New Roman"/>
-          <w:sz w:val="20"/>
-          <w:szCs w:val="20"/>
-        </w:rPr>
-        <w:t>n=10</w:t>
-      </w:r>
-    </w:p>
-    <w:p>
-      <w:pPr>
-        <w:pStyle w:val="Prrafodelista"/>
-        <w:numPr>
-          <w:ilvl w:val="1"/>
-          <w:numId w:val="41"/>
-        </w:numPr>
-        <w:rPr>
-          <w:rFonts w:ascii="Times New Roman" w:hAnsi="Times New Roman" w:cs="Times New Roman"/>
-          <w:sz w:val="20"/>
-          <w:szCs w:val="20"/>
-        </w:rPr>
-      </w:pPr>
-      <w:r>
-        <w:rPr>
-          <w:rFonts w:ascii="Times New Roman" w:hAnsi="Times New Roman" w:cs="Times New Roman"/>
-          <w:sz w:val="20"/>
-          <w:szCs w:val="20"/>
-        </w:rPr>
-        <w:t>5 cities have high living cost and low scores</w:t>
-      </w:r>
-      <w:r>
-        <w:rPr>
-          <w:rFonts w:ascii="Times New Roman" w:hAnsi="Times New Roman" w:cs="Times New Roman"/>
-          <w:sz w:val="20"/>
-          <w:szCs w:val="20"/>
-        </w:rPr>
-        <w:t xml:space="preserve"> (</w:t>
-      </w:r>
-      <w:r>
-        <w:rPr>
-          <w:rFonts w:ascii="Times New Roman" w:hAnsi="Times New Roman" w:cs="Times New Roman"/>
-          <w:sz w:val="20"/>
-          <w:szCs w:val="20"/>
-        </w:rPr>
-        <w:t>From city 1 to 5</w:t>
-      </w:r>
-      <w:r>
-        <w:rPr>
-          <w:rFonts w:ascii="Times New Roman" w:hAnsi="Times New Roman" w:cs="Times New Roman"/>
-          <w:sz w:val="20"/>
-          <w:szCs w:val="20"/>
-        </w:rPr>
-        <w:t>)</w:t>
-      </w:r>
-    </w:p>
-    <w:p>
-      <w:pPr>
-        <w:pStyle w:val="Prrafodelista"/>
-        <w:numPr>
-          <w:ilvl w:val="1"/>
-          <w:numId w:val="41"/>
-        </w:numPr>
-        <w:rPr>
-          <w:rFonts w:ascii="Times New Roman" w:hAnsi="Times New Roman" w:cs="Times New Roman"/>
-          <w:sz w:val="20"/>
-          <w:szCs w:val="20"/>
-        </w:rPr>
-      </w:pPr>
-      <w:r>
-        <w:rPr>
-          <w:rFonts w:ascii="Times New Roman" w:hAnsi="Times New Roman" w:cs="Times New Roman"/>
-          <w:sz w:val="20"/>
-          <w:szCs w:val="20"/>
-        </w:rPr>
-        <w:t>5 cities have low living cost and high scores</w:t>
-      </w:r>
-      <w:r>
-        <w:rPr>
-          <w:rFonts w:ascii="Times New Roman" w:hAnsi="Times New Roman" w:cs="Times New Roman"/>
-          <w:sz w:val="20"/>
-          <w:szCs w:val="20"/>
-        </w:rPr>
-        <w:t xml:space="preserve"> (</w:t>
-      </w:r>
-      <w:r>
-        <w:rPr>
-          <w:rFonts w:ascii="Times New Roman" w:hAnsi="Times New Roman" w:cs="Times New Roman"/>
-          <w:sz w:val="20"/>
-          <w:szCs w:val="20"/>
-        </w:rPr>
-        <w:t>From city 6 to 10</w:t>
-      </w:r>
-      <w:r>
-        <w:rPr>
-          <w:rFonts w:ascii="Times New Roman" w:hAnsi="Times New Roman" w:cs="Times New Roman"/>
-          <w:sz w:val="20"/>
-          <w:szCs w:val="20"/>
-        </w:rPr>
-        <w:t>).</w:t>
-      </w:r>
-    </w:p>
-    <w:p>
-      <w:pPr>
-        <w:pStyle w:val="Prrafodelista"/>
-        <w:numPr>
-          <w:ilvl w:val="1"/>
-          <w:numId w:val="41"/>
-        </w:numPr>
-        <w:rPr>
-          <w:rFonts w:ascii="Times New Roman" w:hAnsi="Times New Roman" w:cs="Times New Roman"/>
-          <w:sz w:val="20"/>
-          <w:szCs w:val="20"/>
-        </w:rPr>
-      </w:pPr>
-      <w:r>
-        <w:rPr>
-          <w:rFonts w:ascii="Times New Roman" w:hAnsi="Times New Roman" w:cs="Times New Roman"/>
-          <w:sz w:val="20"/>
-          <w:szCs w:val="20"/>
-        </w:rPr>
-        <w:t>Transport costs are the same</w:t>
-      </w:r>
-      <w:r>
-        <w:rPr>
-          <w:rFonts w:ascii="Times New Roman" w:hAnsi="Times New Roman" w:cs="Times New Roman"/>
-          <w:sz w:val="20"/>
-          <w:szCs w:val="20"/>
-        </w:rPr>
-        <w:t>.</w:t>
-      </w:r>
-    </w:p>
-    <w:p>
-      <w:pPr>
-        <w:pStyle w:val="Prrafodelista"/>
-        <w:numPr>
-          <w:ilvl w:val="1"/>
-          <w:numId w:val="41"/>
-        </w:numPr>
-        <w:rPr>
-          <w:rFonts w:ascii="Times New Roman" w:hAnsi="Times New Roman" w:cs="Times New Roman"/>
-          <w:sz w:val="20"/>
-          <w:szCs w:val="20"/>
-        </w:rPr>
-      </w:pPr>
-      <w:r>
-        <w:rPr>
-          <w:rFonts w:ascii="Times New Roman" w:hAnsi="Times New Roman" w:cs="Times New Roman"/>
-          <w:sz w:val="20"/>
-          <w:szCs w:val="20"/>
-        </w:rPr>
-        <w:t>d=15</w:t>
-      </w:r>
-    </w:p>
-    <w:p>
-      <w:pPr>
-        <w:pStyle w:val="Prrafodelista"/>
-        <w:numPr>
-          <w:ilvl w:val="1"/>
-          <w:numId w:val="41"/>
-        </w:numPr>
-        <w:rPr>
-          <w:rFonts w:ascii="Times New Roman" w:hAnsi="Times New Roman" w:cs="Times New Roman"/>
-          <w:sz w:val="20"/>
-          <w:szCs w:val="20"/>
-        </w:rPr>
-      </w:pPr>
-      <w:proofErr w:type="spellStart"/>
-      <w:r>
-        <w:rPr>
-          <w:rFonts w:ascii="Times New Roman" w:hAnsi="Times New Roman" w:cs="Times New Roman"/>
-          <w:sz w:val="20"/>
-          <w:szCs w:val="20"/>
-        </w:rPr>
-        <w:t>maxd</w:t>
-      </w:r>
-      <w:proofErr w:type="spellEnd"/>
-      <w:r>
-        <w:rPr>
-          <w:rFonts w:ascii="Times New Roman" w:hAnsi="Times New Roman" w:cs="Times New Roman"/>
-          <w:sz w:val="20"/>
-          <w:szCs w:val="20"/>
-        </w:rPr>
-        <w:t>=3</w:t>
-      </w:r>
-    </w:p>
-    <w:p>
-      <w:pPr>
-        <w:pStyle w:val="Prrafodelista"/>
-        <w:numPr>
-          <w:ilvl w:val="1"/>
-          <w:numId w:val="41"/>
-        </w:numPr>
-        <w:rPr>
-          <w:rFonts w:ascii="Times New Roman" w:hAnsi="Times New Roman" w:cs="Times New Roman"/>
-          <w:sz w:val="20"/>
-          <w:szCs w:val="20"/>
-        </w:rPr>
-      </w:pPr>
-      <w:r>
-        <w:rPr>
-          <w:rFonts w:ascii="Times New Roman" w:hAnsi="Times New Roman" w:cs="Times New Roman"/>
-          <w:sz w:val="20"/>
-          <w:szCs w:val="20"/>
-        </w:rPr>
-        <w:t>mind=1</w:t>
-      </w:r>
-    </w:p>
-    <w:p>
-      <w:pPr>
-        <w:pStyle w:val="Prrafodelista"/>
-        <w:numPr>
-          <w:ilvl w:val="1"/>
-          <w:numId w:val="41"/>
-        </w:numPr>
-        <w:rPr>
-          <w:rFonts w:ascii="Times New Roman" w:hAnsi="Times New Roman" w:cs="Times New Roman"/>
-          <w:sz w:val="20"/>
-          <w:szCs w:val="20"/>
-        </w:rPr>
-      </w:pPr>
-      <w:r>
-        <w:rPr>
-          <w:rFonts w:ascii="Times New Roman" w:hAnsi="Times New Roman" w:cs="Times New Roman"/>
-          <w:sz w:val="20"/>
-          <w:szCs w:val="20"/>
-        </w:rPr>
-        <w:t>p1=0.5</w:t>
-      </w:r>
-    </w:p>
-    <w:p>
-      <w:pPr>
-        <w:pStyle w:val="Prrafodelista"/>
-        <w:numPr>
-          <w:ilvl w:val="1"/>
-          <w:numId w:val="41"/>
-        </w:numPr>
-        <w:rPr>
-          <w:rFonts w:ascii="Times New Roman" w:hAnsi="Times New Roman" w:cs="Times New Roman"/>
-          <w:sz w:val="20"/>
-          <w:szCs w:val="20"/>
-        </w:rPr>
-      </w:pPr>
-      <w:r>
-        <w:rPr>
-          <w:rFonts w:ascii="Times New Roman" w:hAnsi="Times New Roman" w:cs="Times New Roman"/>
-          <w:sz w:val="20"/>
-          <w:szCs w:val="20"/>
-        </w:rPr>
-        <w:t>p2=0.5</w:t>
-      </w:r>
-    </w:p>
-    <w:p>
-      <w:pPr>
-        <w:pStyle w:val="Prrafodelista"/>
-        <w:numPr>
-          <w:ilvl w:val="1"/>
-          <w:numId w:val="41"/>
-        </w:numPr>
-        <w:rPr>
-          <w:rFonts w:ascii="Times New Roman" w:hAnsi="Times New Roman" w:cs="Times New Roman"/>
-          <w:sz w:val="20"/>
-          <w:szCs w:val="20"/>
-        </w:rPr>
-      </w:pPr>
-      <w:r>
-        <w:rPr>
-          <w:rFonts w:ascii="Times New Roman" w:hAnsi="Times New Roman" w:cs="Times New Roman"/>
-          <w:sz w:val="20"/>
-          <w:szCs w:val="20"/>
-        </w:rPr>
-        <w:t>s:  One of the cheap cities (from 6 to</w:t>
-      </w:r>
-      <w:r>
-        <w:rPr>
-          <w:rFonts w:ascii="Times New Roman" w:hAnsi="Times New Roman" w:cs="Times New Roman"/>
-          <w:sz w:val="20"/>
-          <w:szCs w:val="20"/>
-        </w:rPr>
-        <w:t xml:space="preserve"> 10).</w:t>
-      </w:r>
-    </w:p>
-    <w:p>
-      <w:pPr>
-        <w:pStyle w:val="Prrafodelista"/>
-        <w:numPr>
-          <w:ilvl w:val="1"/>
-          <w:numId w:val="41"/>
-        </w:numPr>
-        <w:rPr>
-          <w:rFonts w:ascii="Times New Roman" w:hAnsi="Times New Roman" w:cs="Times New Roman"/>
-          <w:sz w:val="20"/>
-          <w:szCs w:val="20"/>
-        </w:rPr>
-      </w:pPr>
-      <w:r>
-        <w:rPr>
-          <w:rFonts w:ascii="Times New Roman" w:hAnsi="Times New Roman" w:cs="Times New Roman"/>
-          <w:sz w:val="20"/>
-          <w:szCs w:val="20"/>
-        </w:rPr>
-        <w:t>The rest is random</w:t>
-      </w:r>
-    </w:p>
-    <w:p>
-      <w:r>
-        <w:t>EXPECTED: Go to the cheapest cities.</w:t>
-      </w:r>
-    </w:p>
-    <w:p>
-      <w:r>
-        <w:t>GAMS</w:t>
-      </w:r>
-      <w:r>
-        <w:t xml:space="preserve">: </w:t>
-      </w:r>
-    </w:p>
-    <w:p/>
-    <w:p>
-      <w:pPr>
-        <w:keepNext/>
-      </w:pPr>
-      <w:r>
-        <w:rPr>
-          <w:noProof/>
-        </w:rPr>
-        <w:drawing>
-          <wp:inline distT="0" distB="0" distL="0" distR="0" wp14:anchorId="051052B2" wp14:editId="23C42F74">
-            <wp:extent cx="3187700" cy="1962002"/>
-            <wp:effectExtent l="0" t="0" r="0" b="635"/>
-            <wp:docPr id="11" name="Imagen 11"/>
             <wp:cNvGraphicFramePr>
               <a:graphicFrameLocks xmlns:a="http://schemas.openxmlformats.org/drawingml/2006/main" noChangeAspect="1"/>
             </wp:cNvGraphicFramePr>
@@ -7426,7 +7037,7 @@
                   <pic:spPr>
                     <a:xfrm>
                       <a:off x="0" y="0"/>
-                      <a:ext cx="3200056" cy="1969607"/>
+                      <a:ext cx="3027959" cy="981823"/>
                     </a:xfrm>
                     <a:prstGeom prst="rect">
                       <a:avLst/>
@@ -7442,70 +7053,100 @@
     <w:p>
       <w:pPr>
         <w:pStyle w:val="Descripcin"/>
+        <w:ind w:left="360"/>
         <w:jc w:val="center"/>
       </w:pPr>
       <w:r>
-        <w:t xml:space="preserve">Fig </w:t>
-      </w:r>
-      <w:fldSimple w:instr=" SEQ Fig \* ARABIC ">
-        <w:r>
-          <w:rPr>
-            <w:noProof/>
-          </w:rPr>
-          <w:t>6</w:t>
-        </w:r>
-      </w:fldSimple>
+        <w:t>Fig</w:t>
+      </w:r>
+      <w:r>
+        <w:t xml:space="preserve"> 10</w:t>
+      </w:r>
       <w:r>
         <w:t xml:space="preserve">. </w:t>
       </w:r>
-      <w:proofErr w:type="spellStart"/>
-      <w:r>
-        <w:t>Resultado</w:t>
-      </w:r>
-      <w:proofErr w:type="spellEnd"/>
+      <w:r>
+        <w:t>Base</w:t>
+      </w:r>
+      <w:r>
+        <w:t xml:space="preserve"> scenario</w:t>
+      </w:r>
+      <w:r>
+        <w:t xml:space="preserve"> 4</w:t>
+      </w:r>
       <w:r>
         <w:t xml:space="preserve"> </w:t>
       </w:r>
-      <w:proofErr w:type="spellStart"/>
-      <w:r>
-        <w:t>obtenido</w:t>
-      </w:r>
-      <w:proofErr w:type="spellEnd"/>
-      <w:r>
-        <w:t xml:space="preserve"> del </w:t>
-      </w:r>
-      <w:proofErr w:type="spellStart"/>
-      <w:r>
-        <w:t>escenario</w:t>
-      </w:r>
-      <w:proofErr w:type="spellEnd"/>
-      <w:r>
-        <w:t xml:space="preserve"> </w:t>
-      </w:r>
-      <w:proofErr w:type="spellStart"/>
-      <w:r>
-        <w:t>intermedio</w:t>
-      </w:r>
-      <w:proofErr w:type="spellEnd"/>
-      <w:r>
-        <w:t xml:space="preserve"> </w:t>
-      </w:r>
-      <w:proofErr w:type="spellStart"/>
-      <w:r>
-        <w:t>en</w:t>
-      </w:r>
-      <w:proofErr w:type="spellEnd"/>
-      <w:r>
-        <w:t xml:space="preserve"> GAMS</w:t>
-      </w:r>
-    </w:p>
-    <w:p>
-      <w:r>
-        <w:t xml:space="preserve">SPEA 2 (Java): </w:t>
+      <w:r>
+        <w:t>results using GAMS</w:t>
       </w:r>
     </w:p>
     <w:p/>
     <w:p/>
+    <w:p>
+      <w:pPr>
+        <w:pStyle w:val="Descripcin"/>
+        <w:ind w:left="360"/>
+        <w:jc w:val="center"/>
+      </w:pPr>
+      <w:r>
+        <w:t>Fig</w:t>
+      </w:r>
+      <w:r>
+        <w:t xml:space="preserve"> 3</w:t>
+      </w:r>
+      <w:r>
+        <w:t xml:space="preserve">. </w:t>
+      </w:r>
+      <w:r>
+        <w:t>Base</w:t>
+      </w:r>
+      <w:r>
+        <w:t xml:space="preserve"> scenario</w:t>
+      </w:r>
+      <w:r>
+        <w:t xml:space="preserve"> 4</w:t>
+      </w:r>
+      <w:r>
+        <w:t xml:space="preserve"> results using SPEA2</w:t>
+      </w:r>
+    </w:p>
+    <w:p/>
+    <w:p/>
+    <w:p>
+      <w:pPr>
+        <w:pStyle w:val="Descripcin"/>
+        <w:jc w:val="center"/>
+      </w:pPr>
+      <w:r>
+        <w:t xml:space="preserve">Fig </w:t>
+      </w:r>
+      <w:r>
+        <w:t>4</w:t>
+      </w:r>
+      <w:r>
+        <w:t xml:space="preserve">. Base scenario </w:t>
+      </w:r>
+      <w:r>
+        <w:t>4</w:t>
+      </w:r>
+      <w:r>
+        <w:t xml:space="preserve"> </w:t>
+      </w:r>
+      <w:r>
+        <w:t>chromosome results</w:t>
+      </w:r>
+      <w:r>
+        <w:t xml:space="preserve"> using SPEA2</w:t>
+      </w:r>
+      <w:bookmarkStart w:id="5" w:name="_GoBack"/>
+      <w:bookmarkEnd w:id="5"/>
+    </w:p>
+    <w:p>
+      <w:pPr>
+        <w:keepNext/>
+      </w:pPr>
+    </w:p>
     <w:p>
       <w:pPr>
         <w:pStyle w:val="Prrafodelista"/>
@@ -7515,18 +7156,19 @@
         </w:numPr>
         <w:rPr>
           <w:rFonts w:ascii="Times New Roman" w:hAnsi="Times New Roman" w:cs="Times New Roman"/>
-          <w:sz w:val="20"/>
-          <w:szCs w:val="20"/>
-        </w:rPr>
-      </w:pPr>
-      <w:r>
-        <w:rPr>
-          <w:rFonts w:ascii="Times New Roman" w:hAnsi="Times New Roman" w:cs="Times New Roman"/>
           <w:i/>
           <w:sz w:val="20"/>
           <w:szCs w:val="20"/>
         </w:rPr>
-        <w:t xml:space="preserve">Real life Scenario: </w:t>
+      </w:pPr>
+      <w:r>
+        <w:rPr>
+          <w:rFonts w:ascii="Times New Roman" w:hAnsi="Times New Roman" w:cs="Times New Roman"/>
+          <w:i/>
+          <w:sz w:val="20"/>
+          <w:szCs w:val="20"/>
+        </w:rPr>
+        <w:t>Intermediate Scenario:</w:t>
       </w:r>
     </w:p>
     <w:p>
@@ -7548,6 +7190,603 @@
           <w:sz w:val="20"/>
           <w:szCs w:val="20"/>
         </w:rPr>
+        <w:t>n=10</w:t>
+      </w:r>
+    </w:p>
+    <w:p>
+      <w:pPr>
+        <w:pStyle w:val="Prrafodelista"/>
+        <w:numPr>
+          <w:ilvl w:val="1"/>
+          <w:numId w:val="41"/>
+        </w:numPr>
+        <w:rPr>
+          <w:rFonts w:ascii="Times New Roman" w:hAnsi="Times New Roman" w:cs="Times New Roman"/>
+          <w:sz w:val="20"/>
+          <w:szCs w:val="20"/>
+        </w:rPr>
+      </w:pPr>
+      <w:r>
+        <w:rPr>
+          <w:rFonts w:ascii="Times New Roman" w:hAnsi="Times New Roman" w:cs="Times New Roman"/>
+          <w:sz w:val="20"/>
+          <w:szCs w:val="20"/>
+        </w:rPr>
+        <w:t>5 cities have high living cost and low scores</w:t>
+      </w:r>
+      <w:r>
+        <w:rPr>
+          <w:rFonts w:ascii="Times New Roman" w:hAnsi="Times New Roman" w:cs="Times New Roman"/>
+          <w:sz w:val="20"/>
+          <w:szCs w:val="20"/>
+        </w:rPr>
+        <w:t xml:space="preserve"> (</w:t>
+      </w:r>
+      <w:r>
+        <w:rPr>
+          <w:rFonts w:ascii="Times New Roman" w:hAnsi="Times New Roman" w:cs="Times New Roman"/>
+          <w:sz w:val="20"/>
+          <w:szCs w:val="20"/>
+        </w:rPr>
+        <w:t>From city 1 to 5</w:t>
+      </w:r>
+      <w:r>
+        <w:rPr>
+          <w:rFonts w:ascii="Times New Roman" w:hAnsi="Times New Roman" w:cs="Times New Roman"/>
+          <w:sz w:val="20"/>
+          <w:szCs w:val="20"/>
+        </w:rPr>
+        <w:t>)</w:t>
+      </w:r>
+    </w:p>
+    <w:p>
+      <w:pPr>
+        <w:pStyle w:val="Prrafodelista"/>
+        <w:numPr>
+          <w:ilvl w:val="1"/>
+          <w:numId w:val="41"/>
+        </w:numPr>
+        <w:rPr>
+          <w:rFonts w:ascii="Times New Roman" w:hAnsi="Times New Roman" w:cs="Times New Roman"/>
+          <w:sz w:val="20"/>
+          <w:szCs w:val="20"/>
+        </w:rPr>
+      </w:pPr>
+      <w:r>
+        <w:rPr>
+          <w:rFonts w:ascii="Times New Roman" w:hAnsi="Times New Roman" w:cs="Times New Roman"/>
+          <w:sz w:val="20"/>
+          <w:szCs w:val="20"/>
+        </w:rPr>
+        <w:t>5 cities have low living cost and high scores</w:t>
+      </w:r>
+      <w:r>
+        <w:rPr>
+          <w:rFonts w:ascii="Times New Roman" w:hAnsi="Times New Roman" w:cs="Times New Roman"/>
+          <w:sz w:val="20"/>
+          <w:szCs w:val="20"/>
+        </w:rPr>
+        <w:t xml:space="preserve"> (</w:t>
+      </w:r>
+      <w:r>
+        <w:rPr>
+          <w:rFonts w:ascii="Times New Roman" w:hAnsi="Times New Roman" w:cs="Times New Roman"/>
+          <w:sz w:val="20"/>
+          <w:szCs w:val="20"/>
+        </w:rPr>
+        <w:t>From city 6 to 10</w:t>
+      </w:r>
+      <w:r>
+        <w:rPr>
+          <w:rFonts w:ascii="Times New Roman" w:hAnsi="Times New Roman" w:cs="Times New Roman"/>
+          <w:sz w:val="20"/>
+          <w:szCs w:val="20"/>
+        </w:rPr>
+        <w:t>).</w:t>
+      </w:r>
+    </w:p>
+    <w:p>
+      <w:pPr>
+        <w:pStyle w:val="Prrafodelista"/>
+        <w:numPr>
+          <w:ilvl w:val="1"/>
+          <w:numId w:val="41"/>
+        </w:numPr>
+        <w:rPr>
+          <w:rFonts w:ascii="Times New Roman" w:hAnsi="Times New Roman" w:cs="Times New Roman"/>
+          <w:sz w:val="20"/>
+          <w:szCs w:val="20"/>
+        </w:rPr>
+      </w:pPr>
+      <w:r>
+        <w:rPr>
+          <w:rFonts w:ascii="Times New Roman" w:hAnsi="Times New Roman" w:cs="Times New Roman"/>
+          <w:sz w:val="20"/>
+          <w:szCs w:val="20"/>
+        </w:rPr>
+        <w:t>Transport costs are the same</w:t>
+      </w:r>
+      <w:r>
+        <w:rPr>
+          <w:rFonts w:ascii="Times New Roman" w:hAnsi="Times New Roman" w:cs="Times New Roman"/>
+          <w:sz w:val="20"/>
+          <w:szCs w:val="20"/>
+        </w:rPr>
+        <w:t>.</w:t>
+      </w:r>
+    </w:p>
+    <w:p>
+      <w:pPr>
+        <w:pStyle w:val="Prrafodelista"/>
+        <w:numPr>
+          <w:ilvl w:val="1"/>
+          <w:numId w:val="41"/>
+        </w:numPr>
+        <w:rPr>
+          <w:rFonts w:ascii="Times New Roman" w:hAnsi="Times New Roman" w:cs="Times New Roman"/>
+          <w:sz w:val="20"/>
+          <w:szCs w:val="20"/>
+        </w:rPr>
+      </w:pPr>
+      <w:r>
+        <w:rPr>
+          <w:rFonts w:ascii="Times New Roman" w:hAnsi="Times New Roman" w:cs="Times New Roman"/>
+          <w:sz w:val="20"/>
+          <w:szCs w:val="20"/>
+        </w:rPr>
+        <w:t>d=15</w:t>
+      </w:r>
+    </w:p>
+    <w:p>
+      <w:pPr>
+        <w:pStyle w:val="Prrafodelista"/>
+        <w:numPr>
+          <w:ilvl w:val="1"/>
+          <w:numId w:val="41"/>
+        </w:numPr>
+        <w:rPr>
+          <w:rFonts w:ascii="Times New Roman" w:hAnsi="Times New Roman" w:cs="Times New Roman"/>
+          <w:sz w:val="20"/>
+          <w:szCs w:val="20"/>
+        </w:rPr>
+      </w:pPr>
+      <w:proofErr w:type="spellStart"/>
+      <w:r>
+        <w:rPr>
+          <w:rFonts w:ascii="Times New Roman" w:hAnsi="Times New Roman" w:cs="Times New Roman"/>
+          <w:sz w:val="20"/>
+          <w:szCs w:val="20"/>
+        </w:rPr>
+        <w:t>maxd</w:t>
+      </w:r>
+      <w:proofErr w:type="spellEnd"/>
+      <w:r>
+        <w:rPr>
+          <w:rFonts w:ascii="Times New Roman" w:hAnsi="Times New Roman" w:cs="Times New Roman"/>
+          <w:sz w:val="20"/>
+          <w:szCs w:val="20"/>
+        </w:rPr>
+        <w:t>=3</w:t>
+      </w:r>
+    </w:p>
+    <w:p>
+      <w:pPr>
+        <w:pStyle w:val="Prrafodelista"/>
+        <w:numPr>
+          <w:ilvl w:val="1"/>
+          <w:numId w:val="41"/>
+        </w:numPr>
+        <w:rPr>
+          <w:rFonts w:ascii="Times New Roman" w:hAnsi="Times New Roman" w:cs="Times New Roman"/>
+          <w:sz w:val="20"/>
+          <w:szCs w:val="20"/>
+        </w:rPr>
+      </w:pPr>
+      <w:r>
+        <w:rPr>
+          <w:rFonts w:ascii="Times New Roman" w:hAnsi="Times New Roman" w:cs="Times New Roman"/>
+          <w:sz w:val="20"/>
+          <w:szCs w:val="20"/>
+        </w:rPr>
+        <w:t>mind=1</w:t>
+      </w:r>
+    </w:p>
+    <w:p>
+      <w:pPr>
+        <w:pStyle w:val="Prrafodelista"/>
+        <w:numPr>
+          <w:ilvl w:val="1"/>
+          <w:numId w:val="41"/>
+        </w:numPr>
+        <w:rPr>
+          <w:rFonts w:ascii="Times New Roman" w:hAnsi="Times New Roman" w:cs="Times New Roman"/>
+          <w:sz w:val="20"/>
+          <w:szCs w:val="20"/>
+        </w:rPr>
+      </w:pPr>
+      <w:r>
+        <w:rPr>
+          <w:rFonts w:ascii="Times New Roman" w:hAnsi="Times New Roman" w:cs="Times New Roman"/>
+          <w:sz w:val="20"/>
+          <w:szCs w:val="20"/>
+        </w:rPr>
+        <w:t>p1=0.5</w:t>
+      </w:r>
+    </w:p>
+    <w:p>
+      <w:pPr>
+        <w:pStyle w:val="Prrafodelista"/>
+        <w:numPr>
+          <w:ilvl w:val="1"/>
+          <w:numId w:val="41"/>
+        </w:numPr>
+        <w:rPr>
+          <w:rFonts w:ascii="Times New Roman" w:hAnsi="Times New Roman" w:cs="Times New Roman"/>
+          <w:sz w:val="20"/>
+          <w:szCs w:val="20"/>
+        </w:rPr>
+      </w:pPr>
+      <w:r>
+        <w:rPr>
+          <w:rFonts w:ascii="Times New Roman" w:hAnsi="Times New Roman" w:cs="Times New Roman"/>
+          <w:sz w:val="20"/>
+          <w:szCs w:val="20"/>
+        </w:rPr>
+        <w:t>p2=0.5</w:t>
+      </w:r>
+    </w:p>
+    <w:p>
+      <w:pPr>
+        <w:pStyle w:val="Prrafodelista"/>
+        <w:numPr>
+          <w:ilvl w:val="1"/>
+          <w:numId w:val="41"/>
+        </w:numPr>
+        <w:rPr>
+          <w:rFonts w:ascii="Times New Roman" w:hAnsi="Times New Roman" w:cs="Times New Roman"/>
+          <w:sz w:val="20"/>
+          <w:szCs w:val="20"/>
+        </w:rPr>
+      </w:pPr>
+      <w:r>
+        <w:rPr>
+          <w:rFonts w:ascii="Times New Roman" w:hAnsi="Times New Roman" w:cs="Times New Roman"/>
+          <w:sz w:val="20"/>
+          <w:szCs w:val="20"/>
+        </w:rPr>
+        <w:t>s:  One of the cheap cities (from 6 to</w:t>
+      </w:r>
+      <w:r>
+        <w:rPr>
+          <w:rFonts w:ascii="Times New Roman" w:hAnsi="Times New Roman" w:cs="Times New Roman"/>
+          <w:sz w:val="20"/>
+          <w:szCs w:val="20"/>
+        </w:rPr>
+        <w:t xml:space="preserve"> 10).</w:t>
+      </w:r>
+    </w:p>
+    <w:p>
+      <w:pPr>
+        <w:pStyle w:val="Prrafodelista"/>
+        <w:numPr>
+          <w:ilvl w:val="1"/>
+          <w:numId w:val="41"/>
+        </w:numPr>
+        <w:rPr>
+          <w:rFonts w:ascii="Times New Roman" w:hAnsi="Times New Roman" w:cs="Times New Roman"/>
+          <w:sz w:val="20"/>
+          <w:szCs w:val="20"/>
+        </w:rPr>
+      </w:pPr>
+      <w:r>
+        <w:rPr>
+          <w:rFonts w:ascii="Times New Roman" w:hAnsi="Times New Roman" w:cs="Times New Roman"/>
+          <w:sz w:val="20"/>
+          <w:szCs w:val="20"/>
+        </w:rPr>
+        <w:t>The rest is random</w:t>
+      </w:r>
+    </w:p>
+    <w:p>
+      <w:r>
+        <w:t>EXPECTED: Go to the cheapest cities.</w:t>
+      </w:r>
+    </w:p>
+    <w:p>
+      <w:r>
+        <w:t>GAMS</w:t>
+      </w:r>
+      <w:r>
+        <w:t xml:space="preserve">: </w:t>
+      </w:r>
+    </w:p>
+    <w:p/>
+    <w:p>
+      <w:pPr>
+        <w:keepNext/>
+        <w:jc w:val="center"/>
+      </w:pPr>
+      <w:r>
+        <w:rPr>
+          <w:noProof/>
+        </w:rPr>
+        <w:drawing>
+          <wp:inline distT="0" distB="0" distL="0" distR="0" wp14:anchorId="630D36DD" wp14:editId="48C2F199">
+            <wp:extent cx="2466975" cy="2003438"/>
+            <wp:effectExtent l="19050" t="19050" r="9525" b="15875"/>
+            <wp:docPr id="20" name="Imagen 20"/>
+            <wp:cNvGraphicFramePr>
+              <a:graphicFrameLocks xmlns:a="http://schemas.openxmlformats.org/drawingml/2006/main" noChangeAspect="1"/>
+            </wp:cNvGraphicFramePr>
+            <a:graphic xmlns:a="http://schemas.openxmlformats.org/drawingml/2006/main">
+              <a:graphicData uri="http://schemas.openxmlformats.org/drawingml/2006/picture">
+                <pic:pic xmlns:pic="http://schemas.openxmlformats.org/drawingml/2006/picture">
+                  <pic:nvPicPr>
+                    <pic:cNvPr id="1" name=""/>
+                    <pic:cNvPicPr/>
+                  </pic:nvPicPr>
+                  <pic:blipFill>
+                    <a:blip r:embed="rId22"/>
+                    <a:stretch>
+                      <a:fillRect/>
+                    </a:stretch>
+                  </pic:blipFill>
+                  <pic:spPr>
+                    <a:xfrm>
+                      <a:off x="0" y="0"/>
+                      <a:ext cx="2473721" cy="2008916"/>
+                    </a:xfrm>
+                    <a:prstGeom prst="rect">
+                      <a:avLst/>
+                    </a:prstGeom>
+                    <a:ln>
+                      <a:solidFill>
+                        <a:schemeClr val="accent1"/>
+                      </a:solidFill>
+                    </a:ln>
+                  </pic:spPr>
+                </pic:pic>
+              </a:graphicData>
+            </a:graphic>
+          </wp:inline>
+        </w:drawing>
+      </w:r>
+    </w:p>
+    <w:p>
+      <w:pPr>
+        <w:pStyle w:val="Descripcin"/>
+        <w:ind w:left="360"/>
+        <w:jc w:val="center"/>
+      </w:pPr>
+      <w:r>
+        <w:t>Fig</w:t>
+      </w:r>
+      <w:r>
+        <w:t xml:space="preserve"> 3</w:t>
+      </w:r>
+      <w:r>
+        <w:t xml:space="preserve">. </w:t>
+      </w:r>
+      <w:r>
+        <w:t>Intermediate scenario</w:t>
+      </w:r>
+      <w:r>
+        <w:t xml:space="preserve"> </w:t>
+      </w:r>
+      <w:r>
+        <w:t xml:space="preserve">results using </w:t>
+      </w:r>
+      <w:r>
+        <w:t>GAMS</w:t>
+      </w:r>
+    </w:p>
+    <w:p>
+      <w:r>
+        <w:t xml:space="preserve">SPEA 2 (Java): </w:t>
+      </w:r>
+    </w:p>
+    <w:p>
+      <w:pPr>
+        <w:jc w:val="center"/>
+      </w:pPr>
+      <w:r>
+        <w:rPr>
+          <w:noProof/>
+        </w:rPr>
+        <w:drawing>
+          <wp:inline distT="0" distB="0" distL="0" distR="0" wp14:anchorId="17A94FEF" wp14:editId="20A0862B">
+            <wp:extent cx="2476500" cy="1986114"/>
+            <wp:effectExtent l="19050" t="19050" r="19050" b="14605"/>
+            <wp:docPr id="21" name="Imagen 21"/>
+            <wp:cNvGraphicFramePr>
+              <a:graphicFrameLocks xmlns:a="http://schemas.openxmlformats.org/drawingml/2006/main" noChangeAspect="1"/>
+            </wp:cNvGraphicFramePr>
+            <a:graphic xmlns:a="http://schemas.openxmlformats.org/drawingml/2006/main">
+              <a:graphicData uri="http://schemas.openxmlformats.org/drawingml/2006/picture">
+                <pic:pic xmlns:pic="http://schemas.openxmlformats.org/drawingml/2006/picture">
+                  <pic:nvPicPr>
+                    <pic:cNvPr id="1" name=""/>
+                    <pic:cNvPicPr/>
+                  </pic:nvPicPr>
+                  <pic:blipFill>
+                    <a:blip r:embed="rId23"/>
+                    <a:stretch>
+                      <a:fillRect/>
+                    </a:stretch>
+                  </pic:blipFill>
+                  <pic:spPr>
+                    <a:xfrm>
+                      <a:off x="0" y="0"/>
+                      <a:ext cx="2530818" cy="2029676"/>
+                    </a:xfrm>
+                    <a:prstGeom prst="rect">
+                      <a:avLst/>
+                    </a:prstGeom>
+                    <a:ln>
+                      <a:solidFill>
+                        <a:schemeClr val="accent1"/>
+                      </a:solidFill>
+                    </a:ln>
+                  </pic:spPr>
+                </pic:pic>
+              </a:graphicData>
+            </a:graphic>
+          </wp:inline>
+        </w:drawing>
+      </w:r>
+    </w:p>
+    <w:p>
+      <w:pPr>
+        <w:pStyle w:val="Descripcin"/>
+        <w:ind w:left="360"/>
+        <w:jc w:val="center"/>
+      </w:pPr>
+      <w:r>
+        <w:t>Fig</w:t>
+      </w:r>
+      <w:r>
+        <w:t xml:space="preserve"> 3</w:t>
+      </w:r>
+      <w:r>
+        <w:t xml:space="preserve">. </w:t>
+      </w:r>
+      <w:r>
+        <w:t xml:space="preserve">Intermediate scenario </w:t>
+      </w:r>
+      <w:r>
+        <w:t>results using SPEA2</w:t>
+      </w:r>
+    </w:p>
+    <w:p>
+      <w:pPr>
+        <w:jc w:val="center"/>
+      </w:pPr>
+    </w:p>
+    <w:p>
+      <w:pPr>
+        <w:jc w:val="center"/>
+      </w:pPr>
+      <w:r>
+        <w:rPr>
+          <w:noProof/>
+        </w:rPr>
+        <w:drawing>
+          <wp:inline distT="0" distB="0" distL="0" distR="0" wp14:anchorId="3A3BCBE7" wp14:editId="48DB219C">
+            <wp:extent cx="2628900" cy="1095375"/>
+            <wp:effectExtent l="19050" t="19050" r="19050" b="28575"/>
+            <wp:docPr id="22" name="Imagen 22"/>
+            <wp:cNvGraphicFramePr>
+              <a:graphicFrameLocks xmlns:a="http://schemas.openxmlformats.org/drawingml/2006/main" noChangeAspect="1"/>
+            </wp:cNvGraphicFramePr>
+            <a:graphic xmlns:a="http://schemas.openxmlformats.org/drawingml/2006/main">
+              <a:graphicData uri="http://schemas.openxmlformats.org/drawingml/2006/picture">
+                <pic:pic xmlns:pic="http://schemas.openxmlformats.org/drawingml/2006/picture">
+                  <pic:nvPicPr>
+                    <pic:cNvPr id="1" name=""/>
+                    <pic:cNvPicPr/>
+                  </pic:nvPicPr>
+                  <pic:blipFill>
+                    <a:blip r:embed="rId24"/>
+                    <a:stretch>
+                      <a:fillRect/>
+                    </a:stretch>
+                  </pic:blipFill>
+                  <pic:spPr>
+                    <a:xfrm>
+                      <a:off x="0" y="0"/>
+                      <a:ext cx="2628900" cy="1095375"/>
+                    </a:xfrm>
+                    <a:prstGeom prst="rect">
+                      <a:avLst/>
+                    </a:prstGeom>
+                    <a:ln>
+                      <a:solidFill>
+                        <a:schemeClr val="accent1"/>
+                      </a:solidFill>
+                    </a:ln>
+                  </pic:spPr>
+                </pic:pic>
+              </a:graphicData>
+            </a:graphic>
+          </wp:inline>
+        </w:drawing>
+      </w:r>
+    </w:p>
+    <w:p>
+      <w:pPr>
+        <w:pStyle w:val="Descripcin"/>
+        <w:jc w:val="center"/>
+      </w:pPr>
+      <w:r>
+        <w:t xml:space="preserve">Fig </w:t>
+      </w:r>
+      <w:r>
+        <w:t>4</w:t>
+      </w:r>
+      <w:r>
+        <w:t xml:space="preserve">. </w:t>
+      </w:r>
+      <w:r>
+        <w:t>Intermediate</w:t>
+      </w:r>
+      <w:r>
+        <w:t xml:space="preserve"> scenario </w:t>
+      </w:r>
+      <w:r>
+        <w:t>chromosome results</w:t>
+      </w:r>
+      <w:r>
+        <w:t xml:space="preserve"> using SPEA2</w:t>
+      </w:r>
+    </w:p>
+    <w:p>
+      <w:pPr>
+        <w:jc w:val="center"/>
+      </w:pPr>
+    </w:p>
+    <w:p/>
+    <w:p>
+      <w:pPr>
+        <w:pStyle w:val="Prrafodelista"/>
+        <w:numPr>
+          <w:ilvl w:val="0"/>
+          <w:numId w:val="41"/>
+        </w:numPr>
+        <w:rPr>
+          <w:rFonts w:ascii="Times New Roman" w:hAnsi="Times New Roman" w:cs="Times New Roman"/>
+          <w:sz w:val="20"/>
+          <w:szCs w:val="20"/>
+        </w:rPr>
+      </w:pPr>
+      <w:r>
+        <w:rPr>
+          <w:rFonts w:ascii="Times New Roman" w:hAnsi="Times New Roman" w:cs="Times New Roman"/>
+          <w:i/>
+          <w:sz w:val="20"/>
+          <w:szCs w:val="20"/>
+        </w:rPr>
+        <w:t xml:space="preserve">Real life Scenario: </w:t>
+      </w:r>
+    </w:p>
+    <w:p>
+      <w:pPr>
+        <w:pStyle w:val="Prrafodelista"/>
+        <w:numPr>
+          <w:ilvl w:val="1"/>
+          <w:numId w:val="41"/>
+        </w:numPr>
+        <w:rPr>
+          <w:rFonts w:ascii="Times New Roman" w:hAnsi="Times New Roman" w:cs="Times New Roman"/>
+          <w:sz w:val="20"/>
+          <w:szCs w:val="20"/>
+        </w:rPr>
+      </w:pPr>
+      <w:r>
+        <w:rPr>
+          <w:rFonts w:ascii="Times New Roman" w:hAnsi="Times New Roman" w:cs="Times New Roman"/>
+          <w:sz w:val="20"/>
+          <w:szCs w:val="20"/>
+        </w:rPr>
         <w:t xml:space="preserve">n=16. The researched cities from Spain are in order: </w:t>
       </w:r>
     </w:p>
@@ -7589,6 +7828,7 @@
       </w:pPr>
       <w:proofErr w:type="spellStart"/>
       <w:r>
+        <w:lastRenderedPageBreak/>
         <w:t>sevilla</w:t>
       </w:r>
       <w:proofErr w:type="spellEnd"/>
@@ -7991,6 +8231,157 @@
     <w:p/>
     <w:p>
       <w:pPr>
+        <w:jc w:val="center"/>
+      </w:pPr>
+      <w:r>
+        <w:rPr>
+          <w:noProof/>
+        </w:rPr>
+        <w:drawing>
+          <wp:inline distT="0" distB="0" distL="0" distR="0" wp14:anchorId="3608151D" wp14:editId="1D873CC7">
+            <wp:extent cx="2515846" cy="2105025"/>
+            <wp:effectExtent l="19050" t="19050" r="18415" b="9525"/>
+            <wp:docPr id="24" name="Imagen 24"/>
+            <wp:cNvGraphicFramePr>
+              <a:graphicFrameLocks xmlns:a="http://schemas.openxmlformats.org/drawingml/2006/main" noChangeAspect="1"/>
+            </wp:cNvGraphicFramePr>
+            <a:graphic xmlns:a="http://schemas.openxmlformats.org/drawingml/2006/main">
+              <a:graphicData uri="http://schemas.openxmlformats.org/drawingml/2006/picture">
+                <pic:pic xmlns:pic="http://schemas.openxmlformats.org/drawingml/2006/picture">
+                  <pic:nvPicPr>
+                    <pic:cNvPr id="1" name=""/>
+                    <pic:cNvPicPr/>
+                  </pic:nvPicPr>
+                  <pic:blipFill>
+                    <a:blip r:embed="rId25"/>
+                    <a:stretch>
+                      <a:fillRect/>
+                    </a:stretch>
+                  </pic:blipFill>
+                  <pic:spPr>
+                    <a:xfrm>
+                      <a:off x="0" y="0"/>
+                      <a:ext cx="2533171" cy="2119521"/>
+                    </a:xfrm>
+                    <a:prstGeom prst="rect">
+                      <a:avLst/>
+                    </a:prstGeom>
+                    <a:ln>
+                      <a:solidFill>
+                        <a:schemeClr val="accent1"/>
+                      </a:solidFill>
+                    </a:ln>
+                  </pic:spPr>
+                </pic:pic>
+              </a:graphicData>
+            </a:graphic>
+          </wp:inline>
+        </w:drawing>
+      </w:r>
+    </w:p>
+    <w:p>
+      <w:pPr>
+        <w:pStyle w:val="Descripcin"/>
+        <w:ind w:left="360"/>
+        <w:jc w:val="center"/>
+        <w:rPr>
+          <w:noProof/>
+        </w:rPr>
+      </w:pPr>
+      <w:r>
+        <w:t>Fig</w:t>
+      </w:r>
+      <w:r>
+        <w:t xml:space="preserve"> 3</w:t>
+      </w:r>
+      <w:r>
+        <w:t xml:space="preserve">. </w:t>
+      </w:r>
+      <w:r>
+        <w:t>Intermediate scenario results using SPEA2</w:t>
+      </w:r>
+    </w:p>
+    <w:p>
+      <w:pPr>
+        <w:jc w:val="center"/>
+      </w:pPr>
+      <w:r>
+        <w:rPr>
+          <w:noProof/>
+        </w:rPr>
+        <w:drawing>
+          <wp:inline distT="0" distB="0" distL="0" distR="0" wp14:anchorId="082F6AD2" wp14:editId="67F2B5AB">
+            <wp:extent cx="3157305" cy="672465"/>
+            <wp:effectExtent l="19050" t="19050" r="24130" b="13335"/>
+            <wp:docPr id="23" name="Imagen 23"/>
+            <wp:cNvGraphicFramePr>
+              <a:graphicFrameLocks xmlns:a="http://schemas.openxmlformats.org/drawingml/2006/main" noChangeAspect="1"/>
+            </wp:cNvGraphicFramePr>
+            <a:graphic xmlns:a="http://schemas.openxmlformats.org/drawingml/2006/main">
+              <a:graphicData uri="http://schemas.openxmlformats.org/drawingml/2006/picture">
+                <pic:pic xmlns:pic="http://schemas.openxmlformats.org/drawingml/2006/picture">
+                  <pic:nvPicPr>
+                    <pic:cNvPr id="1" name=""/>
+                    <pic:cNvPicPr/>
+                  </pic:nvPicPr>
+                  <pic:blipFill rotWithShape="1">
+                    <a:blip r:embed="rId26"/>
+                    <a:srcRect l="8333"/>
+                    <a:stretch/>
+                  </pic:blipFill>
+                  <pic:spPr bwMode="auto">
+                    <a:xfrm>
+                      <a:off x="0" y="0"/>
+                      <a:ext cx="3169087" cy="674974"/>
+                    </a:xfrm>
+                    <a:prstGeom prst="rect">
+                      <a:avLst/>
+                    </a:prstGeom>
+                    <a:ln w="9525" cap="flat" cmpd="sng" algn="ctr">
+                      <a:solidFill>
+                        <a:srgbClr val="4F81BD"/>
+                      </a:solidFill>
+                      <a:prstDash val="solid"/>
+                      <a:round/>
+                      <a:headEnd type="none" w="med" len="med"/>
+                      <a:tailEnd type="none" w="med" len="med"/>
+                    </a:ln>
+                    <a:extLst>
+                      <a:ext uri="{53640926-AAD7-44D8-BBD7-CCE9431645EC}">
+                        <a14:shadowObscured xmlns:a14="http://schemas.microsoft.com/office/drawing/2010/main"/>
+                      </a:ext>
+                    </a:extLst>
+                  </pic:spPr>
+                </pic:pic>
+              </a:graphicData>
+            </a:graphic>
+          </wp:inline>
+        </w:drawing>
+      </w:r>
+    </w:p>
+    <w:p>
+      <w:pPr>
+        <w:pStyle w:val="Descripcin"/>
+        <w:jc w:val="center"/>
+      </w:pPr>
+      <w:r>
+        <w:t xml:space="preserve">Fig </w:t>
+      </w:r>
+      <w:r>
+        <w:t>4</w:t>
+      </w:r>
+      <w:r>
+        <w:t xml:space="preserve">. Base scenario 2 </w:t>
+      </w:r>
+      <w:r>
+        <w:t>chromosome results</w:t>
+      </w:r>
+      <w:r>
+        <w:t xml:space="preserve"> using SPEA2</w:t>
+      </w:r>
+    </w:p>
+    <w:p>
+      <w:pPr>
         <w:pStyle w:val="Ttulo1"/>
       </w:pPr>
       <w:r>
@@ -8012,7 +8403,6 @@
       </w:pPr>
       <w:commentRangeStart w:id="7"/>
       <w:r>
-        <w:lastRenderedPageBreak/>
         <w:t>CONCLUSIONS AND FUTURE WORK</w:t>
       </w:r>
       <w:commentRangeEnd w:id="7"/>
@@ -8219,7 +8609,7 @@
       </w:pPr>
     </w:p>
     <w:sectPr>
-      <w:headerReference w:type="default" r:id="rId22"/>
+      <w:headerReference w:type="default" r:id="rId27"/>
       <w:type w:val="continuous"/>
       <w:pgSz w:w="12240" w:h="15840" w:code="1"/>
       <w:pgMar w:top="1008" w:right="936" w:bottom="1008" w:left="936" w:header="432" w:footer="432" w:gutter="0"/>
@@ -12254,7 +12644,7 @@
 </file>
 
 <file path=customXml/itemProps1.xml><?xml version="1.0" encoding="utf-8"?>
-<ds:datastoreItem xmlns:ds="http://schemas.openxmlformats.org/officeDocument/2006/customXml" ds:itemID="{B515C0DD-9DCD-49A0-926E-28F02FF630C7}">
+<ds:datastoreItem xmlns:ds="http://schemas.openxmlformats.org/officeDocument/2006/customXml" ds:itemID="{3B497B6B-6FD8-418C-900B-3C256F079771}">
   <ds:schemaRefs>
     <ds:schemaRef ds:uri="http://schemas.openxmlformats.org/officeDocument/2006/bibliography"/>
   </ds:schemaRefs>

</xml_diff>

<commit_message>
Final changes to documentation and gams model
</commit_message>
<xml_diff>
--- a/ArticuloFinal.docx
+++ b/ArticuloFinal.docx
@@ -1,6 +1,6 @@
 
 <file path=word/document.xml><?xml version="1.0" encoding="utf-8"?>
-<w:document xmlns:wpc="http://schemas.microsoft.com/office/word/2010/wordprocessingCanvas" xmlns:cx="http://schemas.microsoft.com/office/drawing/2014/chartex" xmlns:cx1="http://schemas.microsoft.com/office/drawing/2015/9/8/chartex" xmlns:cx2="http://schemas.microsoft.com/office/drawing/2015/10/21/chartex" xmlns:cx3="http://schemas.microsoft.com/office/drawing/2016/5/9/chartex" xmlns:cx4="http://schemas.microsoft.com/office/drawing/2016/5/10/chartex" xmlns:cx5="http://schemas.microsoft.com/office/drawing/2016/5/11/chartex" xmlns:cx6="http://schemas.microsoft.com/office/drawing/2016/5/12/chartex" xmlns:cx7="http://schemas.microsoft.com/office/drawing/2016/5/13/chartex" xmlns:cx8="http://schemas.microsoft.com/office/drawing/2016/5/14/chartex" xmlns:mc="http://schemas.openxmlformats.org/markup-compatibility/2006" xmlns:aink="http://schemas.microsoft.com/office/drawing/2016/ink" xmlns:am3d="http://schemas.microsoft.com/office/drawing/2017/model3d" xmlns:o="urn:schemas-microsoft-com:office:office" xmlns:r="http://schemas.openxmlformats.org/officeDocument/2006/relationships" xmlns:m="http://schemas.openxmlformats.org/officeDocument/2006/math" xmlns:v="urn:schemas-microsoft-com:vml" xmlns:wp14="http://schemas.microsoft.com/office/word/2010/wordprocessingDrawing" xmlns:wp="http://schemas.openxmlformats.org/drawingml/2006/wordprocessingDrawing" xmlns:w10="urn:schemas-microsoft-com:office:word" xmlns:w="http://schemas.openxmlformats.org/wordprocessingml/2006/main" xmlns:w14="http://schemas.microsoft.com/office/word/2010/wordml" xmlns:w15="http://schemas.microsoft.com/office/word/2012/wordml" xmlns:w16cid="http://schemas.microsoft.com/office/word/2016/wordml/cid" xmlns:w16se="http://schemas.microsoft.com/office/word/2015/wordml/symex" xmlns:wpg="http://schemas.microsoft.com/office/word/2010/wordprocessingGroup" xmlns:wpi="http://schemas.microsoft.com/office/word/2010/wordprocessingInk" xmlns:wne="http://schemas.microsoft.com/office/word/2006/wordml" xmlns:wps="http://schemas.microsoft.com/office/word/2010/wordprocessingShape" mc:Ignorable="w14 w15 w16se w16cid wp14">
+<w:document xmlns:wpc="http://schemas.microsoft.com/office/word/2010/wordprocessingCanvas" xmlns:cx="http://schemas.microsoft.com/office/drawing/2014/chartex" xmlns:mc="http://schemas.openxmlformats.org/markup-compatibility/2006" xmlns:o="urn:schemas-microsoft-com:office:office" xmlns:r="http://schemas.openxmlformats.org/officeDocument/2006/relationships" xmlns:m="http://schemas.openxmlformats.org/officeDocument/2006/math" xmlns:v="urn:schemas-microsoft-com:vml" xmlns:wp14="http://schemas.microsoft.com/office/word/2010/wordprocessingDrawing" xmlns:wp="http://schemas.openxmlformats.org/drawingml/2006/wordprocessingDrawing" xmlns:w10="urn:schemas-microsoft-com:office:word" xmlns:w="http://schemas.openxmlformats.org/wordprocessingml/2006/main" xmlns:w14="http://schemas.microsoft.com/office/word/2010/wordml" xmlns:w15="http://schemas.microsoft.com/office/word/2012/wordml" xmlns:w16se="http://schemas.microsoft.com/office/word/2015/wordml/symex" xmlns:wpg="http://schemas.microsoft.com/office/word/2010/wordprocessingGroup" xmlns:wpi="http://schemas.microsoft.com/office/word/2010/wordprocessingInk" xmlns:wne="http://schemas.microsoft.com/office/word/2006/wordml" xmlns:wps="http://schemas.microsoft.com/office/word/2010/wordprocessingShape" mc:Ignorable="w14 w15 w16se wp14">
   <w:body>
     <w:p>
       <w:pPr>
@@ -40,7 +40,6 @@
       <w:pPr>
         <w:pStyle w:val="Abstract"/>
       </w:pPr>
-      <w:commentRangeStart w:id="0"/>
       <w:r>
         <w:rPr>
           <w:i/>
@@ -48,23 +47,7 @@
         <w:t>Abstract</w:t>
       </w:r>
       <w:r>
-        <w:t xml:space="preserve"> – </w:t>
-      </w:r>
-      <w:proofErr w:type="gramStart"/>
-      <w:r>
-        <w:t>This articles</w:t>
-      </w:r>
-      <w:proofErr w:type="gramEnd"/>
-      <w:r>
-        <w:t xml:space="preserve"> consists in developing a description of the implementation of a modelling and optimization process on the development of a software tool for trip guidance among cities with the goal to maximize the quantity of visited places and minimizing the budget spent on the trip. With the use of a mathematical model, verifying with a computational methods tool (GAMS) and generating appropriate metaheuristics (SPEA 2</w:t>
-      </w:r>
-      <w:proofErr w:type="gramStart"/>
-      <w:r>
-        <w:t>),  this</w:t>
-      </w:r>
-      <w:proofErr w:type="gramEnd"/>
-      <w:r>
-        <w:t xml:space="preserve"> paper illustrates the basis for implementing a project of such magnitude and what it would take to make it a reality.</w:t>
+        <w:t xml:space="preserve"> – This articles consists in developing a description of the implementation of a modelling and optimization process on the development of a software tool for trip guidance among cities with the goal to maximize the quantity of visited places and minimizing the budget spent on the trip. With the use of a mathematical model, verifying with a computational methods tool (GAMS) and generating appropriate metaheuristics (SPEA 2),  this paper illustrates the basis for implementing a project of such magnitude and what it would take to make it a reality.</w:t>
       </w:r>
     </w:p>
     <w:p/>
@@ -72,7 +55,7 @@
       <w:pPr>
         <w:pStyle w:val="IndexTerms"/>
       </w:pPr>
-      <w:bookmarkStart w:id="1" w:name="PointTmp"/>
+      <w:bookmarkStart w:id="0" w:name="PointTmp"/>
       <w:r>
         <w:rPr>
           <w:i/>
@@ -101,17 +84,8 @@
       <w:r>
         <w:t xml:space="preserve"> </w:t>
       </w:r>
-      <w:commentRangeEnd w:id="0"/>
-      <w:r>
-        <w:rPr>
-          <w:rStyle w:val="Refdecomentario"/>
-          <w:b w:val="0"/>
-          <w:bCs w:val="0"/>
-        </w:rPr>
-        <w:commentReference w:id="0"/>
-      </w:r>
-    </w:p>
-    <w:bookmarkEnd w:id="1"/>
+    </w:p>
+    <w:bookmarkEnd w:id="0"/>
     <w:p>
       <w:pPr>
         <w:pStyle w:val="Ttulo1"/>
@@ -165,15 +139,7 @@
         <w:t xml:space="preserve"> </w:t>
       </w:r>
       <w:r>
-        <w:t xml:space="preserve">represents one of the most enriching experiences for the contemporaneous human because it allows him to leaving his sedentary nature and discover new places, flavors and people. </w:t>
-      </w:r>
-      <w:proofErr w:type="gramStart"/>
-      <w:r>
-        <w:t>In spite of</w:t>
-      </w:r>
-      <w:proofErr w:type="gramEnd"/>
-      <w:r>
-        <w:t xml:space="preserve"> this, not everyone has the same preferences or restrictions at the moment of planning a new journey, in other words, parameters as the number of available days for travelling, cities for visiting, budget, among others, are too specific for each traveler.</w:t>
+        <w:t>represents one of the most enriching experiences for the contemporaneous human because it allows him to leaving his sedentary nature and discover new places, flavors and people. In spite of this, not everyone has the same preferences or restrictions at the moment of planning a new journey, in other words, parameters as the number of available days for travelling, cities for visiting, budget, among others, are too specific for each traveler.</w:t>
       </w:r>
       <w:r>
         <w:t xml:space="preserve"> </w:t>
@@ -187,15 +153,7 @@
         <w:jc w:val="both"/>
       </w:pPr>
       <w:r>
-        <w:t xml:space="preserve">Talking about the state of the art for this </w:t>
-      </w:r>
-      <w:proofErr w:type="gramStart"/>
-      <w:r>
-        <w:t>particular problem</w:t>
-      </w:r>
-      <w:proofErr w:type="gramEnd"/>
-      <w:r>
-        <w:t xml:space="preserve">, there are some applications can be classified among the following types: </w:t>
+        <w:t xml:space="preserve">Talking about the state of the art for this particular problem, there are some applications can be classified among the following types: </w:t>
       </w:r>
     </w:p>
     <w:p>
@@ -218,25 +176,7 @@
           <w:sz w:val="20"/>
           <w:szCs w:val="20"/>
         </w:rPr>
-        <w:t xml:space="preserve">Plan routes with the least cost distance between points: In this regard, applications like Rome2Rio and Google Maps can be </w:t>
-      </w:r>
-      <w:proofErr w:type="gramStart"/>
-      <w:r>
-        <w:rPr>
-          <w:rFonts w:ascii="Times New Roman" w:hAnsi="Times New Roman" w:cs="Times New Roman"/>
-          <w:sz w:val="20"/>
-          <w:szCs w:val="20"/>
-        </w:rPr>
-        <w:t>taken into account</w:t>
-      </w:r>
-      <w:proofErr w:type="gramEnd"/>
-      <w:r>
-        <w:rPr>
-          <w:rFonts w:ascii="Times New Roman" w:hAnsi="Times New Roman" w:cs="Times New Roman"/>
-          <w:sz w:val="20"/>
-          <w:szCs w:val="20"/>
-        </w:rPr>
-        <w:t>. Among various functionalities Google Maps offers, the most famous ones consist on showing detailed information about geographical regions and sites worldwide with the “best” route (the one with lowest costs of transportation) that allows you to</w:t>
+        <w:t>Plan routes with the least cost distance between points: In this regard, applications like Rome2Rio and Google Maps can be taken into account. Among various functionalities Google Maps offers, the most famous ones consist on showing detailed information about geographical regions and sites worldwide with the “best” route (the one with lowest costs of transportation) that allows you to</w:t>
       </w:r>
       <w:r>
         <w:rPr>
@@ -252,25 +192,7 @@
           <w:sz w:val="20"/>
           <w:szCs w:val="20"/>
         </w:rPr>
-        <w:t xml:space="preserve">]. In the case of Rome2Rio, it offers the possibility to query for any route between cities </w:t>
-      </w:r>
-      <w:proofErr w:type="spellStart"/>
-      <w:r>
-        <w:rPr>
-          <w:rFonts w:ascii="Times New Roman" w:hAnsi="Times New Roman" w:cs="Times New Roman"/>
-          <w:sz w:val="20"/>
-          <w:szCs w:val="20"/>
-        </w:rPr>
-        <w:t>cities</w:t>
-      </w:r>
-      <w:proofErr w:type="spellEnd"/>
-      <w:r>
-        <w:rPr>
-          <w:rFonts w:ascii="Times New Roman" w:hAnsi="Times New Roman" w:cs="Times New Roman"/>
-          <w:sz w:val="20"/>
-          <w:szCs w:val="20"/>
-        </w:rPr>
-        <w:t>, landmarks, attractions or addresses across the g</w:t>
+        <w:t>]. In the case of Rome2Rio, it offers the possibility to query for any route between cities cities, landmarks, attractions or addresses across the g</w:t>
       </w:r>
       <w:r>
         <w:rPr>
@@ -309,25 +231,7 @@
           <w:sz w:val="20"/>
           <w:szCs w:val="20"/>
         </w:rPr>
-        <w:t xml:space="preserve">Plan activities to do in a </w:t>
-      </w:r>
-      <w:proofErr w:type="gramStart"/>
-      <w:r>
-        <w:rPr>
-          <w:rFonts w:ascii="Times New Roman" w:hAnsi="Times New Roman" w:cs="Times New Roman"/>
-          <w:sz w:val="20"/>
-          <w:szCs w:val="20"/>
-        </w:rPr>
-        <w:t>particular city</w:t>
-      </w:r>
-      <w:proofErr w:type="gramEnd"/>
-      <w:r>
-        <w:rPr>
-          <w:rFonts w:ascii="Times New Roman" w:hAnsi="Times New Roman" w:cs="Times New Roman"/>
-          <w:sz w:val="20"/>
-          <w:szCs w:val="20"/>
-        </w:rPr>
-        <w:t>: For this category, the best solution available is “Google Trips”, which is a mobile application that gathers your travel information from Gmail and organizes daily itineraries for your time being in the specified city (the app can work</w:t>
+        <w:t>Plan activities to do in a particular city: For this category, the best solution available is “Google Trips”, which is a mobile application that gathers your travel information from Gmail and organizes daily itineraries for your time being in the specified city (the app can work</w:t>
       </w:r>
       <w:r>
         <w:rPr>
@@ -343,43 +247,7 @@
           <w:sz w:val="20"/>
           <w:szCs w:val="20"/>
         </w:rPr>
-        <w:t>]. Also, other solutions like “</w:t>
-      </w:r>
-      <w:proofErr w:type="spellStart"/>
-      <w:r>
-        <w:rPr>
-          <w:rFonts w:ascii="Times New Roman" w:hAnsi="Times New Roman" w:cs="Times New Roman"/>
-          <w:sz w:val="20"/>
-          <w:szCs w:val="20"/>
-        </w:rPr>
-        <w:t>Sygic</w:t>
-      </w:r>
-      <w:proofErr w:type="spellEnd"/>
-      <w:r>
-        <w:rPr>
-          <w:rFonts w:ascii="Times New Roman" w:hAnsi="Times New Roman" w:cs="Times New Roman"/>
-          <w:sz w:val="20"/>
-          <w:szCs w:val="20"/>
-        </w:rPr>
-        <w:t xml:space="preserve"> Travel” just receive the place you are going to and the number of days as an input </w:t>
-      </w:r>
-      <w:proofErr w:type="gramStart"/>
-      <w:r>
-        <w:rPr>
-          <w:rFonts w:ascii="Times New Roman" w:hAnsi="Times New Roman" w:cs="Times New Roman"/>
-          <w:sz w:val="20"/>
-          <w:szCs w:val="20"/>
-        </w:rPr>
-        <w:t>in order to</w:t>
-      </w:r>
-      <w:proofErr w:type="gramEnd"/>
-      <w:r>
-        <w:rPr>
-          <w:rFonts w:ascii="Times New Roman" w:hAnsi="Times New Roman" w:cs="Times New Roman"/>
-          <w:sz w:val="20"/>
-          <w:szCs w:val="20"/>
-        </w:rPr>
-        <w:t xml:space="preserve"> perform your iti</w:t>
+        <w:t>]. Also, other solutions like “Sygic Travel” just receive the place you are going to and the number of days as an input in order to perform your iti</w:t>
       </w:r>
       <w:r>
         <w:rPr>
@@ -403,15 +271,7 @@
         <w:jc w:val="both"/>
       </w:pPr>
       <w:r>
-        <w:t xml:space="preserve">As it can be seen, the specific problem that is being treated inside this article is not formally solved by any of the existing tools, that either generate routes with the lowest transportation costs for going from one city to </w:t>
-      </w:r>
-      <w:proofErr w:type="gramStart"/>
-      <w:r>
-        <w:t>another, or</w:t>
-      </w:r>
-      <w:proofErr w:type="gramEnd"/>
-      <w:r>
-        <w:t xml:space="preserve"> create a daily itinerary with all the activities that the person can do during the whole trip. </w:t>
+        <w:t xml:space="preserve">As it can be seen, the specific problem that is being treated inside this article is not formally solved by any of the existing tools, that either generate routes with the lowest transportation costs for going from one city to another, or create a daily itinerary with all the activities that the person can do during the whole trip. </w:t>
       </w:r>
     </w:p>
     <w:p>
@@ -466,15 +326,7 @@
         <w:t>´</w:t>
       </w:r>
       <w:r>
-        <w:t xml:space="preserve">, </w:t>
-      </w:r>
-      <w:proofErr w:type="gramStart"/>
-      <w:r>
-        <w:t>in order to</w:t>
-      </w:r>
-      <w:proofErr w:type="gramEnd"/>
-      <w:r>
-        <w:t xml:space="preserve"> decide which of them is better.</w:t>
+        <w:t>, in order to decide which of them is better.</w:t>
       </w:r>
     </w:p>
     <w:p/>
@@ -573,15 +425,7 @@
         <w:t xml:space="preserve">Minimum number of days: </w:t>
       </w:r>
       <w:r>
-        <w:t xml:space="preserve">This number decide how much of a “nomad” can a traveler be, given a minimum threshold of days that can result in constant displacements. IN the opposite way, if it has a high value, the movement between places will be harshly reduced. This can </w:t>
-      </w:r>
-      <w:proofErr w:type="spellStart"/>
-      <w:r>
-        <w:t>e</w:t>
-      </w:r>
-      <w:proofErr w:type="spellEnd"/>
-      <w:r>
-        <w:t xml:space="preserve"> useful for travelers that don´t mind moving frequently or minimizing their </w:t>
+        <w:t xml:space="preserve">This number decide how much of a “nomad” can a traveler be, given a minimum threshold of days that can result in constant displacements. IN the opposite way, if it has a high value, the movement between places will be harshly reduced. This can e useful for travelers that don´t mind moving frequently or minimizing their </w:t>
       </w:r>
       <w:r>
         <w:t>displacements (</w:t>
@@ -713,23 +557,13 @@
           <w:szCs w:val="20"/>
         </w:rPr>
       </w:pPr>
-      <w:proofErr w:type="spellStart"/>
-      <w:r>
-        <w:rPr>
-          <w:rFonts w:ascii="Times New Roman" w:hAnsi="Times New Roman" w:cs="Times New Roman"/>
-          <w:sz w:val="20"/>
-          <w:szCs w:val="20"/>
-        </w:rPr>
-        <w:t>maxd</w:t>
-      </w:r>
-      <w:proofErr w:type="spellEnd"/>
-      <w:r>
-        <w:rPr>
-          <w:rFonts w:ascii="Times New Roman" w:hAnsi="Times New Roman" w:cs="Times New Roman"/>
-          <w:sz w:val="20"/>
-          <w:szCs w:val="20"/>
-        </w:rPr>
-        <w:t>: Maximum number of days.</w:t>
+      <w:r>
+        <w:rPr>
+          <w:rFonts w:ascii="Times New Roman" w:hAnsi="Times New Roman" w:cs="Times New Roman"/>
+          <w:sz w:val="20"/>
+          <w:szCs w:val="20"/>
+        </w:rPr>
+        <w:t>maxd: Maximum number of days.</w:t>
       </w:r>
     </w:p>
     <w:p>
@@ -817,25 +651,7 @@
           <w:sz w:val="20"/>
           <w:szCs w:val="20"/>
         </w:rPr>
-        <w:t xml:space="preserve"> are </w:t>
-      </w:r>
-      <w:proofErr w:type="gramStart"/>
-      <w:r>
-        <w:rPr>
-          <w:rFonts w:ascii="Times New Roman" w:hAnsi="Times New Roman" w:cs="Times New Roman"/>
-          <w:sz w:val="20"/>
-          <w:szCs w:val="20"/>
-        </w:rPr>
-        <w:t>taken into account</w:t>
-      </w:r>
-      <w:proofErr w:type="gramEnd"/>
-      <w:r>
-        <w:rPr>
-          <w:rFonts w:ascii="Times New Roman" w:hAnsi="Times New Roman" w:cs="Times New Roman"/>
-          <w:sz w:val="20"/>
-          <w:szCs w:val="20"/>
-        </w:rPr>
-        <w:t>.</w:t>
+        <w:t xml:space="preserve"> are taken into account.</w:t>
       </w:r>
     </w:p>
     <w:p>
@@ -1087,25 +903,7 @@
           <w:sz w:val="20"/>
           <w:szCs w:val="20"/>
         </w:rPr>
-        <w:t xml:space="preserve">Scores matrix for city </w:t>
-      </w:r>
-      <w:proofErr w:type="spellStart"/>
-      <w:r>
-        <w:rPr>
-          <w:rFonts w:ascii="Times New Roman" w:hAnsi="Times New Roman" w:cs="Times New Roman"/>
-          <w:sz w:val="20"/>
-          <w:szCs w:val="20"/>
-        </w:rPr>
-        <w:t>i</w:t>
-      </w:r>
-      <w:proofErr w:type="spellEnd"/>
-      <w:r>
-        <w:rPr>
-          <w:rFonts w:ascii="Times New Roman" w:hAnsi="Times New Roman" w:cs="Times New Roman"/>
-          <w:sz w:val="20"/>
-          <w:szCs w:val="20"/>
-        </w:rPr>
-        <w:t xml:space="preserve"> with an interest point l.</w:t>
+        <w:t>Scores matrix for city i with an interest point l.</w:t>
       </w:r>
     </w:p>
     <w:p>
@@ -1137,25 +935,7 @@
           <w:sz w:val="20"/>
           <w:szCs w:val="20"/>
         </w:rPr>
-        <w:t xml:space="preserve">Quantity of reviews matrix for city </w:t>
-      </w:r>
-      <w:proofErr w:type="spellStart"/>
-      <w:r>
-        <w:rPr>
-          <w:rFonts w:ascii="Times New Roman" w:hAnsi="Times New Roman" w:cs="Times New Roman"/>
-          <w:sz w:val="20"/>
-          <w:szCs w:val="20"/>
-        </w:rPr>
-        <w:t>i</w:t>
-      </w:r>
-      <w:proofErr w:type="spellEnd"/>
-      <w:r>
-        <w:rPr>
-          <w:rFonts w:ascii="Times New Roman" w:hAnsi="Times New Roman" w:cs="Times New Roman"/>
-          <w:sz w:val="20"/>
-          <w:szCs w:val="20"/>
-        </w:rPr>
-        <w:t xml:space="preserve"> with an interest point l.</w:t>
+        <w:t>Quantity of reviews matrix for city i with an interest point l.</w:t>
       </w:r>
     </w:p>
     <w:p>
@@ -1255,7 +1035,6 @@
         </w:rPr>
         <w:t xml:space="preserve">In day </w:t>
       </w:r>
-      <w:proofErr w:type="spellStart"/>
       <w:r>
         <w:rPr>
           <w:rFonts w:eastAsiaTheme="minorEastAsia"/>
@@ -1263,7 +1042,6 @@
         </w:rPr>
         <w:t>i</w:t>
       </w:r>
-      <w:proofErr w:type="spellEnd"/>
       <w:r>
         <w:rPr>
           <w:rFonts w:eastAsiaTheme="minorEastAsia"/>
@@ -2276,55 +2054,28 @@
         <w:rPr>
           <w:rFonts w:eastAsiaTheme="minorEastAsia"/>
         </w:rPr>
-        <w:t xml:space="preserve">Formula () assigns a score to a destiny l proportional to his aggregated rating (average) and the number of persons that have rated the destination. The formula “normalizes” scores dividing them by 5 and seeks to penalize those destinations with a huge amount of reviews by calculating the squared root of such values. </w:t>
-      </w:r>
-      <w:proofErr w:type="gramStart"/>
-      <w:r>
+        <w:lastRenderedPageBreak/>
+        <w:t>Formula () assigns a score to a destiny l proportional to his aggregated rating (average) and the number of persons that have rated the destination. The formula “normalizes” scores dividing them by 5 and seeks to penalize those destinations with a huge amount of reviews by calculating the squared root of such values. Due to the fact that there can be places without a huge popularity that should be considered in the travelling plan, this penalty is taken into consideration.</w:t>
+      </w:r>
+    </w:p>
+    <w:p>
+      <w:pPr>
         <w:rPr>
           <w:rFonts w:eastAsiaTheme="minorEastAsia"/>
         </w:rPr>
-        <w:t>Due to the fact that</w:t>
-      </w:r>
-      <w:proofErr w:type="gramEnd"/>
-      <w:r>
+      </w:pPr>
+    </w:p>
+    <w:p>
+      <w:pPr>
         <w:rPr>
           <w:rFonts w:eastAsiaTheme="minorEastAsia"/>
         </w:rPr>
-        <w:t xml:space="preserve"> there can be places without a huge popularity that should be considered in the travelling plan, this penalty is taken into consideration.</w:t>
-      </w:r>
-    </w:p>
-    <w:p>
-      <w:pPr>
+      </w:pPr>
+      <w:r>
         <w:rPr>
           <w:rFonts w:eastAsiaTheme="minorEastAsia"/>
         </w:rPr>
-      </w:pPr>
-    </w:p>
-    <w:p>
-      <w:pPr>
-        <w:rPr>
-          <w:rFonts w:eastAsiaTheme="minorEastAsia"/>
-        </w:rPr>
-      </w:pPr>
-      <w:r>
-        <w:rPr>
-          <w:rFonts w:eastAsiaTheme="minorEastAsia"/>
-        </w:rPr>
-        <w:t xml:space="preserve">In equation (1), we decided to </w:t>
-      </w:r>
-      <w:proofErr w:type="gramStart"/>
-      <w:r>
-        <w:rPr>
-          <w:rFonts w:eastAsiaTheme="minorEastAsia"/>
-        </w:rPr>
-        <w:t>normalized</w:t>
-      </w:r>
-      <w:proofErr w:type="gramEnd"/>
-      <w:r>
-        <w:rPr>
-          <w:rFonts w:eastAsiaTheme="minorEastAsia"/>
-        </w:rPr>
-        <w:t xml:space="preserve"> both functions F1 (quantity of places) and F2 (costs function) with the use of two factors: </w:t>
+        <w:t xml:space="preserve">In equation (1), we decided to normalized both functions F1 (quantity of places) and F2 (costs function) with the use of two factors: </w:t>
       </w:r>
     </w:p>
     <w:p>
@@ -2347,25 +2098,7 @@
           <w:sz w:val="20"/>
           <w:szCs w:val="20"/>
         </w:rPr>
-        <w:t>F1: Multiply by the minimum of the scores calculated in “</w:t>
-      </w:r>
-      <w:proofErr w:type="spellStart"/>
-      <w:r>
-        <w:rPr>
-          <w:rFonts w:ascii="Times New Roman" w:hAnsi="Times New Roman" w:cs="Times New Roman"/>
-          <w:sz w:val="20"/>
-          <w:szCs w:val="20"/>
-        </w:rPr>
-        <w:t>Puntaje</w:t>
-      </w:r>
-      <w:proofErr w:type="spellEnd"/>
-      <w:r>
-        <w:rPr>
-          <w:rFonts w:ascii="Times New Roman" w:hAnsi="Times New Roman" w:cs="Times New Roman"/>
-          <w:sz w:val="20"/>
-          <w:szCs w:val="20"/>
-        </w:rPr>
-        <w:t>” times the number of days, plus 1</w:t>
+        <w:t>F1: Multiply by the minimum of the scores calculated in “Puntaje” times the number of days, plus 1</w:t>
       </w:r>
     </w:p>
     <w:p>
@@ -3134,25 +2867,23 @@
           <w:sz w:val="20"/>
           <w:szCs w:val="20"/>
         </w:rPr>
-        <w:t xml:space="preserve">structure of quantity of reviews is represented with real numbers bigger </w:t>
-      </w:r>
-      <w:proofErr w:type="spellStart"/>
-      <w:r>
-        <w:rPr>
-          <w:rFonts w:ascii="Times New Roman" w:hAnsi="Times New Roman" w:cs="Times New Roman"/>
-          <w:sz w:val="20"/>
-          <w:szCs w:val="20"/>
-        </w:rPr>
-        <w:t>tan</w:t>
-      </w:r>
-      <w:proofErr w:type="spellEnd"/>
-      <w:r>
-        <w:rPr>
-          <w:rFonts w:ascii="Times New Roman" w:hAnsi="Times New Roman" w:cs="Times New Roman"/>
-          <w:sz w:val="20"/>
-          <w:szCs w:val="20"/>
-        </w:rPr>
-        <w:t xml:space="preserve"> or equal to zero.</w:t>
+        <w:t>structure of quantity of reviews is represented with real numbers bigger t</w:t>
+      </w:r>
+      <w:r>
+        <w:rPr>
+          <w:rFonts w:ascii="Times New Roman" w:hAnsi="Times New Roman" w:cs="Times New Roman"/>
+          <w:sz w:val="20"/>
+          <w:szCs w:val="20"/>
+        </w:rPr>
+        <w:t>h</w:t>
+      </w:r>
+      <w:r>
+        <w:rPr>
+          <w:rFonts w:ascii="Times New Roman" w:hAnsi="Times New Roman" w:cs="Times New Roman"/>
+          <w:sz w:val="20"/>
+          <w:szCs w:val="20"/>
+        </w:rPr>
+        <w:t>an or equal to zero.</w:t>
       </w:r>
       <w:r>
         <w:rPr>
@@ -4093,6 +3824,7 @@
           <w:rFonts w:eastAsiaTheme="minorEastAsia"/>
           <w:i/>
         </w:rPr>
+        <w:lastRenderedPageBreak/>
         <w:t xml:space="preserve">9) </w:t>
       </w:r>
       <w:r>
@@ -4113,21 +3845,7 @@
         <w:rPr>
           <w:rFonts w:eastAsiaTheme="minorEastAsia"/>
         </w:rPr>
-        <w:t xml:space="preserve"> The first day (</w:t>
-      </w:r>
-      <w:proofErr w:type="spellStart"/>
-      <w:r>
-        <w:rPr>
-          <w:rFonts w:eastAsiaTheme="minorEastAsia"/>
-        </w:rPr>
-        <w:t>i</w:t>
-      </w:r>
-      <w:proofErr w:type="spellEnd"/>
-      <w:r>
-        <w:rPr>
-          <w:rFonts w:eastAsiaTheme="minorEastAsia"/>
-        </w:rPr>
-        <w:t>=0) the person must go to someplace:</w:t>
+        <w:t xml:space="preserve"> The first day (i=0) the person must go to someplace:</w:t>
       </w:r>
     </w:p>
     <w:p>
@@ -4193,26 +3911,16 @@
         <w:pStyle w:val="Ttulo2"/>
       </w:pPr>
       <w:r>
-        <w:t xml:space="preserve">Data </w:t>
-      </w:r>
-      <w:proofErr w:type="spellStart"/>
-      <w:r>
-        <w:t>Adquisition</w:t>
-      </w:r>
-      <w:proofErr w:type="spellEnd"/>
+        <w:t>Data Adquisition</w:t>
+      </w:r>
     </w:p>
     <w:p>
       <w:pPr>
         <w:pStyle w:val="Text"/>
       </w:pPr>
       <w:r>
-        <w:t xml:space="preserve">Cost of living per city was extracted from </w:t>
-      </w:r>
-      <w:proofErr w:type="spellStart"/>
-      <w:r>
-        <w:t>Numbeo</w:t>
-      </w:r>
-      <w:proofErr w:type="spellEnd"/>
+        <w:t>Cost of living per city was extracted from Numbeo</w:t>
+      </w:r>
       <w:r>
         <w:t xml:space="preserve"> [2]</w:t>
       </w:r>
@@ -4264,7 +3972,7 @@
           <w:smallCaps w:val="0"/>
           <w:kern w:val="0"/>
         </w:rPr>
-        <w:commentReference w:id="2"/>
+        <w:commentReference w:id="1"/>
       </w:r>
     </w:p>
     <w:p>
@@ -4272,7 +3980,7 @@
         <w:ind w:firstLine="150"/>
         <w:jc w:val="both"/>
       </w:pPr>
-      <w:commentRangeStart w:id="3"/>
+      <w:commentRangeStart w:id="2"/>
       <w:r>
         <w:t>To</w:t>
       </w:r>
@@ -4303,32 +4011,27 @@
       <w:r>
         <w:t xml:space="preserve">(a metaheuristic) </w:t>
       </w:r>
-      <w:proofErr w:type="gramStart"/>
-      <w:r>
-        <w:t>in order to</w:t>
-      </w:r>
-      <w:proofErr w:type="gramEnd"/>
+      <w:r>
+        <w:t xml:space="preserve">in order to </w:t>
+      </w:r>
+      <w:r>
+        <w:t>achieve</w:t>
+      </w:r>
       <w:r>
         <w:t xml:space="preserve"> </w:t>
       </w:r>
       <w:r>
-        <w:t>achieve</w:t>
-      </w:r>
-      <w:r>
-        <w:t xml:space="preserve"> </w:t>
-      </w:r>
-      <w:r>
         <w:t>quickly almost-optimal solutions</w:t>
       </w:r>
       <w:r>
         <w:t>.</w:t>
       </w:r>
-      <w:commentRangeEnd w:id="3"/>
+      <w:commentRangeEnd w:id="2"/>
       <w:r>
         <w:rPr>
           <w:rStyle w:val="Refdecomentario"/>
         </w:rPr>
-        <w:commentReference w:id="3"/>
+        <w:commentReference w:id="2"/>
       </w:r>
       <w:r>
         <w:t xml:space="preserve"> </w:t>
@@ -4900,64 +4603,59 @@
         <w:pStyle w:val="Ttulo1"/>
       </w:pPr>
       <w:r>
+        <w:lastRenderedPageBreak/>
         <w:t>VERIFICATION AND VALIDATION</w:t>
       </w:r>
-      <w:r>
-        <w:rPr>
-          <w:rStyle w:val="Refdecomentario"/>
-          <w:smallCaps w:val="0"/>
-          <w:kern w:val="0"/>
-        </w:rPr>
-        <w:commentReference w:id="4"/>
-      </w:r>
     </w:p>
     <w:p>
       <w:pPr>
         <w:ind w:firstLine="202"/>
       </w:pPr>
       <w:r>
-        <w:t>For the verification process, we used the language GAMS with the development environment “</w:t>
-      </w:r>
-      <w:proofErr w:type="spellStart"/>
-      <w:r>
-        <w:t>gamside</w:t>
-      </w:r>
-      <w:proofErr w:type="spellEnd"/>
-      <w:r>
-        <w:t xml:space="preserve">” that allowed the proper translation of the mathematic model in order to solve the </w:t>
+        <w:t xml:space="preserve">For the verification process, we used the language GAMS with the development environment “gamside” that allowed the proper translation of the mathematic model in order to solve the </w:t>
       </w:r>
       <w:r>
         <w:t>problem</w:t>
       </w:r>
       <w:r>
-        <w:t xml:space="preserve"> with mathematical methods that, despite not being optimal in time, </w:t>
-      </w:r>
-      <w:proofErr w:type="spellStart"/>
-      <w:r>
-        <w:t>i</w:t>
-      </w:r>
-      <w:proofErr w:type="spellEnd"/>
-      <w:r>
-        <w:t xml:space="preserve"> sable to find </w:t>
-      </w:r>
-      <w:r>
-        <w:t>answers for the basic scenarios of the previously stated model through the use of a mixed integer non-linear problem solver (MINLP) like BONMIN or COUENNE</w:t>
+        <w:t xml:space="preserve"> with mathematical methods that, despit</w:t>
+      </w:r>
+      <w:r>
+        <w:t xml:space="preserve">e not being optimal in time, is </w:t>
+      </w:r>
+      <w:bookmarkStart w:id="3" w:name="_GoBack"/>
+      <w:bookmarkEnd w:id="3"/>
+      <w:r>
+        <w:t xml:space="preserve">able to find </w:t>
+      </w:r>
+      <w:r>
+        <w:t xml:space="preserve">answers for the basic scenarios of the previously stated model through the use of a mixed integer non-linear problem solver (MINLP) like BONMIN </w:t>
+      </w:r>
+      <w:r>
+        <w:t xml:space="preserve">(only used for the base scenario 4) </w:t>
+      </w:r>
+      <w:r>
+        <w:t>or COUENNE</w:t>
       </w:r>
       <w:r>
         <w:t>.</w:t>
       </w:r>
+      <w:r>
+        <w:t xml:space="preserve"> </w:t>
+      </w:r>
     </w:p>
     <w:p>
       <w:pPr>
         <w:ind w:firstLine="202"/>
       </w:pPr>
-      <w:proofErr w:type="gramStart"/>
-      <w:r>
-        <w:t>In order to</w:t>
-      </w:r>
-      <w:proofErr w:type="gramEnd"/>
-      <w:r>
-        <w:t xml:space="preserve"> validate the metaheuristic stated in section V, multiple input files were created for our verification program in GAMS that would represent a series of scenarios with their respective parameters theoretically calculated without the help of any external source. For each one of such scenarios, a test was done with the code in both GAMS and Java. The results of these tests are: </w:t>
+      <w:r>
+        <w:t xml:space="preserve">In order to validate the metaheuristic </w:t>
+      </w:r>
+      <w:r>
+        <w:t>mentioned</w:t>
+      </w:r>
+      <w:r>
+        <w:t xml:space="preserve"> in section V, multiple input files were created for our verification program in GAMS that would represent a series of scenarios with their respective parameters theoretically calculated without the help of any external source. For each one of such scenarios, a test was done with the code in both GAMS and Java. The results of these tests are: </w:t>
       </w:r>
       <w:r>
         <w:t xml:space="preserve"> </w:t>
@@ -5042,25 +4740,7 @@
           <w:sz w:val="20"/>
           <w:szCs w:val="20"/>
         </w:rPr>
-        <w:t xml:space="preserve"> </w:t>
-      </w:r>
-      <w:proofErr w:type="spellStart"/>
-      <w:r>
-        <w:rPr>
-          <w:rFonts w:ascii="Times New Roman" w:hAnsi="Times New Roman" w:cs="Times New Roman"/>
-          <w:sz w:val="20"/>
-          <w:szCs w:val="20"/>
-        </w:rPr>
-        <w:t>Maxd</w:t>
-      </w:r>
-      <w:proofErr w:type="spellEnd"/>
-      <w:r>
-        <w:rPr>
-          <w:rFonts w:ascii="Times New Roman" w:hAnsi="Times New Roman" w:cs="Times New Roman"/>
-          <w:sz w:val="20"/>
-          <w:szCs w:val="20"/>
-        </w:rPr>
-        <w:t>=1</w:t>
+        <w:t xml:space="preserve"> Maxd=1</w:t>
       </w:r>
     </w:p>
     <w:p>
@@ -5176,7 +4856,7 @@
                     <pic:cNvPicPr/>
                   </pic:nvPicPr>
                   <pic:blipFill>
-                    <a:blip r:embed="rId11"/>
+                    <a:blip r:embed="rId10"/>
                     <a:stretch>
                       <a:fillRect/>
                     </a:stretch>
@@ -5263,7 +4943,7 @@
                     <pic:cNvPicPr/>
                   </pic:nvPicPr>
                   <pic:blipFill>
-                    <a:blip r:embed="rId12"/>
+                    <a:blip r:embed="rId11"/>
                     <a:stretch>
                       <a:fillRect/>
                     </a:stretch>
@@ -5344,7 +5024,7 @@
                     <pic:cNvPicPr/>
                   </pic:nvPicPr>
                   <pic:blipFill>
-                    <a:blip r:embed="rId13"/>
+                    <a:blip r:embed="rId12"/>
                     <a:stretch>
                       <a:fillRect/>
                     </a:stretch>
@@ -5492,23 +5172,13 @@
           <w:szCs w:val="20"/>
         </w:rPr>
       </w:pPr>
-      <w:proofErr w:type="spellStart"/>
-      <w:r>
-        <w:rPr>
-          <w:rFonts w:ascii="Times New Roman" w:hAnsi="Times New Roman" w:cs="Times New Roman"/>
-          <w:sz w:val="20"/>
-          <w:szCs w:val="20"/>
-        </w:rPr>
-        <w:t>maxd</w:t>
-      </w:r>
-      <w:proofErr w:type="spellEnd"/>
-      <w:r>
-        <w:rPr>
-          <w:rFonts w:ascii="Times New Roman" w:hAnsi="Times New Roman" w:cs="Times New Roman"/>
-          <w:sz w:val="20"/>
-          <w:szCs w:val="20"/>
-        </w:rPr>
-        <w:t>=5</w:t>
+      <w:r>
+        <w:rPr>
+          <w:rFonts w:ascii="Times New Roman" w:hAnsi="Times New Roman" w:cs="Times New Roman"/>
+          <w:sz w:val="20"/>
+          <w:szCs w:val="20"/>
+        </w:rPr>
+        <w:t>maxd=5</w:t>
       </w:r>
     </w:p>
     <w:p>
@@ -5568,33 +5238,13 @@
           <w:szCs w:val="20"/>
         </w:rPr>
       </w:pPr>
-      <w:proofErr w:type="spellStart"/>
-      <w:proofErr w:type="gramStart"/>
-      <w:r>
-        <w:rPr>
-          <w:rFonts w:ascii="Times New Roman" w:hAnsi="Times New Roman" w:cs="Times New Roman"/>
-          <w:sz w:val="20"/>
-          <w:szCs w:val="20"/>
-        </w:rPr>
-        <w:t>Puntaje</w:t>
-      </w:r>
-      <w:proofErr w:type="spellEnd"/>
-      <w:r>
-        <w:rPr>
-          <w:rFonts w:ascii="Times New Roman" w:hAnsi="Times New Roman" w:cs="Times New Roman"/>
-          <w:sz w:val="20"/>
-          <w:szCs w:val="20"/>
-        </w:rPr>
-        <w:t>(</w:t>
-      </w:r>
-      <w:proofErr w:type="gramEnd"/>
-      <w:r>
-        <w:rPr>
-          <w:rFonts w:ascii="Times New Roman" w:hAnsi="Times New Roman" w:cs="Times New Roman"/>
-          <w:sz w:val="20"/>
-          <w:szCs w:val="20"/>
-        </w:rPr>
-        <w:t>1)=10</w:t>
+      <w:r>
+        <w:rPr>
+          <w:rFonts w:ascii="Times New Roman" w:hAnsi="Times New Roman" w:cs="Times New Roman"/>
+          <w:sz w:val="20"/>
+          <w:szCs w:val="20"/>
+        </w:rPr>
+        <w:t>Puntaje(1)=10</w:t>
       </w:r>
     </w:p>
     <w:p>
@@ -5610,33 +5260,13 @@
           <w:szCs w:val="20"/>
         </w:rPr>
       </w:pPr>
-      <w:proofErr w:type="spellStart"/>
-      <w:proofErr w:type="gramStart"/>
-      <w:r>
-        <w:rPr>
-          <w:rFonts w:ascii="Times New Roman" w:hAnsi="Times New Roman" w:cs="Times New Roman"/>
-          <w:sz w:val="20"/>
-          <w:szCs w:val="20"/>
-        </w:rPr>
-        <w:t>Puntaje</w:t>
-      </w:r>
-      <w:proofErr w:type="spellEnd"/>
-      <w:r>
-        <w:rPr>
-          <w:rFonts w:ascii="Times New Roman" w:hAnsi="Times New Roman" w:cs="Times New Roman"/>
-          <w:sz w:val="20"/>
-          <w:szCs w:val="20"/>
-        </w:rPr>
-        <w:t>(</w:t>
-      </w:r>
-      <w:proofErr w:type="gramEnd"/>
-      <w:r>
-        <w:rPr>
-          <w:rFonts w:ascii="Times New Roman" w:hAnsi="Times New Roman" w:cs="Times New Roman"/>
-          <w:sz w:val="20"/>
-          <w:szCs w:val="20"/>
-        </w:rPr>
-        <w:t>2)=1</w:t>
+      <w:r>
+        <w:rPr>
+          <w:rFonts w:ascii="Times New Roman" w:hAnsi="Times New Roman" w:cs="Times New Roman"/>
+          <w:sz w:val="20"/>
+          <w:szCs w:val="20"/>
+        </w:rPr>
+        <w:t>Puntaje(2)=1</w:t>
       </w:r>
     </w:p>
     <w:p>
@@ -5776,7 +5406,7 @@
                     <pic:cNvPicPr/>
                   </pic:nvPicPr>
                   <pic:blipFill rotWithShape="1">
-                    <a:blip r:embed="rId14"/>
+                    <a:blip r:embed="rId13"/>
                     <a:srcRect t="1789"/>
                     <a:stretch/>
                   </pic:blipFill>
@@ -5871,7 +5501,7 @@
                     <pic:cNvPicPr/>
                   </pic:nvPicPr>
                   <pic:blipFill>
-                    <a:blip r:embed="rId15"/>
+                    <a:blip r:embed="rId14"/>
                     <a:stretch>
                       <a:fillRect/>
                     </a:stretch>
@@ -5958,7 +5588,7 @@
                     <pic:cNvPicPr/>
                   </pic:nvPicPr>
                   <pic:blipFill rotWithShape="1">
-                    <a:blip r:embed="rId16"/>
+                    <a:blip r:embed="rId15"/>
                     <a:srcRect b="8547"/>
                     <a:stretch/>
                   </pic:blipFill>
@@ -6102,23 +5732,13 @@
           <w:szCs w:val="20"/>
         </w:rPr>
       </w:pPr>
-      <w:proofErr w:type="spellStart"/>
-      <w:r>
-        <w:rPr>
-          <w:rFonts w:ascii="Times New Roman" w:hAnsi="Times New Roman" w:cs="Times New Roman"/>
-          <w:sz w:val="20"/>
-          <w:szCs w:val="20"/>
-        </w:rPr>
-        <w:t>maxd</w:t>
-      </w:r>
-      <w:proofErr w:type="spellEnd"/>
-      <w:r>
-        <w:rPr>
-          <w:rFonts w:ascii="Times New Roman" w:hAnsi="Times New Roman" w:cs="Times New Roman"/>
-          <w:sz w:val="20"/>
-          <w:szCs w:val="20"/>
-        </w:rPr>
-        <w:t>=5</w:t>
+      <w:r>
+        <w:rPr>
+          <w:rFonts w:ascii="Times New Roman" w:hAnsi="Times New Roman" w:cs="Times New Roman"/>
+          <w:sz w:val="20"/>
+          <w:szCs w:val="20"/>
+        </w:rPr>
+        <w:t>maxd=5</w:t>
       </w:r>
     </w:p>
     <w:p>
@@ -6412,7 +6032,7 @@
                     <pic:cNvPicPr/>
                   </pic:nvPicPr>
                   <pic:blipFill>
-                    <a:blip r:embed="rId17"/>
+                    <a:blip r:embed="rId16"/>
                     <a:stretch>
                       <a:fillRect/>
                     </a:stretch>
@@ -6496,7 +6116,7 @@
                     <pic:cNvPicPr/>
                   </pic:nvPicPr>
                   <pic:blipFill>
-                    <a:blip r:embed="rId18"/>
+                    <a:blip r:embed="rId17"/>
                     <a:stretch>
                       <a:fillRect/>
                     </a:stretch>
@@ -6572,7 +6192,7 @@
                     <pic:cNvPicPr/>
                   </pic:nvPicPr>
                   <pic:blipFill>
-                    <a:blip r:embed="rId19"/>
+                    <a:blip r:embed="rId18"/>
                     <a:stretch>
                       <a:fillRect/>
                     </a:stretch>
@@ -6662,7 +6282,7 @@
           <w:sz w:val="20"/>
           <w:szCs w:val="20"/>
         </w:rPr>
-        <w:t>n=3</w:t>
+        <w:t>n=4</w:t>
       </w:r>
     </w:p>
     <w:p>
@@ -6700,23 +6320,13 @@
           <w:szCs w:val="20"/>
         </w:rPr>
       </w:pPr>
-      <w:proofErr w:type="spellStart"/>
-      <w:r>
-        <w:rPr>
-          <w:rFonts w:ascii="Times New Roman" w:hAnsi="Times New Roman" w:cs="Times New Roman"/>
-          <w:sz w:val="20"/>
-          <w:szCs w:val="20"/>
-        </w:rPr>
-        <w:t>maxd</w:t>
-      </w:r>
-      <w:proofErr w:type="spellEnd"/>
-      <w:r>
-        <w:rPr>
-          <w:rFonts w:ascii="Times New Roman" w:hAnsi="Times New Roman" w:cs="Times New Roman"/>
-          <w:sz w:val="20"/>
-          <w:szCs w:val="20"/>
-        </w:rPr>
-        <w:t>=1</w:t>
+      <w:r>
+        <w:rPr>
+          <w:rFonts w:ascii="Times New Roman" w:hAnsi="Times New Roman" w:cs="Times New Roman"/>
+          <w:sz w:val="20"/>
+          <w:szCs w:val="20"/>
+        </w:rPr>
+        <w:t>maxd=1</w:t>
       </w:r>
     </w:p>
     <w:p>
@@ -6738,7 +6348,7 @@
           <w:sz w:val="20"/>
           <w:szCs w:val="20"/>
         </w:rPr>
-        <w:t>d=3</w:t>
+        <w:t>d=4</w:t>
       </w:r>
     </w:p>
     <w:p>
@@ -6837,15 +6447,11 @@
         <w:jc w:val="center"/>
       </w:pPr>
       <w:r>
-        <w:rPr>
-          <w:rFonts w:eastAsiaTheme="minorEastAsia"/>
-          <w:noProof/>
-        </w:rPr>
         <w:drawing>
-          <wp:inline distT="0" distB="0" distL="0" distR="0" wp14:anchorId="0F5019C4" wp14:editId="035F9599">
-            <wp:extent cx="2292350" cy="736600"/>
-            <wp:effectExtent l="0" t="0" r="0" b="6350"/>
-            <wp:docPr id="13" name="Imagen 13"/>
+          <wp:inline distT="0" distB="0" distL="0" distR="0" wp14:anchorId="12E5E4E6" wp14:editId="0BD66B77">
+            <wp:extent cx="3055620" cy="742315"/>
+            <wp:effectExtent l="0" t="0" r="0" b="635"/>
+            <wp:docPr id="2" name="Imagen 2"/>
             <wp:cNvGraphicFramePr>
               <a:graphicFrameLocks xmlns:a="http://schemas.openxmlformats.org/drawingml/2006/main" noChangeAspect="1"/>
             </wp:cNvGraphicFramePr>
@@ -6853,13 +6459,13 @@
               <a:graphicData uri="http://schemas.openxmlformats.org/drawingml/2006/picture">
                 <pic:pic xmlns:pic="http://schemas.openxmlformats.org/drawingml/2006/picture">
                   <pic:nvPicPr>
-                    <pic:cNvPr id="0" name="Picture 8"/>
+                    <pic:cNvPr id="0" name="Picture 1"/>
                     <pic:cNvPicPr>
                       <a:picLocks noChangeAspect="1" noChangeArrowheads="1"/>
                     </pic:cNvPicPr>
                   </pic:nvPicPr>
                   <pic:blipFill>
-                    <a:blip r:embed="rId20">
+                    <a:blip r:embed="rId19">
                       <a:extLst>
                         <a:ext uri="{28A0092B-C50C-407E-A947-70E740481C1C}">
                           <a14:useLocalDpi xmlns:a14="http://schemas.microsoft.com/office/drawing/2010/main" val="0"/>
@@ -6874,7 +6480,7 @@
                   <pic:spPr bwMode="auto">
                     <a:xfrm>
                       <a:off x="0" y="0"/>
-                      <a:ext cx="2292350" cy="736600"/>
+                      <a:ext cx="3055620" cy="742315"/>
                     </a:xfrm>
                     <a:prstGeom prst="rect">
                       <a:avLst/>
@@ -6983,19 +6589,43 @@
         <w:rPr>
           <w:rFonts w:eastAsiaTheme="minorEastAsia"/>
         </w:rPr>
-        <w:t>EXPECTED: Goes from city 1 to 2, and then from 2 to 3.</w:t>
-      </w:r>
-    </w:p>
-    <w:p>
-      <w:pPr>
+        <w:t xml:space="preserve">EXPECTED: Goes from city 1 to 2, </w:t>
+      </w:r>
+      <w:r>
         <w:rPr>
           <w:rFonts w:eastAsiaTheme="minorEastAsia"/>
         </w:rPr>
-      </w:pPr>
+        <w:t>t</w:t>
+      </w:r>
       <w:r>
         <w:rPr>
           <w:rFonts w:eastAsiaTheme="minorEastAsia"/>
         </w:rPr>
+        <w:t>hen from 2 to 3</w:t>
+      </w:r>
+      <w:r>
+        <w:rPr>
+          <w:rFonts w:eastAsiaTheme="minorEastAsia"/>
+        </w:rPr>
+        <w:t xml:space="preserve"> and finally from city 3 to 4</w:t>
+      </w:r>
+      <w:r>
+        <w:rPr>
+          <w:rFonts w:eastAsiaTheme="minorEastAsia"/>
+        </w:rPr>
+        <w:t>.</w:t>
+      </w:r>
+    </w:p>
+    <w:p>
+      <w:pPr>
+        <w:rPr>
+          <w:rFonts w:eastAsiaTheme="minorEastAsia"/>
+        </w:rPr>
+      </w:pPr>
+      <w:r>
+        <w:rPr>
+          <w:rFonts w:eastAsiaTheme="minorEastAsia"/>
+        </w:rPr>
         <w:t>GAMS</w:t>
       </w:r>
       <w:r>
@@ -7007,17 +6637,93 @@
     </w:p>
     <w:p>
       <w:pPr>
-        <w:keepNext/>
+        <w:jc w:val="center"/>
       </w:pPr>
       <w:r>
         <w:rPr>
           <w:noProof/>
         </w:rPr>
         <w:drawing>
-          <wp:inline distT="0" distB="0" distL="0" distR="0" wp14:anchorId="261039EC" wp14:editId="01AB3ED0">
-            <wp:extent cx="2990850" cy="969790"/>
-            <wp:effectExtent l="0" t="0" r="0" b="1905"/>
-            <wp:docPr id="10" name="Imagen 10"/>
+          <wp:inline distT="0" distB="0" distL="0" distR="0" wp14:anchorId="6A0350EE" wp14:editId="4BE0D33B">
+            <wp:extent cx="2372008" cy="1952671"/>
+            <wp:effectExtent l="19050" t="19050" r="28575" b="9525"/>
+            <wp:docPr id="5" name="Imagen 5"/>
+            <wp:cNvGraphicFramePr>
+              <a:graphicFrameLocks xmlns:a="http://schemas.openxmlformats.org/drawingml/2006/main" noChangeAspect="1"/>
+            </wp:cNvGraphicFramePr>
+            <a:graphic xmlns:a="http://schemas.openxmlformats.org/drawingml/2006/main">
+              <a:graphicData uri="http://schemas.openxmlformats.org/drawingml/2006/picture">
+                <pic:pic xmlns:pic="http://schemas.openxmlformats.org/drawingml/2006/picture">
+                  <pic:nvPicPr>
+                    <pic:cNvPr id="1" name=""/>
+                    <pic:cNvPicPr/>
+                  </pic:nvPicPr>
+                  <pic:blipFill>
+                    <a:blip r:embed="rId20"/>
+                    <a:stretch>
+                      <a:fillRect/>
+                    </a:stretch>
+                  </pic:blipFill>
+                  <pic:spPr>
+                    <a:xfrm>
+                      <a:off x="0" y="0"/>
+                      <a:ext cx="2378470" cy="1957990"/>
+                    </a:xfrm>
+                    <a:prstGeom prst="rect">
+                      <a:avLst/>
+                    </a:prstGeom>
+                    <a:ln>
+                      <a:solidFill>
+                        <a:schemeClr val="accent1"/>
+                      </a:solidFill>
+                    </a:ln>
+                  </pic:spPr>
+                </pic:pic>
+              </a:graphicData>
+            </a:graphic>
+          </wp:inline>
+        </w:drawing>
+      </w:r>
+    </w:p>
+    <w:p>
+      <w:pPr>
+        <w:pStyle w:val="Descripcin"/>
+        <w:ind w:left="360"/>
+        <w:jc w:val="center"/>
+      </w:pPr>
+      <w:r>
+        <w:t>Fig</w:t>
+      </w:r>
+      <w:r>
+        <w:t xml:space="preserve"> 10</w:t>
+      </w:r>
+      <w:r>
+        <w:t xml:space="preserve">. </w:t>
+      </w:r>
+      <w:r>
+        <w:t>Base scenario 4</w:t>
+      </w:r>
+      <w:r>
+        <w:t xml:space="preserve"> </w:t>
+      </w:r>
+      <w:r>
+        <w:t>results using GAMS</w:t>
+      </w:r>
+    </w:p>
+    <w:p>
+      <w:pPr>
+        <w:jc w:val="center"/>
+      </w:pPr>
+      <w:r>
+        <w:rPr>
+          <w:noProof/>
+        </w:rPr>
+        <w:lastRenderedPageBreak/>
+        <w:drawing>
+          <wp:inline distT="0" distB="0" distL="0" distR="0" wp14:anchorId="51CF6DD2" wp14:editId="4949CCE0">
+            <wp:extent cx="2801416" cy="2263366"/>
+            <wp:effectExtent l="19050" t="19050" r="18415" b="22860"/>
+            <wp:docPr id="4" name="Imagen 4"/>
             <wp:cNvGraphicFramePr>
               <a:graphicFrameLocks xmlns:a="http://schemas.openxmlformats.org/drawingml/2006/main" noChangeAspect="1"/>
             </wp:cNvGraphicFramePr>
@@ -7037,11 +6743,16 @@
                   <pic:spPr>
                     <a:xfrm>
                       <a:off x="0" y="0"/>
-                      <a:ext cx="3027959" cy="981823"/>
+                      <a:ext cx="2807544" cy="2268317"/>
                     </a:xfrm>
                     <a:prstGeom prst="rect">
                       <a:avLst/>
                     </a:prstGeom>
+                    <a:ln>
+                      <a:solidFill>
+                        <a:schemeClr val="accent1"/>
+                      </a:solidFill>
+                    </a:ln>
                   </pic:spPr>
                 </pic:pic>
               </a:graphicData>
@@ -7053,66 +6764,84 @@
     <w:p>
       <w:pPr>
         <w:pStyle w:val="Descripcin"/>
-        <w:ind w:left="360"/>
         <w:jc w:val="center"/>
       </w:pPr>
       <w:r>
-        <w:t>Fig</w:t>
-      </w:r>
-      <w:r>
-        <w:t xml:space="preserve"> 10</w:t>
-      </w:r>
-      <w:r>
-        <w:t xml:space="preserve">. </w:t>
-      </w:r>
-      <w:r>
-        <w:t>Base</w:t>
-      </w:r>
-      <w:r>
-        <w:t xml:space="preserve"> scenario</w:t>
-      </w:r>
-      <w:r>
-        <w:t xml:space="preserve"> 4</w:t>
+        <w:t xml:space="preserve">Fig </w:t>
+      </w:r>
+      <w:r>
+        <w:t>11</w:t>
+      </w:r>
+      <w:r>
+        <w:t xml:space="preserve">. Base scenario </w:t>
+      </w:r>
+      <w:r>
+        <w:t>4</w:t>
       </w:r>
       <w:r>
         <w:t xml:space="preserve"> </w:t>
       </w:r>
       <w:r>
-        <w:t>results using GAMS</w:t>
-      </w:r>
-    </w:p>
-    <w:p/>
-    <w:p/>
-    <w:p>
-      <w:pPr>
-        <w:pStyle w:val="Descripcin"/>
-        <w:ind w:left="360"/>
+        <w:t>results</w:t>
+      </w:r>
+      <w:r>
+        <w:t xml:space="preserve"> using SPEA2</w:t>
+      </w:r>
+    </w:p>
+    <w:p>
+      <w:pPr>
         <w:jc w:val="center"/>
       </w:pPr>
       <w:r>
-        <w:t>Fig</w:t>
-      </w:r>
-      <w:r>
-        <w:t xml:space="preserve"> 3</w:t>
-      </w:r>
-      <w:r>
-        <w:t xml:space="preserve">. </w:t>
-      </w:r>
-      <w:r>
-        <w:t>Base</w:t>
-      </w:r>
-      <w:r>
-        <w:t xml:space="preserve"> scenario</w:t>
-      </w:r>
-      <w:r>
-        <w:t xml:space="preserve"> 4</w:t>
-      </w:r>
-      <w:r>
-        <w:t xml:space="preserve"> results using SPEA2</w:t>
-      </w:r>
-    </w:p>
-    <w:p/>
-    <w:p/>
+        <w:rPr>
+          <w:noProof/>
+        </w:rPr>
+        <w:drawing>
+          <wp:inline distT="0" distB="0" distL="0" distR="0" wp14:anchorId="78D78E07" wp14:editId="276D7F61">
+            <wp:extent cx="1844738" cy="758133"/>
+            <wp:effectExtent l="19050" t="19050" r="22225" b="23495"/>
+            <wp:docPr id="7" name="Imagen 7"/>
+            <wp:cNvGraphicFramePr>
+              <a:graphicFrameLocks xmlns:a="http://schemas.openxmlformats.org/drawingml/2006/main" noChangeAspect="1"/>
+            </wp:cNvGraphicFramePr>
+            <a:graphic xmlns:a="http://schemas.openxmlformats.org/drawingml/2006/main">
+              <a:graphicData uri="http://schemas.openxmlformats.org/drawingml/2006/picture">
+                <pic:pic xmlns:pic="http://schemas.openxmlformats.org/drawingml/2006/picture">
+                  <pic:nvPicPr>
+                    <pic:cNvPr id="1" name=""/>
+                    <pic:cNvPicPr/>
+                  </pic:nvPicPr>
+                  <pic:blipFill rotWithShape="1">
+                    <a:blip r:embed="rId22"/>
+                    <a:srcRect l="1689" t="12534"/>
+                    <a:stretch/>
+                  </pic:blipFill>
+                  <pic:spPr bwMode="auto">
+                    <a:xfrm>
+                      <a:off x="0" y="0"/>
+                      <a:ext cx="1844738" cy="758133"/>
+                    </a:xfrm>
+                    <a:prstGeom prst="rect">
+                      <a:avLst/>
+                    </a:prstGeom>
+                    <a:ln>
+                      <a:solidFill>
+                        <a:schemeClr val="accent1"/>
+                      </a:solidFill>
+                    </a:ln>
+                    <a:extLst>
+                      <a:ext uri="{53640926-AAD7-44D8-BBD7-CCE9431645EC}">
+                        <a14:shadowObscured xmlns:a14="http://schemas.microsoft.com/office/drawing/2010/main"/>
+                      </a:ext>
+                    </a:extLst>
+                  </pic:spPr>
+                </pic:pic>
+              </a:graphicData>
+            </a:graphic>
+          </wp:inline>
+        </w:drawing>
+      </w:r>
+    </w:p>
     <w:p>
       <w:pPr>
         <w:pStyle w:val="Descripcin"/>
@@ -7122,13 +6851,13 @@
         <w:t xml:space="preserve">Fig </w:t>
       </w:r>
       <w:r>
-        <w:t>4</w:t>
-      </w:r>
-      <w:r>
-        <w:t xml:space="preserve">. Base scenario </w:t>
-      </w:r>
-      <w:r>
-        <w:t>4</w:t>
+        <w:t>12</w:t>
+      </w:r>
+      <w:r>
+        <w:t>.</w:t>
+      </w:r>
+      <w:r>
+        <w:t xml:space="preserve"> Base scenario 4</w:t>
       </w:r>
       <w:r>
         <w:t xml:space="preserve"> </w:t>
@@ -7139,13 +6868,6 @@
       <w:r>
         <w:t xml:space="preserve"> using SPEA2</w:t>
       </w:r>
-      <w:bookmarkStart w:id="5" w:name="_GoBack"/>
-      <w:bookmarkEnd w:id="5"/>
-    </w:p>
-    <w:p>
-      <w:pPr>
-        <w:keepNext/>
-      </w:pPr>
     </w:p>
     <w:p>
       <w:pPr>
@@ -7350,23 +7072,13 @@
           <w:szCs w:val="20"/>
         </w:rPr>
       </w:pPr>
-      <w:proofErr w:type="spellStart"/>
-      <w:r>
-        <w:rPr>
-          <w:rFonts w:ascii="Times New Roman" w:hAnsi="Times New Roman" w:cs="Times New Roman"/>
-          <w:sz w:val="20"/>
-          <w:szCs w:val="20"/>
-        </w:rPr>
-        <w:t>maxd</w:t>
-      </w:r>
-      <w:proofErr w:type="spellEnd"/>
-      <w:r>
-        <w:rPr>
-          <w:rFonts w:ascii="Times New Roman" w:hAnsi="Times New Roman" w:cs="Times New Roman"/>
-          <w:sz w:val="20"/>
-          <w:szCs w:val="20"/>
-        </w:rPr>
-        <w:t>=3</w:t>
+      <w:r>
+        <w:rPr>
+          <w:rFonts w:ascii="Times New Roman" w:hAnsi="Times New Roman" w:cs="Times New Roman"/>
+          <w:sz w:val="20"/>
+          <w:szCs w:val="20"/>
+        </w:rPr>
+        <w:t>maxd=3</w:t>
       </w:r>
     </w:p>
     <w:p>
@@ -7526,7 +7238,7 @@
                     <pic:cNvPicPr/>
                   </pic:nvPicPr>
                   <pic:blipFill>
-                    <a:blip r:embed="rId22"/>
+                    <a:blip r:embed="rId23"/>
                     <a:stretch>
                       <a:fillRect/>
                     </a:stretch>
@@ -7562,7 +7274,13 @@
         <w:t>Fig</w:t>
       </w:r>
       <w:r>
-        <w:t xml:space="preserve"> 3</w:t>
+        <w:t xml:space="preserve"> </w:t>
+      </w:r>
+      <w:r>
+        <w:t>1</w:t>
+      </w:r>
+      <w:r>
+        <w:t>3</w:t>
       </w:r>
       <w:r>
         <w:t xml:space="preserve">. </w:t>
@@ -7582,6 +7300,7 @@
     </w:p>
     <w:p>
       <w:r>
+        <w:lastRenderedPageBreak/>
         <w:t xml:space="preserve">SPEA 2 (Java): </w:t>
       </w:r>
     </w:p>
@@ -7609,7 +7328,7 @@
                     <pic:cNvPicPr/>
                   </pic:nvPicPr>
                   <pic:blipFill>
-                    <a:blip r:embed="rId23"/>
+                    <a:blip r:embed="rId24"/>
                     <a:stretch>
                       <a:fillRect/>
                     </a:stretch>
@@ -7645,7 +7364,7 @@
         <w:t>Fig</w:t>
       </w:r>
       <w:r>
-        <w:t xml:space="preserve"> 3</w:t>
+        <w:t xml:space="preserve"> 14</w:t>
       </w:r>
       <w:r>
         <w:t xml:space="preserve">. </w:t>
@@ -7686,7 +7405,7 @@
                     <pic:cNvPicPr/>
                   </pic:nvPicPr>
                   <pic:blipFill>
-                    <a:blip r:embed="rId24"/>
+                    <a:blip r:embed="rId25"/>
                     <a:stretch>
                       <a:fillRect/>
                     </a:stretch>
@@ -7721,7 +7440,7 @@
         <w:t xml:space="preserve">Fig </w:t>
       </w:r>
       <w:r>
-        <w:t>4</w:t>
+        <w:t>15</w:t>
       </w:r>
       <w:r>
         <w:t xml:space="preserve">. </w:t>
@@ -7739,12 +7458,6 @@
         <w:t xml:space="preserve"> using SPEA2</w:t>
       </w:r>
     </w:p>
-    <w:p>
-      <w:pPr>
-        <w:jc w:val="center"/>
-      </w:pPr>
-    </w:p>
-    <w:p/>
     <w:p>
       <w:pPr>
         <w:pStyle w:val="Prrafodelista"/>
@@ -7798,11 +7511,9 @@
           <w:numId w:val="41"/>
         </w:numPr>
       </w:pPr>
-      <w:proofErr w:type="spellStart"/>
       <w:r>
         <w:t>valencia</w:t>
       </w:r>
-      <w:proofErr w:type="spellEnd"/>
     </w:p>
     <w:p>
       <w:pPr>
@@ -7812,11 +7523,9 @@
           <w:numId w:val="41"/>
         </w:numPr>
       </w:pPr>
-      <w:proofErr w:type="spellStart"/>
       <w:r>
         <w:t>barcelona</w:t>
       </w:r>
-      <w:proofErr w:type="spellEnd"/>
     </w:p>
     <w:p>
       <w:pPr>
@@ -7826,12 +7535,9 @@
           <w:numId w:val="41"/>
         </w:numPr>
       </w:pPr>
-      <w:proofErr w:type="spellStart"/>
-      <w:r>
-        <w:lastRenderedPageBreak/>
+      <w:r>
         <w:t>sevilla</w:t>
       </w:r>
-      <w:proofErr w:type="spellEnd"/>
     </w:p>
     <w:p>
       <w:pPr>
@@ -7841,11 +7547,9 @@
           <w:numId w:val="41"/>
         </w:numPr>
       </w:pPr>
-      <w:proofErr w:type="spellStart"/>
       <w:r>
         <w:t>granada</w:t>
       </w:r>
-      <w:proofErr w:type="spellEnd"/>
     </w:p>
     <w:p>
       <w:pPr>
@@ -7855,11 +7559,9 @@
           <w:numId w:val="41"/>
         </w:numPr>
       </w:pPr>
-      <w:proofErr w:type="spellStart"/>
       <w:r>
         <w:t>málaga</w:t>
       </w:r>
-      <w:proofErr w:type="spellEnd"/>
     </w:p>
     <w:p>
       <w:pPr>
@@ -7869,11 +7571,9 @@
           <w:numId w:val="41"/>
         </w:numPr>
       </w:pPr>
-      <w:proofErr w:type="spellStart"/>
       <w:r>
         <w:t>córdoba</w:t>
       </w:r>
-      <w:proofErr w:type="spellEnd"/>
     </w:p>
     <w:p>
       <w:pPr>
@@ -7883,11 +7583,9 @@
           <w:numId w:val="41"/>
         </w:numPr>
       </w:pPr>
-      <w:proofErr w:type="spellStart"/>
       <w:r>
         <w:t>cádiz</w:t>
       </w:r>
-      <w:proofErr w:type="spellEnd"/>
     </w:p>
     <w:p>
       <w:pPr>
@@ -7897,11 +7595,9 @@
           <w:numId w:val="41"/>
         </w:numPr>
       </w:pPr>
-      <w:proofErr w:type="spellStart"/>
       <w:r>
         <w:t>almería</w:t>
       </w:r>
-      <w:proofErr w:type="spellEnd"/>
     </w:p>
     <w:p>
       <w:pPr>
@@ -7911,11 +7607,9 @@
           <w:numId w:val="41"/>
         </w:numPr>
       </w:pPr>
-      <w:proofErr w:type="spellStart"/>
       <w:r>
         <w:t>toledo</w:t>
       </w:r>
-      <w:proofErr w:type="spellEnd"/>
     </w:p>
     <w:p>
       <w:pPr>
@@ -7925,11 +7619,9 @@
           <w:numId w:val="41"/>
         </w:numPr>
       </w:pPr>
-      <w:proofErr w:type="spellStart"/>
       <w:r>
         <w:t>salamanca</w:t>
       </w:r>
-      <w:proofErr w:type="spellEnd"/>
     </w:p>
     <w:p>
       <w:pPr>
@@ -7939,11 +7631,9 @@
           <w:numId w:val="41"/>
         </w:numPr>
       </w:pPr>
-      <w:proofErr w:type="spellStart"/>
       <w:r>
         <w:t>madrid</w:t>
       </w:r>
-      <w:proofErr w:type="spellEnd"/>
     </w:p>
     <w:p>
       <w:pPr>
@@ -7953,11 +7643,9 @@
           <w:numId w:val="41"/>
         </w:numPr>
       </w:pPr>
-      <w:proofErr w:type="spellStart"/>
       <w:r>
         <w:t>zaragoza</w:t>
       </w:r>
-      <w:proofErr w:type="spellEnd"/>
     </w:p>
     <w:p>
       <w:pPr>
@@ -7967,11 +7655,9 @@
           <w:numId w:val="41"/>
         </w:numPr>
       </w:pPr>
-      <w:proofErr w:type="spellStart"/>
       <w:r>
         <w:t>pamplona</w:t>
       </w:r>
-      <w:proofErr w:type="spellEnd"/>
     </w:p>
     <w:p>
       <w:pPr>
@@ -7981,11 +7667,9 @@
           <w:numId w:val="41"/>
         </w:numPr>
       </w:pPr>
-      <w:proofErr w:type="spellStart"/>
       <w:r>
         <w:t>bilbao</w:t>
       </w:r>
-      <w:proofErr w:type="spellEnd"/>
     </w:p>
     <w:p>
       <w:pPr>
@@ -7995,11 +7679,9 @@
           <w:numId w:val="41"/>
         </w:numPr>
       </w:pPr>
-      <w:proofErr w:type="spellStart"/>
       <w:r>
         <w:t>segovia</w:t>
       </w:r>
-      <w:proofErr w:type="spellEnd"/>
     </w:p>
     <w:p>
       <w:pPr>
@@ -8009,11 +7691,9 @@
           <w:numId w:val="41"/>
         </w:numPr>
       </w:pPr>
-      <w:proofErr w:type="spellStart"/>
       <w:r>
         <w:t>santander</w:t>
       </w:r>
-      <w:proofErr w:type="spellEnd"/>
     </w:p>
     <w:p>
       <w:pPr>
@@ -8056,25 +7736,7 @@
           <w:sz w:val="20"/>
           <w:szCs w:val="20"/>
         </w:rPr>
-        <w:t>Average living costs are researched in “</w:t>
-      </w:r>
-      <w:proofErr w:type="spellStart"/>
-      <w:r>
-        <w:rPr>
-          <w:rFonts w:ascii="Times New Roman" w:hAnsi="Times New Roman" w:cs="Times New Roman"/>
-          <w:sz w:val="20"/>
-          <w:szCs w:val="20"/>
-        </w:rPr>
-        <w:t>Numbeo</w:t>
-      </w:r>
-      <w:proofErr w:type="spellEnd"/>
-      <w:r>
-        <w:rPr>
-          <w:rFonts w:ascii="Times New Roman" w:hAnsi="Times New Roman" w:cs="Times New Roman"/>
-          <w:sz w:val="20"/>
-          <w:szCs w:val="20"/>
-        </w:rPr>
-        <w:t>”.</w:t>
+        <w:t>Average living costs are researched in “Numbeo”.</w:t>
       </w:r>
     </w:p>
     <w:p>
@@ -8150,23 +7812,13 @@
           <w:szCs w:val="20"/>
         </w:rPr>
       </w:pPr>
-      <w:proofErr w:type="spellStart"/>
-      <w:r>
-        <w:rPr>
-          <w:rFonts w:ascii="Times New Roman" w:hAnsi="Times New Roman" w:cs="Times New Roman"/>
-          <w:sz w:val="20"/>
-          <w:szCs w:val="20"/>
-        </w:rPr>
-        <w:t>maxd</w:t>
-      </w:r>
-      <w:proofErr w:type="spellEnd"/>
-      <w:r>
-        <w:rPr>
-          <w:rFonts w:ascii="Times New Roman" w:hAnsi="Times New Roman" w:cs="Times New Roman"/>
-          <w:sz w:val="20"/>
-          <w:szCs w:val="20"/>
-        </w:rPr>
-        <w:t>=5</w:t>
+      <w:r>
+        <w:rPr>
+          <w:rFonts w:ascii="Times New Roman" w:hAnsi="Times New Roman" w:cs="Times New Roman"/>
+          <w:sz w:val="20"/>
+          <w:szCs w:val="20"/>
+        </w:rPr>
+        <w:t>maxd=5</w:t>
       </w:r>
     </w:p>
     <w:p>
@@ -8220,6 +7872,7 @@
     </w:p>
     <w:p>
       <w:r>
+        <w:lastRenderedPageBreak/>
         <w:t>GAMS: Unknown</w:t>
       </w:r>
     </w:p>
@@ -8253,7 +7906,7 @@
                     <pic:cNvPicPr/>
                   </pic:nvPicPr>
                   <pic:blipFill>
-                    <a:blip r:embed="rId25"/>
+                    <a:blip r:embed="rId26"/>
                     <a:stretch>
                       <a:fillRect/>
                     </a:stretch>
@@ -8292,13 +7945,16 @@
         <w:t>Fig</w:t>
       </w:r>
       <w:r>
-        <w:t xml:space="preserve"> 3</w:t>
+        <w:t xml:space="preserve"> 16</w:t>
       </w:r>
       <w:r>
         <w:t xml:space="preserve">. </w:t>
       </w:r>
       <w:r>
-        <w:t>Intermediate scenario results using SPEA2</w:t>
+        <w:t>Real life</w:t>
+      </w:r>
+      <w:r>
+        <w:t xml:space="preserve"> scenario results using SPEA2</w:t>
       </w:r>
     </w:p>
     <w:p>
@@ -8325,7 +7981,7 @@
                     <pic:cNvPicPr/>
                   </pic:nvPicPr>
                   <pic:blipFill rotWithShape="1">
-                    <a:blip r:embed="rId26"/>
+                    <a:blip r:embed="rId27"/>
                     <a:srcRect l="8333"/>
                     <a:stretch/>
                   </pic:blipFill>
@@ -8368,10 +8024,16 @@
         <w:t xml:space="preserve">Fig </w:t>
       </w:r>
       <w:r>
-        <w:t>4</w:t>
-      </w:r>
-      <w:r>
-        <w:t xml:space="preserve">. Base scenario 2 </w:t>
+        <w:t>17</w:t>
+      </w:r>
+      <w:r>
+        <w:t xml:space="preserve">. </w:t>
+      </w:r>
+      <w:r>
+        <w:t>Real life scenario</w:t>
+      </w:r>
+      <w:r>
+        <w:t xml:space="preserve"> </w:t>
       </w:r>
       <w:r>
         <w:t>chromosome results</w:t>
@@ -8393,26 +8055,172 @@
           <w:smallCaps w:val="0"/>
           <w:kern w:val="0"/>
         </w:rPr>
-        <w:commentReference w:id="6"/>
-      </w:r>
-    </w:p>
-    <w:p/>
+        <w:commentReference w:id="4"/>
+      </w:r>
+    </w:p>
+    <w:p>
+      <w:r>
+        <w:t xml:space="preserve">In most cases the SPEA2 algorithm presents a points that belong to the pareto front constructed in GAMS. However, there are 2 exceptions in the scenarios stated in this document: </w:t>
+      </w:r>
+    </w:p>
+    <w:p>
+      <w:pPr>
+        <w:pStyle w:val="Ttulo2"/>
+      </w:pPr>
+      <w:r>
+        <w:t>Base</w:t>
+      </w:r>
+      <w:r>
+        <w:t xml:space="preserve"> Scenario</w:t>
+      </w:r>
+      <w:r>
+        <w:t xml:space="preserve"> 3</w:t>
+      </w:r>
+      <w:r>
+        <w:t>:</w:t>
+      </w:r>
+      <w:r>
+        <w:t xml:space="preserve"> </w:t>
+      </w:r>
+      <w:r>
+        <w:rPr>
+          <w:i w:val="0"/>
+        </w:rPr>
+        <w:t xml:space="preserve">Even though the values of f1 vary in a multiplying factor of almost 2, the answer presented by SPEA 2 is valid for the given scenario, since it sends the person to the first city five times in all the given responses. It is believed that the solutions given by the metaheuristic are not the best in terms of costs, but they fulfill the conditions of the problem. </w:t>
+      </w:r>
+    </w:p>
+    <w:p>
+      <w:pPr>
+        <w:pStyle w:val="Ttulo2"/>
+      </w:pPr>
+      <w:r>
+        <w:t xml:space="preserve">Intermediate Scenario: </w:t>
+      </w:r>
+      <w:r>
+        <w:rPr>
+          <w:i w:val="0"/>
+        </w:rPr>
+        <w:t xml:space="preserve">Although the SPEA 2 algorithm does not given in this case the “optimal” solutions, it solves the given problem with the expected result: to send the person through the cheapest and top scored cities. For this reason, the answer given is valid. </w:t>
+      </w:r>
+    </w:p>
+    <w:p>
+      <w:pPr>
+        <w:pStyle w:val="Ttulo2"/>
+        <w:numPr>
+          <w:ilvl w:val="0"/>
+          <w:numId w:val="0"/>
+        </w:numPr>
+      </w:pPr>
+      <w:r>
+        <w:rPr>
+          <w:i w:val="0"/>
+        </w:rPr>
+        <w:t>For the rest of the cases, the evolutionary algorithm succeeds in its implementation by giving another alternative to the resolution of the mathematical model through the use of numerical methods (GAMS). In non-trivial cases, like the intermediate and real life scenarios, it has a faster processing time compared to the model developed with “gamside” (For instance, with “gamside” we could not run our r</w:t>
+      </w:r>
+      <w:r>
+        <w:rPr>
+          <w:i w:val="0"/>
+        </w:rPr>
+        <w:t xml:space="preserve">eal life scenario, since after </w:t>
+      </w:r>
+      <w:r>
+        <w:rPr>
+          <w:i w:val="0"/>
+        </w:rPr>
+        <w:t xml:space="preserve">45 minutes it got stuck in a loop and assigned a value of zero for </w:t>
+      </w:r>
+      <w:r>
+        <w:rPr>
+          <w:i w:val="0"/>
+        </w:rPr>
+        <w:t xml:space="preserve">all the values in our decision variable X). </w:t>
+      </w:r>
+      <w:r>
+        <w:t xml:space="preserve"> </w:t>
+      </w:r>
+    </w:p>
     <w:p>
       <w:pPr>
         <w:pStyle w:val="Ttulo1"/>
       </w:pPr>
-      <w:commentRangeStart w:id="7"/>
+      <w:commentRangeStart w:id="5"/>
       <w:r>
         <w:t>CONCLUSIONS AND FUTURE WORK</w:t>
       </w:r>
-      <w:commentRangeEnd w:id="7"/>
+      <w:commentRangeEnd w:id="5"/>
       <w:r>
         <w:rPr>
           <w:rStyle w:val="Refdecomentario"/>
           <w:smallCaps w:val="0"/>
           <w:kern w:val="0"/>
         </w:rPr>
-        <w:commentReference w:id="7"/>
+        <w:commentReference w:id="5"/>
+      </w:r>
+    </w:p>
+    <w:p>
+      <w:pPr>
+        <w:jc w:val="both"/>
+      </w:pPr>
+      <w:r>
+        <w:rPr>
+          <w:i/>
+        </w:rPr>
+        <w:t xml:space="preserve">A. </w:t>
+      </w:r>
+      <w:r>
+        <w:t xml:space="preserve">The SPEA2 implementation does not correctly give the pareto front for every situation. Although it presents acceptable solutions, further studies must be known in order to </w:t>
+      </w:r>
+      <w:r>
+        <w:lastRenderedPageBreak/>
+        <w:t>correctly know if its</w:t>
+      </w:r>
+      <w:r>
+        <w:t xml:space="preserve"> functioning perfectly for every given situation.</w:t>
+      </w:r>
+      <w:r>
+        <w:t xml:space="preserve"> </w:t>
+      </w:r>
+    </w:p>
+    <w:p>
+      <w:pPr>
+        <w:jc w:val="both"/>
+      </w:pPr>
+      <w:r>
+        <w:rPr>
+          <w:i/>
+        </w:rPr>
+        <w:t xml:space="preserve">B. </w:t>
+      </w:r>
+      <w:r>
+        <w:t xml:space="preserve">The metaheuristic effectively reduces the execution time compared to the numerical methods solution with GAMS. Due to this, with some minor adjustments, this model could become a commercial product for using in the industry. </w:t>
+      </w:r>
+    </w:p>
+    <w:p>
+      <w:pPr>
+        <w:jc w:val="both"/>
+      </w:pPr>
+      <w:r>
+        <w:rPr>
+          <w:i/>
+        </w:rPr>
+        <w:t xml:space="preserve">C. </w:t>
+      </w:r>
+      <w:r>
+        <w:t xml:space="preserve">For future work, this model could include the use of itineraries for activities inside the given cities, to have a full-time lanner that does not only tell you where to stay but also what to do in each day. </w:t>
+      </w:r>
+    </w:p>
+    <w:p>
+      <w:pPr>
+        <w:jc w:val="both"/>
+      </w:pPr>
+      <w:r>
+        <w:rPr>
+          <w:i/>
+        </w:rPr>
+        <w:t xml:space="preserve">D. </w:t>
+      </w:r>
+      <w:r>
+        <w:t xml:space="preserve">For another future work, another could be implemented in which, given a maximum budget, it calculates the longest journey it can make with such restriction. </w:t>
       </w:r>
     </w:p>
     <w:p>
@@ -8430,121 +8238,34 @@
     </w:p>
     <w:p>
       <w:r>
-        <w:t xml:space="preserve">[2] </w:t>
-      </w:r>
-      <w:proofErr w:type="spellStart"/>
-      <w:r>
-        <w:t>Numbeo</w:t>
-      </w:r>
-      <w:proofErr w:type="spellEnd"/>
-      <w:r>
-        <w:t xml:space="preserve">, “Cost of Living,” </w:t>
-      </w:r>
-      <w:proofErr w:type="spellStart"/>
-      <w:r>
-        <w:t>Numbeo</w:t>
-      </w:r>
-      <w:proofErr w:type="spellEnd"/>
-      <w:r>
-        <w:t>. [Online]. Available: https://www.numbeo.com/cost-of-living/. [Accessed: 09-Dec-2018].</w:t>
-      </w:r>
-    </w:p>
-    <w:p>
-      <w:r>
-        <w:t xml:space="preserve">[3] M. </w:t>
-      </w:r>
-      <w:proofErr w:type="spellStart"/>
-      <w:r>
-        <w:t>Patkar</w:t>
-      </w:r>
-      <w:proofErr w:type="spellEnd"/>
-      <w:r>
-        <w:t xml:space="preserve">, “5 Smart Travel Planning Apps for Easier Trip Itineraries,” </w:t>
-      </w:r>
-      <w:proofErr w:type="spellStart"/>
-      <w:r>
-        <w:t>MakeUseOf</w:t>
-      </w:r>
-      <w:proofErr w:type="spellEnd"/>
-      <w:r>
-        <w:t>, 17-Mar-2018. [Online]. Available: https://www.makeuseof.com/tag/smart-travel-planning-apps/. [Accessed: 09-Dec-2018].</w:t>
-      </w:r>
-    </w:p>
-    <w:p>
-      <w:r>
-        <w:t xml:space="preserve">[4] Rome2Rio, “De Sevilla a Barcelona </w:t>
-      </w:r>
-      <w:proofErr w:type="spellStart"/>
-      <w:r>
-        <w:t>en</w:t>
-      </w:r>
-      <w:proofErr w:type="spellEnd"/>
-      <w:r>
-        <w:t xml:space="preserve"> 3½ horas: </w:t>
-      </w:r>
-      <w:proofErr w:type="spellStart"/>
-      <w:r>
-        <w:t>precios</w:t>
-      </w:r>
-      <w:proofErr w:type="spellEnd"/>
-      <w:r>
-        <w:t xml:space="preserve"> y </w:t>
-      </w:r>
-      <w:proofErr w:type="spellStart"/>
-      <w:r>
-        <w:t>horarios</w:t>
-      </w:r>
-      <w:proofErr w:type="spellEnd"/>
-      <w:r>
-        <w:t xml:space="preserve"> para </w:t>
-      </w:r>
-      <w:proofErr w:type="spellStart"/>
-      <w:r>
-        <w:t>ir</w:t>
-      </w:r>
-      <w:proofErr w:type="spellEnd"/>
-      <w:r>
-        <w:t xml:space="preserve"> </w:t>
-      </w:r>
-      <w:proofErr w:type="spellStart"/>
-      <w:r>
-        <w:t>en</w:t>
-      </w:r>
-      <w:proofErr w:type="spellEnd"/>
-      <w:r>
-        <w:t xml:space="preserve"> </w:t>
-      </w:r>
-      <w:proofErr w:type="spellStart"/>
-      <w:r>
-        <w:t>Tren</w:t>
-      </w:r>
-      <w:proofErr w:type="spellEnd"/>
-      <w:r>
-        <w:t xml:space="preserve">, </w:t>
-      </w:r>
-      <w:proofErr w:type="spellStart"/>
-      <w:r>
-        <w:t>Autobús</w:t>
-      </w:r>
-      <w:proofErr w:type="spellEnd"/>
-      <w:r>
-        <w:t xml:space="preserve"> ó </w:t>
-      </w:r>
-      <w:proofErr w:type="spellStart"/>
-      <w:r>
-        <w:t>Coche</w:t>
-      </w:r>
-      <w:proofErr w:type="spellEnd"/>
-      <w:r>
-        <w:t xml:space="preserve"> </w:t>
-      </w:r>
-      <w:proofErr w:type="spellStart"/>
-      <w:r>
-        <w:t>compartido</w:t>
-      </w:r>
-      <w:proofErr w:type="spellEnd"/>
-      <w:r>
-        <w:t>,” Rome2rio. [Online]. Available: https://www.rome2rio.com/es/map/Sevilla/Barcelona. [Accessed: 09-Dec-2018].</w:t>
+        <w:t>[2] Numbeo, “Cost of Living,” Numbeo. [Online]. Available: https://www.numbeo.com/cost-of-living/. [Accessed: 09-Dec-2018].</w:t>
+      </w:r>
+    </w:p>
+    <w:p>
+      <w:pPr>
+        <w:rPr>
+          <w:lang w:val="es-419"/>
+        </w:rPr>
+      </w:pPr>
+      <w:r>
+        <w:t xml:space="preserve">[3] M. Patkar, “5 Smart Travel Planning Apps for Easier Trip Itineraries,” MakeUseOf, 17-Mar-2018. [Online]. Available: https://www.makeuseof.com/tag/smart-travel-planning-apps/. </w:t>
+      </w:r>
+      <w:r>
+        <w:rPr>
+          <w:lang w:val="es-419"/>
+        </w:rPr>
+        <w:t>[Accessed: 09-Dec-2018].</w:t>
+      </w:r>
+    </w:p>
+    <w:p>
+      <w:r>
+        <w:rPr>
+          <w:lang w:val="es-419"/>
+        </w:rPr>
+        <w:t xml:space="preserve">[4] Rome2Rio, “De Sevilla a Barcelona en 3½ horas: precios y horarios para ir en Tren, Autobús ó Coche compartido,” Rome2rio. </w:t>
+      </w:r>
+      <w:r>
+        <w:t>[Online]. Available: https://www.rome2rio.com/es/map/Sevilla/Barcelona. [Accessed: 09-Dec-2018].</w:t>
       </w:r>
     </w:p>
     <w:p>
@@ -8554,31 +8275,7 @@
     </w:p>
     <w:p>
       <w:r>
-        <w:t xml:space="preserve">[6] E. </w:t>
-      </w:r>
-      <w:proofErr w:type="spellStart"/>
-      <w:r>
-        <w:t>Zizzler</w:t>
-      </w:r>
-      <w:proofErr w:type="spellEnd"/>
-      <w:r>
-        <w:t xml:space="preserve">, M. </w:t>
-      </w:r>
-      <w:proofErr w:type="spellStart"/>
-      <w:r>
-        <w:t>Laumanns</w:t>
-      </w:r>
-      <w:proofErr w:type="spellEnd"/>
-      <w:r>
-        <w:t xml:space="preserve">, and L. Thiele, “SPEA2: Improving the Strength Pareto Evolutionary </w:t>
-      </w:r>
-      <w:proofErr w:type="spellStart"/>
-      <w:r>
-        <w:t>Algoithm</w:t>
-      </w:r>
-      <w:proofErr w:type="spellEnd"/>
-      <w:r>
-        <w:t xml:space="preserve">,” May-2001. [Online]. Available: https://pdfs.semanticscholar.org/6672/8d01f9ebd0446ab346a855a44d2b138fd82d.pdf. [Accessed: 09-Dec-2018]. </w:t>
+        <w:t xml:space="preserve">[6] E. Zizzler, M. Laumanns, and L. Thiele, “SPEA2: Improving the Strength Pareto Evolutionary Algoithm,” May-2001. [Online]. Available: https://pdfs.semanticscholar.org/6672/8d01f9ebd0446ab346a855a44d2b138fd82d.pdf. [Accessed: 09-Dec-2018]. </w:t>
       </w:r>
     </w:p>
     <w:p>
@@ -8609,7 +8306,7 @@
       </w:pPr>
     </w:p>
     <w:sectPr>
-      <w:headerReference w:type="default" r:id="rId27"/>
+      <w:headerReference w:type="default" r:id="rId28"/>
       <w:type w:val="continuous"/>
       <w:pgSz w:w="12240" w:h="15840" w:code="1"/>
       <w:pgMar w:top="1008" w:right="936" w:bottom="1008" w:left="936" w:header="432" w:footer="432" w:gutter="0"/>
@@ -8620,12 +8317,34 @@
 </file>
 
 <file path=word/comments.xml><?xml version="1.0" encoding="utf-8"?>
-<w:comments xmlns:wpc="http://schemas.microsoft.com/office/word/2010/wordprocessingCanvas" xmlns:cx="http://schemas.microsoft.com/office/drawing/2014/chartex" xmlns:cx1="http://schemas.microsoft.com/office/drawing/2015/9/8/chartex" xmlns:cx2="http://schemas.microsoft.com/office/drawing/2015/10/21/chartex" xmlns:cx3="http://schemas.microsoft.com/office/drawing/2016/5/9/chartex" xmlns:cx4="http://schemas.microsoft.com/office/drawing/2016/5/10/chartex" xmlns:cx5="http://schemas.microsoft.com/office/drawing/2016/5/11/chartex" xmlns:cx6="http://schemas.microsoft.com/office/drawing/2016/5/12/chartex" xmlns:cx7="http://schemas.microsoft.com/office/drawing/2016/5/13/chartex" xmlns:cx8="http://schemas.microsoft.com/office/drawing/2016/5/14/chartex" xmlns:mc="http://schemas.openxmlformats.org/markup-compatibility/2006" xmlns:aink="http://schemas.microsoft.com/office/drawing/2016/ink" xmlns:am3d="http://schemas.microsoft.com/office/drawing/2017/model3d" xmlns:o="urn:schemas-microsoft-com:office:office" xmlns:r="http://schemas.openxmlformats.org/officeDocument/2006/relationships" xmlns:m="http://schemas.openxmlformats.org/officeDocument/2006/math" xmlns:v="urn:schemas-microsoft-com:vml" xmlns:wp14="http://schemas.microsoft.com/office/word/2010/wordprocessingDrawing" xmlns:wp="http://schemas.openxmlformats.org/drawingml/2006/wordprocessingDrawing" xmlns:w10="urn:schemas-microsoft-com:office:word" xmlns:w="http://schemas.openxmlformats.org/wordprocessingml/2006/main" xmlns:w14="http://schemas.microsoft.com/office/word/2010/wordml" xmlns:w15="http://schemas.microsoft.com/office/word/2012/wordml" xmlns:w16cid="http://schemas.microsoft.com/office/word/2016/wordml/cid" xmlns:w16se="http://schemas.microsoft.com/office/word/2015/wordml/symex" xmlns:wpg="http://schemas.microsoft.com/office/word/2010/wordprocessingGroup" xmlns:wpi="http://schemas.microsoft.com/office/word/2010/wordprocessingInk" xmlns:wne="http://schemas.microsoft.com/office/word/2006/wordml" xmlns:wps="http://schemas.microsoft.com/office/word/2010/wordprocessingShape" mc:Ignorable="w14 w15 w16se w16cid wp14">
-  <w:comment w:id="0" w:author="Sergio  Guzman Mayorga" w:date="2018-11-16T23:14:00Z" w:initials="SGM">
+<w:comments xmlns:wpc="http://schemas.microsoft.com/office/word/2010/wordprocessingCanvas" xmlns:cx="http://schemas.microsoft.com/office/drawing/2014/chartex" xmlns:mc="http://schemas.openxmlformats.org/markup-compatibility/2006" xmlns:o="urn:schemas-microsoft-com:office:office" xmlns:r="http://schemas.openxmlformats.org/officeDocument/2006/relationships" xmlns:m="http://schemas.openxmlformats.org/officeDocument/2006/math" xmlns:v="urn:schemas-microsoft-com:vml" xmlns:wp14="http://schemas.microsoft.com/office/word/2010/wordprocessingDrawing" xmlns:wp="http://schemas.openxmlformats.org/drawingml/2006/wordprocessingDrawing" xmlns:w10="urn:schemas-microsoft-com:office:word" xmlns:w="http://schemas.openxmlformats.org/wordprocessingml/2006/main" xmlns:w14="http://schemas.microsoft.com/office/word/2010/wordml" xmlns:w15="http://schemas.microsoft.com/office/word/2012/wordml" xmlns:w16se="http://schemas.microsoft.com/office/word/2015/wordml/symex" xmlns:wpg="http://schemas.microsoft.com/office/word/2010/wordprocessingGroup" xmlns:wpi="http://schemas.microsoft.com/office/word/2010/wordprocessingInk" xmlns:wne="http://schemas.microsoft.com/office/word/2006/wordml" xmlns:wps="http://schemas.microsoft.com/office/word/2010/wordprocessingShape" mc:Ignorable="w14 w15 w16se wp14">
+  <w:comment w:id="1" w:author="Sergio  Guzman Mayorga" w:date="2018-11-16T23:03:00Z" w:initials="SGM">
     <w:p>
       <w:pPr>
         <w:pStyle w:val="Textocomentario"/>
         <w:rPr>
+          <w:lang w:val="es-CO"/>
+        </w:rPr>
+      </w:pPr>
+      <w:r>
+        <w:rPr>
+          <w:rStyle w:val="Refdecomentario"/>
+        </w:rPr>
+        <w:annotationRef/>
+      </w:r>
+      <w:r>
+        <w:rPr>
+          <w:lang w:val="es-CO"/>
+        </w:rPr>
+        <w:t>Describir metaheurística</w:t>
+      </w:r>
+    </w:p>
+  </w:comment>
+  <w:comment w:id="2" w:author="Sergio  Guzman Mayorga" w:date="2018-11-30T19:42:00Z" w:initials="SGM">
+    <w:p>
+      <w:pPr>
+        <w:pStyle w:val="Textocomentario"/>
+        <w:rPr>
           <w:lang w:val="es-419"/>
         </w:rPr>
       </w:pPr>
@@ -8639,17 +8358,19 @@
         <w:rPr>
           <w:lang w:val="es-419"/>
         </w:rPr>
-        <w:t>Hacerlo al final cuando ya todo est</w:t>
-      </w:r>
-      <w:r>
+        <w:t>Explicar SPEA 2</w:t>
+      </w:r>
+    </w:p>
+    <w:p>
+      <w:pPr>
+        <w:pStyle w:val="Textocomentario"/>
         <w:rPr>
           <w:lang w:val="es-419"/>
         </w:rPr>
-        <w:t>é</w:t>
-      </w:r>
+      </w:pPr>
     </w:p>
   </w:comment>
-  <w:comment w:id="2" w:author="Sergio  Guzman Mayorga" w:date="2018-11-16T23:03:00Z" w:initials="SGM">
+  <w:comment w:id="4" w:author="Sergio  Guzman Mayorga" w:date="2018-11-16T23:04:00Z" w:initials="SGM">
     <w:p>
       <w:pPr>
         <w:pStyle w:val="Textocomentario"/>
@@ -8667,133 +8388,11 @@
         <w:rPr>
           <w:lang w:val="es-CO"/>
         </w:rPr>
-        <w:t>Describir metaheurística</w:t>
+        <w:t>Falta resolución del scenario real</w:t>
       </w:r>
     </w:p>
   </w:comment>
-  <w:comment w:id="3" w:author="Sergio  Guzman Mayorga" w:date="2018-11-30T19:42:00Z" w:initials="SGM">
-    <w:p>
-      <w:pPr>
-        <w:pStyle w:val="Textocomentario"/>
-        <w:rPr>
-          <w:lang w:val="es-419"/>
-        </w:rPr>
-      </w:pPr>
-      <w:r>
-        <w:rPr>
-          <w:rStyle w:val="Refdecomentario"/>
-        </w:rPr>
-        <w:annotationRef/>
-      </w:r>
-      <w:r>
-        <w:rPr>
-          <w:lang w:val="es-419"/>
-        </w:rPr>
-        <w:t>Explicar SPEA 2</w:t>
-      </w:r>
-    </w:p>
-    <w:p>
-      <w:pPr>
-        <w:pStyle w:val="Textocomentario"/>
-        <w:rPr>
-          <w:lang w:val="es-419"/>
-        </w:rPr>
-      </w:pPr>
-    </w:p>
-  </w:comment>
-  <w:comment w:id="4" w:author="Sergio  Guzman Mayorga" w:date="2018-11-16T23:03:00Z" w:initials="SGM">
-    <w:p>
-      <w:pPr>
-        <w:pStyle w:val="Textocomentario"/>
-        <w:rPr>
-          <w:lang w:val="es-419"/>
-        </w:rPr>
-      </w:pPr>
-      <w:r>
-        <w:rPr>
-          <w:rStyle w:val="Refdecomentario"/>
-        </w:rPr>
-        <w:annotationRef/>
-      </w:r>
-      <w:r>
-        <w:rPr>
-          <w:lang w:val="es-419"/>
-        </w:rPr>
-        <w:t>Faltan los datos de la metaheur</w:t>
-      </w:r>
-      <w:r>
-        <w:rPr>
-          <w:lang w:val="es-419"/>
-        </w:rPr>
-        <w:t xml:space="preserve">ística y comparar. A su vez, las </w:t>
-      </w:r>
-      <w:proofErr w:type="spellStart"/>
-      <w:r>
-        <w:rPr>
-          <w:lang w:val="es-419"/>
-        </w:rPr>
-        <w:t>img</w:t>
-      </w:r>
-      <w:proofErr w:type="spellEnd"/>
-      <w:r>
-        <w:rPr>
-          <w:lang w:val="es-419"/>
-        </w:rPr>
-        <w:t xml:space="preserve"> </w:t>
-      </w:r>
-      <w:proofErr w:type="spellStart"/>
-      <w:r>
-        <w:rPr>
-          <w:lang w:val="es-419"/>
-        </w:rPr>
-        <w:t>aca</w:t>
-      </w:r>
-      <w:proofErr w:type="spellEnd"/>
-      <w:r>
-        <w:rPr>
-          <w:lang w:val="es-419"/>
-        </w:rPr>
-        <w:t xml:space="preserve"> no son las verdaderas de GAMS, hay que probar esos escenarios otra vez.</w:t>
-      </w:r>
-    </w:p>
-  </w:comment>
-  <w:comment w:id="6" w:author="Sergio  Guzman Mayorga" w:date="2018-11-16T23:04:00Z" w:initials="SGM">
-    <w:p>
-      <w:pPr>
-        <w:pStyle w:val="Textocomentario"/>
-        <w:rPr>
-          <w:lang w:val="es-CO"/>
-        </w:rPr>
-      </w:pPr>
-      <w:r>
-        <w:rPr>
-          <w:rStyle w:val="Refdecomentario"/>
-        </w:rPr>
-        <w:annotationRef/>
-      </w:r>
-      <w:r>
-        <w:rPr>
-          <w:lang w:val="es-CO"/>
-        </w:rPr>
-        <w:t xml:space="preserve">Falta resolución del </w:t>
-      </w:r>
-      <w:proofErr w:type="spellStart"/>
-      <w:r>
-        <w:rPr>
-          <w:lang w:val="es-CO"/>
-        </w:rPr>
-        <w:t>scenario</w:t>
-      </w:r>
-      <w:proofErr w:type="spellEnd"/>
-      <w:r>
-        <w:rPr>
-          <w:lang w:val="es-CO"/>
-        </w:rPr>
-        <w:t xml:space="preserve"> real</w:t>
-      </w:r>
-    </w:p>
-  </w:comment>
-  <w:comment w:id="7" w:author="Sergio  Guzman Mayorga" w:date="2018-11-30T20:06:00Z" w:initials="SGM">
+  <w:comment w:id="5" w:author="Sergio  Guzman Mayorga" w:date="2018-11-30T20:06:00Z" w:initials="SGM">
     <w:p>
       <w:pPr>
         <w:pStyle w:val="Textocomentario"/>
@@ -8819,11 +8418,9 @@
 </file>
 
 <file path=word/commentsExtended.xml><?xml version="1.0" encoding="utf-8"?>
-<w15:commentsEx xmlns:wpc="http://schemas.microsoft.com/office/word/2010/wordprocessingCanvas" xmlns:cx="http://schemas.microsoft.com/office/drawing/2014/chartex" xmlns:cx1="http://schemas.microsoft.com/office/drawing/2015/9/8/chartex" xmlns:cx2="http://schemas.microsoft.com/office/drawing/2015/10/21/chartex" xmlns:cx3="http://schemas.microsoft.com/office/drawing/2016/5/9/chartex" xmlns:cx4="http://schemas.microsoft.com/office/drawing/2016/5/10/chartex" xmlns:cx5="http://schemas.microsoft.com/office/drawing/2016/5/11/chartex" xmlns:cx6="http://schemas.microsoft.com/office/drawing/2016/5/12/chartex" xmlns:cx7="http://schemas.microsoft.com/office/drawing/2016/5/13/chartex" xmlns:cx8="http://schemas.microsoft.com/office/drawing/2016/5/14/chartex" xmlns:mc="http://schemas.openxmlformats.org/markup-compatibility/2006" xmlns:aink="http://schemas.microsoft.com/office/drawing/2016/ink" xmlns:am3d="http://schemas.microsoft.com/office/drawing/2017/model3d" xmlns:o="urn:schemas-microsoft-com:office:office" xmlns:r="http://schemas.openxmlformats.org/officeDocument/2006/relationships" xmlns:m="http://schemas.openxmlformats.org/officeDocument/2006/math" xmlns:v="urn:schemas-microsoft-com:vml" xmlns:wp14="http://schemas.microsoft.com/office/word/2010/wordprocessingDrawing" xmlns:wp="http://schemas.openxmlformats.org/drawingml/2006/wordprocessingDrawing" xmlns:w10="urn:schemas-microsoft-com:office:word" xmlns:w="http://schemas.openxmlformats.org/wordprocessingml/2006/main" xmlns:w14="http://schemas.microsoft.com/office/word/2010/wordml" xmlns:w15="http://schemas.microsoft.com/office/word/2012/wordml" xmlns:w16cid="http://schemas.microsoft.com/office/word/2016/wordml/cid" xmlns:w16se="http://schemas.microsoft.com/office/word/2015/wordml/symex" xmlns:wpg="http://schemas.microsoft.com/office/word/2010/wordprocessingGroup" xmlns:wpi="http://schemas.microsoft.com/office/word/2010/wordprocessingInk" xmlns:wne="http://schemas.microsoft.com/office/word/2006/wordml" xmlns:wps="http://schemas.microsoft.com/office/word/2010/wordprocessingShape" mc:Ignorable="w14 w15 w16se w16cid wp14">
-  <w15:commentEx w15:paraId="5AF0874A" w15:done="0"/>
+<w15:commentsEx xmlns:wpc="http://schemas.microsoft.com/office/word/2010/wordprocessingCanvas" xmlns:cx="http://schemas.microsoft.com/office/drawing/2014/chartex" xmlns:mc="http://schemas.openxmlformats.org/markup-compatibility/2006" xmlns:o="urn:schemas-microsoft-com:office:office" xmlns:r="http://schemas.openxmlformats.org/officeDocument/2006/relationships" xmlns:m="http://schemas.openxmlformats.org/officeDocument/2006/math" xmlns:v="urn:schemas-microsoft-com:vml" xmlns:wp14="http://schemas.microsoft.com/office/word/2010/wordprocessingDrawing" xmlns:wp="http://schemas.openxmlformats.org/drawingml/2006/wordprocessingDrawing" xmlns:w10="urn:schemas-microsoft-com:office:word" xmlns:w="http://schemas.openxmlformats.org/wordprocessingml/2006/main" xmlns:w14="http://schemas.microsoft.com/office/word/2010/wordml" xmlns:w15="http://schemas.microsoft.com/office/word/2012/wordml" xmlns:w16se="http://schemas.microsoft.com/office/word/2015/wordml/symex" xmlns:wpg="http://schemas.microsoft.com/office/word/2010/wordprocessingGroup" xmlns:wpi="http://schemas.microsoft.com/office/word/2010/wordprocessingInk" xmlns:wne="http://schemas.microsoft.com/office/word/2006/wordml" xmlns:wps="http://schemas.microsoft.com/office/word/2010/wordprocessingShape" mc:Ignorable="w14 w15 w16se wp14">
   <w15:commentEx w15:paraId="46D01FD8" w15:done="0"/>
   <w15:commentEx w15:paraId="262A5C24" w15:done="0"/>
-  <w15:commentEx w15:paraId="2709942D" w15:done="0"/>
   <w15:commentEx w15:paraId="44788DFF" w15:done="0"/>
   <w15:commentEx w15:paraId="56E8DD29" w15:done="0"/>
 </w15:commentsEx>
@@ -8838,7 +8435,7 @@
 </file>
 
 <file path=word/endnotes.xml><?xml version="1.0" encoding="utf-8"?>
-<w:endnotes xmlns:wpc="http://schemas.microsoft.com/office/word/2010/wordprocessingCanvas" xmlns:cx="http://schemas.microsoft.com/office/drawing/2014/chartex" xmlns:cx1="http://schemas.microsoft.com/office/drawing/2015/9/8/chartex" xmlns:cx2="http://schemas.microsoft.com/office/drawing/2015/10/21/chartex" xmlns:cx3="http://schemas.microsoft.com/office/drawing/2016/5/9/chartex" xmlns:cx4="http://schemas.microsoft.com/office/drawing/2016/5/10/chartex" xmlns:cx5="http://schemas.microsoft.com/office/drawing/2016/5/11/chartex" xmlns:cx6="http://schemas.microsoft.com/office/drawing/2016/5/12/chartex" xmlns:cx7="http://schemas.microsoft.com/office/drawing/2016/5/13/chartex" xmlns:cx8="http://schemas.microsoft.com/office/drawing/2016/5/14/chartex" xmlns:mc="http://schemas.openxmlformats.org/markup-compatibility/2006" xmlns:aink="http://schemas.microsoft.com/office/drawing/2016/ink" xmlns:am3d="http://schemas.microsoft.com/office/drawing/2017/model3d" xmlns:o="urn:schemas-microsoft-com:office:office" xmlns:r="http://schemas.openxmlformats.org/officeDocument/2006/relationships" xmlns:m="http://schemas.openxmlformats.org/officeDocument/2006/math" xmlns:v="urn:schemas-microsoft-com:vml" xmlns:wp14="http://schemas.microsoft.com/office/word/2010/wordprocessingDrawing" xmlns:wp="http://schemas.openxmlformats.org/drawingml/2006/wordprocessingDrawing" xmlns:w10="urn:schemas-microsoft-com:office:word" xmlns:w="http://schemas.openxmlformats.org/wordprocessingml/2006/main" xmlns:w14="http://schemas.microsoft.com/office/word/2010/wordml" xmlns:w15="http://schemas.microsoft.com/office/word/2012/wordml" xmlns:w16cid="http://schemas.microsoft.com/office/word/2016/wordml/cid" xmlns:w16se="http://schemas.microsoft.com/office/word/2015/wordml/symex" xmlns:wpg="http://schemas.microsoft.com/office/word/2010/wordprocessingGroup" xmlns:wpi="http://schemas.microsoft.com/office/word/2010/wordprocessingInk" xmlns:wne="http://schemas.microsoft.com/office/word/2006/wordml" xmlns:wps="http://schemas.microsoft.com/office/word/2010/wordprocessingShape" mc:Ignorable="w14 w15 w16se w16cid wp14">
+<w:endnotes xmlns:wpc="http://schemas.microsoft.com/office/word/2010/wordprocessingCanvas" xmlns:cx="http://schemas.microsoft.com/office/drawing/2014/chartex" xmlns:mc="http://schemas.openxmlformats.org/markup-compatibility/2006" xmlns:o="urn:schemas-microsoft-com:office:office" xmlns:r="http://schemas.openxmlformats.org/officeDocument/2006/relationships" xmlns:m="http://schemas.openxmlformats.org/officeDocument/2006/math" xmlns:v="urn:schemas-microsoft-com:vml" xmlns:wp14="http://schemas.microsoft.com/office/word/2010/wordprocessingDrawing" xmlns:wp="http://schemas.openxmlformats.org/drawingml/2006/wordprocessingDrawing" xmlns:w10="urn:schemas-microsoft-com:office:word" xmlns:w="http://schemas.openxmlformats.org/wordprocessingml/2006/main" xmlns:w14="http://schemas.microsoft.com/office/word/2010/wordml" xmlns:w15="http://schemas.microsoft.com/office/word/2012/wordml" xmlns:w16se="http://schemas.microsoft.com/office/word/2015/wordml/symex" xmlns:wpg="http://schemas.microsoft.com/office/word/2010/wordprocessingGroup" xmlns:wpi="http://schemas.microsoft.com/office/word/2010/wordprocessingInk" xmlns:wne="http://schemas.microsoft.com/office/word/2006/wordml" xmlns:wps="http://schemas.microsoft.com/office/word/2010/wordprocessingShape" mc:Ignorable="w14 w15 w16se wp14">
   <w:endnote w:type="separator" w:id="-1">
     <w:p>
       <w:r>
@@ -8857,7 +8454,7 @@
 </file>
 
 <file path=word/footnotes.xml><?xml version="1.0" encoding="utf-8"?>
-<w:footnotes xmlns:wpc="http://schemas.microsoft.com/office/word/2010/wordprocessingCanvas" xmlns:cx="http://schemas.microsoft.com/office/drawing/2014/chartex" xmlns:cx1="http://schemas.microsoft.com/office/drawing/2015/9/8/chartex" xmlns:cx2="http://schemas.microsoft.com/office/drawing/2015/10/21/chartex" xmlns:cx3="http://schemas.microsoft.com/office/drawing/2016/5/9/chartex" xmlns:cx4="http://schemas.microsoft.com/office/drawing/2016/5/10/chartex" xmlns:cx5="http://schemas.microsoft.com/office/drawing/2016/5/11/chartex" xmlns:cx6="http://schemas.microsoft.com/office/drawing/2016/5/12/chartex" xmlns:cx7="http://schemas.microsoft.com/office/drawing/2016/5/13/chartex" xmlns:cx8="http://schemas.microsoft.com/office/drawing/2016/5/14/chartex" xmlns:mc="http://schemas.openxmlformats.org/markup-compatibility/2006" xmlns:aink="http://schemas.microsoft.com/office/drawing/2016/ink" xmlns:am3d="http://schemas.microsoft.com/office/drawing/2017/model3d" xmlns:o="urn:schemas-microsoft-com:office:office" xmlns:r="http://schemas.openxmlformats.org/officeDocument/2006/relationships" xmlns:m="http://schemas.openxmlformats.org/officeDocument/2006/math" xmlns:v="urn:schemas-microsoft-com:vml" xmlns:wp14="http://schemas.microsoft.com/office/word/2010/wordprocessingDrawing" xmlns:wp="http://schemas.openxmlformats.org/drawingml/2006/wordprocessingDrawing" xmlns:w10="urn:schemas-microsoft-com:office:word" xmlns:w="http://schemas.openxmlformats.org/wordprocessingml/2006/main" xmlns:w14="http://schemas.microsoft.com/office/word/2010/wordml" xmlns:w15="http://schemas.microsoft.com/office/word/2012/wordml" xmlns:w16cid="http://schemas.microsoft.com/office/word/2016/wordml/cid" xmlns:w16se="http://schemas.microsoft.com/office/word/2015/wordml/symex" xmlns:wpg="http://schemas.microsoft.com/office/word/2010/wordprocessingGroup" xmlns:wpi="http://schemas.microsoft.com/office/word/2010/wordprocessingInk" xmlns:wne="http://schemas.microsoft.com/office/word/2006/wordml" xmlns:wps="http://schemas.microsoft.com/office/word/2010/wordprocessingShape" mc:Ignorable="w14 w15 w16se w16cid wp14">
+<w:footnotes xmlns:wpc="http://schemas.microsoft.com/office/word/2010/wordprocessingCanvas" xmlns:cx="http://schemas.microsoft.com/office/drawing/2014/chartex" xmlns:mc="http://schemas.openxmlformats.org/markup-compatibility/2006" xmlns:o="urn:schemas-microsoft-com:office:office" xmlns:r="http://schemas.openxmlformats.org/officeDocument/2006/relationships" xmlns:m="http://schemas.openxmlformats.org/officeDocument/2006/math" xmlns:v="urn:schemas-microsoft-com:vml" xmlns:wp14="http://schemas.microsoft.com/office/word/2010/wordprocessingDrawing" xmlns:wp="http://schemas.openxmlformats.org/drawingml/2006/wordprocessingDrawing" xmlns:w10="urn:schemas-microsoft-com:office:word" xmlns:w="http://schemas.openxmlformats.org/wordprocessingml/2006/main" xmlns:w14="http://schemas.microsoft.com/office/word/2010/wordml" xmlns:w15="http://schemas.microsoft.com/office/word/2012/wordml" xmlns:w16se="http://schemas.microsoft.com/office/word/2015/wordml/symex" xmlns:wpg="http://schemas.microsoft.com/office/word/2010/wordprocessingGroup" xmlns:wpi="http://schemas.microsoft.com/office/word/2010/wordprocessingInk" xmlns:wne="http://schemas.microsoft.com/office/word/2006/wordml" xmlns:wps="http://schemas.microsoft.com/office/word/2010/wordprocessingShape" mc:Ignorable="w14 w15 w16se wp14">
   <w:footnote w:type="separator" w:id="-1">
     <w:p/>
   </w:footnote>
@@ -8872,7 +8469,7 @@
 </file>
 
 <file path=word/header1.xml><?xml version="1.0" encoding="utf-8"?>
-<w:hdr xmlns:wpc="http://schemas.microsoft.com/office/word/2010/wordprocessingCanvas" xmlns:cx="http://schemas.microsoft.com/office/drawing/2014/chartex" xmlns:cx1="http://schemas.microsoft.com/office/drawing/2015/9/8/chartex" xmlns:cx2="http://schemas.microsoft.com/office/drawing/2015/10/21/chartex" xmlns:cx3="http://schemas.microsoft.com/office/drawing/2016/5/9/chartex" xmlns:cx4="http://schemas.microsoft.com/office/drawing/2016/5/10/chartex" xmlns:cx5="http://schemas.microsoft.com/office/drawing/2016/5/11/chartex" xmlns:cx6="http://schemas.microsoft.com/office/drawing/2016/5/12/chartex" xmlns:cx7="http://schemas.microsoft.com/office/drawing/2016/5/13/chartex" xmlns:cx8="http://schemas.microsoft.com/office/drawing/2016/5/14/chartex" xmlns:mc="http://schemas.openxmlformats.org/markup-compatibility/2006" xmlns:aink="http://schemas.microsoft.com/office/drawing/2016/ink" xmlns:am3d="http://schemas.microsoft.com/office/drawing/2017/model3d" xmlns:o="urn:schemas-microsoft-com:office:office" xmlns:r="http://schemas.openxmlformats.org/officeDocument/2006/relationships" xmlns:m="http://schemas.openxmlformats.org/officeDocument/2006/math" xmlns:v="urn:schemas-microsoft-com:vml" xmlns:wp14="http://schemas.microsoft.com/office/word/2010/wordprocessingDrawing" xmlns:wp="http://schemas.openxmlformats.org/drawingml/2006/wordprocessingDrawing" xmlns:w10="urn:schemas-microsoft-com:office:word" xmlns:w="http://schemas.openxmlformats.org/wordprocessingml/2006/main" xmlns:w14="http://schemas.microsoft.com/office/word/2010/wordml" xmlns:w15="http://schemas.microsoft.com/office/word/2012/wordml" xmlns:w16cid="http://schemas.microsoft.com/office/word/2016/wordml/cid" xmlns:w16se="http://schemas.microsoft.com/office/word/2015/wordml/symex" xmlns:wpg="http://schemas.microsoft.com/office/word/2010/wordprocessingGroup" xmlns:wpi="http://schemas.microsoft.com/office/word/2010/wordprocessingInk" xmlns:wne="http://schemas.microsoft.com/office/word/2006/wordml" xmlns:wps="http://schemas.microsoft.com/office/word/2010/wordprocessingShape" mc:Ignorable="w14 w15 w16se w16cid wp14">
+<w:hdr xmlns:wpc="http://schemas.microsoft.com/office/word/2010/wordprocessingCanvas" xmlns:cx="http://schemas.microsoft.com/office/drawing/2014/chartex" xmlns:mc="http://schemas.openxmlformats.org/markup-compatibility/2006" xmlns:o="urn:schemas-microsoft-com:office:office" xmlns:r="http://schemas.openxmlformats.org/officeDocument/2006/relationships" xmlns:m="http://schemas.openxmlformats.org/officeDocument/2006/math" xmlns:v="urn:schemas-microsoft-com:vml" xmlns:wp14="http://schemas.microsoft.com/office/word/2010/wordprocessingDrawing" xmlns:wp="http://schemas.openxmlformats.org/drawingml/2006/wordprocessingDrawing" xmlns:w10="urn:schemas-microsoft-com:office:word" xmlns:w="http://schemas.openxmlformats.org/wordprocessingml/2006/main" xmlns:w14="http://schemas.microsoft.com/office/word/2010/wordml" xmlns:w15="http://schemas.microsoft.com/office/word/2012/wordml" xmlns:w16se="http://schemas.microsoft.com/office/word/2015/wordml/symex" xmlns:wpg="http://schemas.microsoft.com/office/word/2010/wordprocessingGroup" xmlns:wpi="http://schemas.microsoft.com/office/word/2010/wordprocessingInk" xmlns:wne="http://schemas.microsoft.com/office/word/2006/wordml" xmlns:wps="http://schemas.microsoft.com/office/word/2010/wordprocessingShape" mc:Ignorable="w14 w15 w16se wp14">
   <w:p>
     <w:pPr>
       <w:framePr w:wrap="auto" w:vAnchor="text" w:hAnchor="margin" w:xAlign="right" w:y="1"/>
@@ -8897,7 +8494,7 @@
         <w:noProof/>
         <w:lang w:val="es-CO"/>
       </w:rPr>
-      <w:t>5</w:t>
+      <w:t>7</w:t>
     </w:r>
     <w:r>
       <w:fldChar w:fldCharType="end"/>
@@ -8915,7 +8512,7 @@
 </file>
 
 <file path=word/numbering.xml><?xml version="1.0" encoding="utf-8"?>
-<w:numbering xmlns:wpc="http://schemas.microsoft.com/office/word/2010/wordprocessingCanvas" xmlns:cx="http://schemas.microsoft.com/office/drawing/2014/chartex" xmlns:cx1="http://schemas.microsoft.com/office/drawing/2015/9/8/chartex" xmlns:cx2="http://schemas.microsoft.com/office/drawing/2015/10/21/chartex" xmlns:cx3="http://schemas.microsoft.com/office/drawing/2016/5/9/chartex" xmlns:cx4="http://schemas.microsoft.com/office/drawing/2016/5/10/chartex" xmlns:cx5="http://schemas.microsoft.com/office/drawing/2016/5/11/chartex" xmlns:cx6="http://schemas.microsoft.com/office/drawing/2016/5/12/chartex" xmlns:cx7="http://schemas.microsoft.com/office/drawing/2016/5/13/chartex" xmlns:cx8="http://schemas.microsoft.com/office/drawing/2016/5/14/chartex" xmlns:mc="http://schemas.openxmlformats.org/markup-compatibility/2006" xmlns:aink="http://schemas.microsoft.com/office/drawing/2016/ink" xmlns:am3d="http://schemas.microsoft.com/office/drawing/2017/model3d" xmlns:o="urn:schemas-microsoft-com:office:office" xmlns:r="http://schemas.openxmlformats.org/officeDocument/2006/relationships" xmlns:m="http://schemas.openxmlformats.org/officeDocument/2006/math" xmlns:v="urn:schemas-microsoft-com:vml" xmlns:wp14="http://schemas.microsoft.com/office/word/2010/wordprocessingDrawing" xmlns:wp="http://schemas.openxmlformats.org/drawingml/2006/wordprocessingDrawing" xmlns:w10="urn:schemas-microsoft-com:office:word" xmlns:w="http://schemas.openxmlformats.org/wordprocessingml/2006/main" xmlns:w14="http://schemas.microsoft.com/office/word/2010/wordml" xmlns:w15="http://schemas.microsoft.com/office/word/2012/wordml" xmlns:w16cid="http://schemas.microsoft.com/office/word/2016/wordml/cid" xmlns:w16se="http://schemas.microsoft.com/office/word/2015/wordml/symex" xmlns:wpg="http://schemas.microsoft.com/office/word/2010/wordprocessingGroup" xmlns:wpi="http://schemas.microsoft.com/office/word/2010/wordprocessingInk" xmlns:wne="http://schemas.microsoft.com/office/word/2006/wordml" xmlns:wps="http://schemas.microsoft.com/office/word/2010/wordprocessingShape" mc:Ignorable="w14 w15 w16se w16cid wp14">
+<w:numbering xmlns:wpc="http://schemas.microsoft.com/office/word/2010/wordprocessingCanvas" xmlns:cx="http://schemas.microsoft.com/office/drawing/2014/chartex" xmlns:mc="http://schemas.openxmlformats.org/markup-compatibility/2006" xmlns:o="urn:schemas-microsoft-com:office:office" xmlns:r="http://schemas.openxmlformats.org/officeDocument/2006/relationships" xmlns:m="http://schemas.openxmlformats.org/officeDocument/2006/math" xmlns:v="urn:schemas-microsoft-com:vml" xmlns:wp14="http://schemas.microsoft.com/office/word/2010/wordprocessingDrawing" xmlns:wp="http://schemas.openxmlformats.org/drawingml/2006/wordprocessingDrawing" xmlns:w10="urn:schemas-microsoft-com:office:word" xmlns:w="http://schemas.openxmlformats.org/wordprocessingml/2006/main" xmlns:w14="http://schemas.microsoft.com/office/word/2010/wordml" xmlns:w15="http://schemas.microsoft.com/office/word/2012/wordml" xmlns:w16se="http://schemas.microsoft.com/office/word/2015/wordml/symex" xmlns:wpg="http://schemas.microsoft.com/office/word/2010/wordprocessingGroup" xmlns:wpi="http://schemas.microsoft.com/office/word/2010/wordprocessingInk" xmlns:wne="http://schemas.microsoft.com/office/word/2006/wordml" xmlns:wps="http://schemas.microsoft.com/office/word/2010/wordprocessingShape" mc:Ignorable="w14 w15 w16se wp14">
   <w:abstractNum w:abstractNumId="0" w15:restartNumberingAfterBreak="0">
     <w:nsid w:val="FFFFFF1D"/>
     <w:multiLevelType w:val="multilevel"/>
@@ -11187,7 +10784,7 @@
 </file>
 
 <file path=word/people.xml><?xml version="1.0" encoding="utf-8"?>
-<w15:people xmlns:wpc="http://schemas.microsoft.com/office/word/2010/wordprocessingCanvas" xmlns:cx="http://schemas.microsoft.com/office/drawing/2014/chartex" xmlns:cx1="http://schemas.microsoft.com/office/drawing/2015/9/8/chartex" xmlns:cx2="http://schemas.microsoft.com/office/drawing/2015/10/21/chartex" xmlns:cx3="http://schemas.microsoft.com/office/drawing/2016/5/9/chartex" xmlns:cx4="http://schemas.microsoft.com/office/drawing/2016/5/10/chartex" xmlns:cx5="http://schemas.microsoft.com/office/drawing/2016/5/11/chartex" xmlns:cx6="http://schemas.microsoft.com/office/drawing/2016/5/12/chartex" xmlns:cx7="http://schemas.microsoft.com/office/drawing/2016/5/13/chartex" xmlns:cx8="http://schemas.microsoft.com/office/drawing/2016/5/14/chartex" xmlns:mc="http://schemas.openxmlformats.org/markup-compatibility/2006" xmlns:aink="http://schemas.microsoft.com/office/drawing/2016/ink" xmlns:am3d="http://schemas.microsoft.com/office/drawing/2017/model3d" xmlns:o="urn:schemas-microsoft-com:office:office" xmlns:r="http://schemas.openxmlformats.org/officeDocument/2006/relationships" xmlns:m="http://schemas.openxmlformats.org/officeDocument/2006/math" xmlns:v="urn:schemas-microsoft-com:vml" xmlns:wp14="http://schemas.microsoft.com/office/word/2010/wordprocessingDrawing" xmlns:wp="http://schemas.openxmlformats.org/drawingml/2006/wordprocessingDrawing" xmlns:w10="urn:schemas-microsoft-com:office:word" xmlns:w="http://schemas.openxmlformats.org/wordprocessingml/2006/main" xmlns:w14="http://schemas.microsoft.com/office/word/2010/wordml" xmlns:w15="http://schemas.microsoft.com/office/word/2012/wordml" xmlns:w16cid="http://schemas.microsoft.com/office/word/2016/wordml/cid" xmlns:w16se="http://schemas.microsoft.com/office/word/2015/wordml/symex" xmlns:wpg="http://schemas.microsoft.com/office/word/2010/wordprocessingGroup" xmlns:wpi="http://schemas.microsoft.com/office/word/2010/wordprocessingInk" xmlns:wne="http://schemas.microsoft.com/office/word/2006/wordml" xmlns:wps="http://schemas.microsoft.com/office/word/2010/wordprocessingShape" mc:Ignorable="w14 w15 w16se w16cid wp14">
+<w15:people xmlns:wpc="http://schemas.microsoft.com/office/word/2010/wordprocessingCanvas" xmlns:cx="http://schemas.microsoft.com/office/drawing/2014/chartex" xmlns:mc="http://schemas.openxmlformats.org/markup-compatibility/2006" xmlns:o="urn:schemas-microsoft-com:office:office" xmlns:r="http://schemas.openxmlformats.org/officeDocument/2006/relationships" xmlns:m="http://schemas.openxmlformats.org/officeDocument/2006/math" xmlns:v="urn:schemas-microsoft-com:vml" xmlns:wp14="http://schemas.microsoft.com/office/word/2010/wordprocessingDrawing" xmlns:wp="http://schemas.openxmlformats.org/drawingml/2006/wordprocessingDrawing" xmlns:w10="urn:schemas-microsoft-com:office:word" xmlns:w="http://schemas.openxmlformats.org/wordprocessingml/2006/main" xmlns:w14="http://schemas.microsoft.com/office/word/2010/wordml" xmlns:w15="http://schemas.microsoft.com/office/word/2012/wordml" xmlns:w16se="http://schemas.microsoft.com/office/word/2015/wordml/symex" xmlns:wpg="http://schemas.microsoft.com/office/word/2010/wordprocessingGroup" xmlns:wpi="http://schemas.microsoft.com/office/word/2010/wordprocessingInk" xmlns:wne="http://schemas.microsoft.com/office/word/2006/wordml" xmlns:wps="http://schemas.microsoft.com/office/word/2010/wordprocessingShape" mc:Ignorable="w14 w15 w16se wp14">
   <w15:person w15:author="Sergio  Guzman Mayorga">
     <w15:presenceInfo w15:providerId="None" w15:userId="Sergio  Guzman Mayorga"/>
   </w15:person>
@@ -11195,7 +10792,7 @@
 </file>
 
 <file path=word/styles.xml><?xml version="1.0" encoding="utf-8"?>
-<w:styles xmlns:mc="http://schemas.openxmlformats.org/markup-compatibility/2006" xmlns:r="http://schemas.openxmlformats.org/officeDocument/2006/relationships" xmlns:w="http://schemas.openxmlformats.org/wordprocessingml/2006/main" xmlns:w14="http://schemas.microsoft.com/office/word/2010/wordml" xmlns:w15="http://schemas.microsoft.com/office/word/2012/wordml" xmlns:w16cid="http://schemas.microsoft.com/office/word/2016/wordml/cid" xmlns:w16se="http://schemas.microsoft.com/office/word/2015/wordml/symex" mc:Ignorable="w14 w15 w16se w16cid">
+<w:styles xmlns:mc="http://schemas.openxmlformats.org/markup-compatibility/2006" xmlns:r="http://schemas.openxmlformats.org/officeDocument/2006/relationships" xmlns:w="http://schemas.openxmlformats.org/wordprocessingml/2006/main" xmlns:w14="http://schemas.microsoft.com/office/word/2010/wordml" xmlns:w15="http://schemas.microsoft.com/office/word/2012/wordml" xmlns:w16se="http://schemas.microsoft.com/office/word/2015/wordml/symex" mc:Ignorable="w14 w15 w16se">
   <w:docDefaults>
     <w:rPrDefault>
       <w:rPr>
@@ -11205,7 +10802,7 @@
     </w:rPrDefault>
     <w:pPrDefault/>
   </w:docDefaults>
-  <w:latentStyles w:defLockedState="0" w:defUIPriority="0" w:defSemiHidden="0" w:defUnhideWhenUsed="0" w:defQFormat="0" w:count="375">
+  <w:latentStyles w:defLockedState="0" w:defUIPriority="0" w:defSemiHidden="0" w:defUnhideWhenUsed="0" w:defQFormat="0" w:count="371">
     <w:lsdException w:name="Normal" w:qFormat="1"/>
     <w:lsdException w:name="heading 1" w:uiPriority="9" w:qFormat="1"/>
     <w:lsdException w:name="heading 2" w:uiPriority="9" w:qFormat="1"/>
@@ -11301,6 +10898,7 @@
     <w:lsdException w:name="HTML Sample" w:semiHidden="1" w:unhideWhenUsed="1"/>
     <w:lsdException w:name="HTML Typewriter" w:semiHidden="1" w:unhideWhenUsed="1"/>
     <w:lsdException w:name="HTML Variable" w:semiHidden="1" w:unhideWhenUsed="1"/>
+    <w:lsdException w:name="Normal Table" w:semiHidden="1" w:unhideWhenUsed="1"/>
     <w:lsdException w:name="annotation subject" w:semiHidden="1" w:unhideWhenUsed="1"/>
     <w:lsdException w:name="No List" w:semiHidden="1" w:unhideWhenUsed="1"/>
     <w:lsdException w:name="Outline List 1" w:semiHidden="1" w:unhideWhenUsed="1"/>
@@ -11344,8 +10942,10 @@
     <w:lsdException w:name="Table Elegant" w:semiHidden="1" w:unhideWhenUsed="1"/>
     <w:lsdException w:name="Table Professional" w:semiHidden="1" w:unhideWhenUsed="1"/>
     <w:lsdException w:name="Table Subtle 1" w:semiHidden="1" w:unhideWhenUsed="1"/>
+    <w:lsdException w:name="Table Subtle 2" w:semiHidden="1" w:unhideWhenUsed="1"/>
     <w:lsdException w:name="Table Web 1" w:semiHidden="1" w:unhideWhenUsed="1"/>
     <w:lsdException w:name="Table Web 2" w:semiHidden="1" w:unhideWhenUsed="1"/>
+    <w:lsdException w:name="Table Web 3" w:semiHidden="1" w:unhideWhenUsed="1"/>
     <w:lsdException w:name="Balloon Text" w:semiHidden="1" w:unhideWhenUsed="1"/>
     <w:lsdException w:name="Table Grid" w:uiPriority="39"/>
     <w:lsdException w:name="Table Theme" w:semiHidden="1" w:unhideWhenUsed="1"/>
@@ -11555,10 +11155,6 @@
     <w:lsdException w:name="List Table 5 Dark Accent 6" w:uiPriority="50"/>
     <w:lsdException w:name="List Table 6 Colorful Accent 6" w:uiPriority="51"/>
     <w:lsdException w:name="List Table 7 Colorful Accent 6" w:uiPriority="52"/>
-    <w:lsdException w:name="Mention" w:semiHidden="1" w:uiPriority="99" w:unhideWhenUsed="1"/>
-    <w:lsdException w:name="Smart Hyperlink" w:semiHidden="1" w:uiPriority="99" w:unhideWhenUsed="1"/>
-    <w:lsdException w:name="Hashtag" w:semiHidden="1" w:uiPriority="99" w:unhideWhenUsed="1"/>
-    <w:lsdException w:name="Unresolved Mention" w:semiHidden="1" w:uiPriority="99" w:unhideWhenUsed="1"/>
   </w:latentStyles>
   <w:style w:type="paragraph" w:default="1" w:styleId="Normal">
     <w:name w:val="Normal"/>
@@ -12644,7 +12240,7 @@
 </file>
 
 <file path=customXml/itemProps1.xml><?xml version="1.0" encoding="utf-8"?>
-<ds:datastoreItem xmlns:ds="http://schemas.openxmlformats.org/officeDocument/2006/customXml" ds:itemID="{3B497B6B-6FD8-418C-900B-3C256F079771}">
+<ds:datastoreItem xmlns:ds="http://schemas.openxmlformats.org/officeDocument/2006/customXml" ds:itemID="{F972F595-C641-4FBB-AB6A-53B31E6DFE2B}">
   <ds:schemaRefs>
     <ds:schemaRef ds:uri="http://schemas.openxmlformats.org/officeDocument/2006/bibliography"/>
   </ds:schemaRefs>

</xml_diff>